<commit_message>
Added Level 0 Diagram.
</commit_message>
<xml_diff>
--- a/documentation/Functional Decomposition.docx
+++ b/documentation/Functional Decomposition.docx
@@ -5,11 +5,14 @@
     <w:p>
       <w:pPr>
         <w:rPr>
+          <w:ins w:id="0" w:author="Gotchi" w:date="2012-03-13T10:18:00Z"/>
           <w:b/>
           <w:sz w:val="36"/>
           <w:szCs w:val="36"/>
         </w:rPr>
       </w:pPr>
+      <w:bookmarkStart w:id="1" w:name="_GoBack"/>
+      <w:bookmarkEnd w:id="1"/>
       <w:r>
         <w:rPr>
           <w:b/>
@@ -46,11 +49,82 @@
     <w:p>
       <w:pPr>
         <w:rPr>
-          <w:rFonts w:ascii="Calibri" w:hAnsi="Calibri"/>
+          <w:ins w:id="2" w:author="Gotchi" w:date="2012-03-13T10:18:00Z"/>
           <w:b/>
-          <w:bCs/>
-          <w:sz w:val="22"/>
-          <w:szCs w:val="22"/>
+          <w:sz w:val="36"/>
+          <w:szCs w:val="36"/>
+        </w:rPr>
+      </w:pPr>
+      <w:ins w:id="3" w:author="Gotchi" w:date="2012-03-13T10:18:00Z">
+        <w:r>
+          <w:rPr>
+            <w:rStyle w:val="CommentReference"/>
+          </w:rPr>
+          <w:commentReference w:id="4"/>
+        </w:r>
+      </w:ins>
+      <w:ins w:id="5" w:author="Gotchi" w:date="2012-03-13T10:22:00Z">
+        <w:r>
+          <w:rPr>
+            <w:b/>
+            <w:noProof/>
+            <w:sz w:val="36"/>
+            <w:szCs w:val="36"/>
+          </w:rPr>
+          <w:drawing>
+            <wp:inline distT="0" distB="0" distL="0" distR="0" wp14:anchorId="27A31EB7">
+              <wp:extent cx="5943600" cy="2349718"/>
+              <wp:effectExtent l="0" t="0" r="0" b="0"/>
+              <wp:docPr id="11" name="Picture 11"/>
+              <wp:cNvGraphicFramePr>
+                <a:graphicFrameLocks xmlns:a="http://schemas.openxmlformats.org/drawingml/2006/main" noChangeAspect="1"/>
+              </wp:cNvGraphicFramePr>
+              <a:graphic xmlns:a="http://schemas.openxmlformats.org/drawingml/2006/main">
+                <a:graphicData uri="http://schemas.openxmlformats.org/drawingml/2006/picture">
+                  <pic:pic xmlns:pic="http://schemas.openxmlformats.org/drawingml/2006/picture">
+                    <pic:nvPicPr>
+                      <pic:cNvPr id="0" name="Picture 5"/>
+                      <pic:cNvPicPr>
+                        <a:picLocks noChangeAspect="1" noChangeArrowheads="1"/>
+                      </pic:cNvPicPr>
+                    </pic:nvPicPr>
+                    <pic:blipFill>
+                      <a:blip r:embed="rId7" cstate="print">
+                        <a:extLst>
+                          <a:ext uri="{28A0092B-C50C-407E-A947-70E740481C1C}">
+                            <a14:useLocalDpi xmlns:a14="http://schemas.microsoft.com/office/drawing/2010/main" val="0"/>
+                          </a:ext>
+                        </a:extLst>
+                      </a:blip>
+                      <a:srcRect/>
+                      <a:stretch>
+                        <a:fillRect/>
+                      </a:stretch>
+                    </pic:blipFill>
+                    <pic:spPr bwMode="auto">
+                      <a:xfrm>
+                        <a:off x="0" y="0"/>
+                        <a:ext cx="5943600" cy="2349718"/>
+                      </a:xfrm>
+                      <a:prstGeom prst="rect">
+                        <a:avLst/>
+                      </a:prstGeom>
+                      <a:noFill/>
+                    </pic:spPr>
+                  </pic:pic>
+                </a:graphicData>
+              </a:graphic>
+            </wp:inline>
+          </w:drawing>
+        </w:r>
+      </w:ins>
+    </w:p>
+    <w:p>
+      <w:pPr>
+        <w:rPr>
+          <w:b/>
+          <w:sz w:val="36"/>
+          <w:szCs w:val="36"/>
         </w:rPr>
       </w:pPr>
     </w:p>
@@ -81,6 +155,17 @@
             <w:noWrap/>
             <w:hideMark/>
           </w:tcPr>
+          <w:p>
+            <w:pPr>
+              <w:rPr>
+                <w:rFonts w:ascii="Calibri" w:hAnsi="Calibri"/>
+                <w:b/>
+                <w:bCs/>
+                <w:sz w:val="22"/>
+                <w:szCs w:val="22"/>
+              </w:rPr>
+            </w:pPr>
+          </w:p>
           <w:p>
             <w:pPr>
               <w:rPr>
@@ -894,6 +979,7 @@
                 <w:sz w:val="22"/>
                 <w:szCs w:val="22"/>
               </w:rPr>
+              <w:lastRenderedPageBreak/>
               <w:t>Inputs</w:t>
             </w:r>
           </w:p>
@@ -2496,6 +2582,7 @@
         <w:rPr>
           <w:noProof/>
         </w:rPr>
+        <w:lastRenderedPageBreak/>
         <mc:AlternateContent>
           <mc:Choice Requires="wps">
             <w:drawing>
@@ -2818,32 +2905,34 @@
         </w:rPr>
         <w:t xml:space="preserve"> Firmware</w:t>
       </w:r>
-      <w:ins w:id="0" w:author="bertrann" w:date="2012-03-12T18:23:00Z">
+      <w:ins w:id="6" w:author="bertrann" w:date="2012-03-12T18:23:00Z">
         <w:r>
           <w:rPr>
             <w:b/>
             <w:sz w:val="36"/>
             <w:szCs w:val="36"/>
           </w:rPr>
-          <w:t xml:space="preserve"> By this </w:t>
+          <w:t xml:space="preserve"> By this definition</w:t>
         </w:r>
-        <w:proofErr w:type="spellStart"/>
+      </w:ins>
+      <w:ins w:id="7" w:author="Gotchi" w:date="2012-03-13T10:23:00Z">
         <w:r>
           <w:rPr>
             <w:b/>
             <w:sz w:val="36"/>
             <w:szCs w:val="36"/>
           </w:rPr>
-          <w:t>definitionthese</w:t>
+          <w:t xml:space="preserve"> </w:t>
         </w:r>
-        <w:proofErr w:type="spellEnd"/>
+      </w:ins>
+      <w:ins w:id="8" w:author="bertrann" w:date="2012-03-12T18:23:00Z">
         <w:r>
           <w:rPr>
             <w:b/>
             <w:sz w:val="36"/>
             <w:szCs w:val="36"/>
           </w:rPr>
-          <w:t xml:space="preserve"> don’t belong in </w:t>
+          <w:t xml:space="preserve">these don’t belong in </w:t>
         </w:r>
         <w:proofErr w:type="spellStart"/>
         <w:r>
@@ -2864,7 +2953,7 @@
           <w:t xml:space="preserve"> 1 </w:t>
         </w:r>
       </w:ins>
-      <w:ins w:id="1" w:author="bertrann" w:date="2012-03-12T18:24:00Z">
+      <w:ins w:id="9" w:author="bertrann" w:date="2012-03-12T18:24:00Z">
         <w:r>
           <w:rPr>
             <w:b/>
@@ -2874,7 +2963,7 @@
           <w:t>move to</w:t>
         </w:r>
       </w:ins>
-      <w:ins w:id="2" w:author="bertrann" w:date="2012-03-12T18:23:00Z">
+      <w:ins w:id="10" w:author="bertrann" w:date="2012-03-12T18:23:00Z">
         <w:r>
           <w:rPr>
             <w:b/>
@@ -2883,7 +2972,29 @@
           </w:rPr>
           <w:t xml:space="preserve"> </w:t>
         </w:r>
-        <w:commentRangeStart w:id="3"/>
+      </w:ins>
+      <w:proofErr w:type="spellStart"/>
+      <w:ins w:id="11" w:author="Gotchi" w:date="2012-03-13T10:23:00Z">
+        <w:r>
+          <w:rPr>
+            <w:b/>
+            <w:sz w:val="36"/>
+            <w:szCs w:val="36"/>
+          </w:rPr>
+          <w:t>lvl</w:t>
+        </w:r>
+        <w:proofErr w:type="spellEnd"/>
+        <w:r>
+          <w:rPr>
+            <w:b/>
+            <w:sz w:val="36"/>
+            <w:szCs w:val="36"/>
+          </w:rPr>
+          <w:t xml:space="preserve"> </w:t>
+        </w:r>
+      </w:ins>
+      <w:commentRangeStart w:id="12"/>
+      <w:ins w:id="13" w:author="bertrann" w:date="2012-03-12T18:23:00Z">
         <w:r>
           <w:rPr>
             <w:b/>
@@ -2893,13 +3004,13 @@
           <w:t>2</w:t>
         </w:r>
       </w:ins>
-      <w:commentRangeEnd w:id="3"/>
-      <w:ins w:id="4" w:author="bertrann" w:date="2012-03-12T18:32:00Z">
+      <w:commentRangeEnd w:id="12"/>
+      <w:ins w:id="14" w:author="bertrann" w:date="2012-03-12T18:32:00Z">
         <w:r>
           <w:rPr>
             <w:rStyle w:val="CommentReference"/>
           </w:rPr>
-          <w:commentReference w:id="3"/>
+          <w:commentReference w:id="12"/>
         </w:r>
       </w:ins>
     </w:p>
@@ -2957,7 +3068,6 @@
                 <w:sz w:val="22"/>
                 <w:szCs w:val="22"/>
               </w:rPr>
-              <w:lastRenderedPageBreak/>
               <w:t>Module</w:t>
             </w:r>
           </w:p>
@@ -3052,7 +3162,7 @@
               </w:rPr>
               <w:t>None</w:t>
             </w:r>
-            <w:ins w:id="5" w:author="bertrann" w:date="2012-03-12T18:10:00Z">
+            <w:ins w:id="15" w:author="bertrann" w:date="2012-03-12T18:10:00Z">
               <w:r>
                 <w:rPr>
                   <w:rFonts w:asciiTheme="minorHAnsi" w:hAnsiTheme="minorHAnsi" w:cstheme="minorHAnsi"/>
@@ -3061,7 +3171,7 @@
                 </w:rPr>
                 <w:t xml:space="preserve"> No </w:t>
               </w:r>
-              <w:commentRangeStart w:id="6"/>
+              <w:commentRangeStart w:id="16"/>
               <w:r>
                 <w:rPr>
                   <w:rFonts w:asciiTheme="minorHAnsi" w:hAnsiTheme="minorHAnsi" w:cstheme="minorHAnsi"/>
@@ -3071,16 +3181,16 @@
                 <w:t>inputs</w:t>
               </w:r>
             </w:ins>
-            <w:commentRangeEnd w:id="6"/>
-            <w:ins w:id="7" w:author="bertrann" w:date="2012-03-12T18:31:00Z">
+            <w:commentRangeEnd w:id="16"/>
+            <w:ins w:id="17" w:author="bertrann" w:date="2012-03-12T18:31:00Z">
               <w:r>
                 <w:rPr>
                   <w:rStyle w:val="CommentReference"/>
                 </w:rPr>
-                <w:commentReference w:id="6"/>
+                <w:commentReference w:id="16"/>
               </w:r>
             </w:ins>
-            <w:ins w:id="8" w:author="bertrann" w:date="2012-03-12T18:10:00Z">
+            <w:ins w:id="18" w:author="bertrann" w:date="2012-03-12T18:10:00Z">
               <w:r>
                 <w:rPr>
                   <w:rFonts w:asciiTheme="minorHAnsi" w:hAnsiTheme="minorHAnsi" w:cstheme="minorHAnsi"/>
@@ -3151,7 +3261,7 @@
               </w:rPr>
               <w:t>None</w:t>
             </w:r>
-            <w:ins w:id="9" w:author="bertrann" w:date="2012-03-12T18:10:00Z">
+            <w:ins w:id="19" w:author="bertrann" w:date="2012-03-12T18:10:00Z">
               <w:r>
                 <w:rPr>
                   <w:rFonts w:asciiTheme="minorHAnsi" w:hAnsiTheme="minorHAnsi" w:cstheme="minorHAnsi"/>
@@ -3161,7 +3271,7 @@
                 <w:t xml:space="preserve"> N</w:t>
               </w:r>
             </w:ins>
-            <w:ins w:id="10" w:author="bertrann" w:date="2012-03-12T18:11:00Z">
+            <w:ins w:id="20" w:author="bertrann" w:date="2012-03-12T18:11:00Z">
               <w:r>
                 <w:rPr>
                   <w:rFonts w:asciiTheme="minorHAnsi" w:hAnsiTheme="minorHAnsi" w:cstheme="minorHAnsi"/>
@@ -3480,7 +3590,7 @@
               </w:rPr>
               <w:t>cameraI2C.</w:t>
             </w:r>
-            <w:commentRangeStart w:id="11"/>
+            <w:commentRangeStart w:id="21"/>
             <w:r>
               <w:rPr>
                 <w:rFonts w:asciiTheme="minorHAnsi" w:hAnsiTheme="minorHAnsi" w:cstheme="minorHAnsi"/>
@@ -3491,12 +3601,12 @@
               </w:rPr>
               <w:t>c</w:t>
             </w:r>
-            <w:commentRangeEnd w:id="11"/>
+            <w:commentRangeEnd w:id="21"/>
             <w:r>
               <w:rPr>
                 <w:rStyle w:val="CommentReference"/>
               </w:rPr>
-              <w:commentReference w:id="11"/>
+              <w:commentReference w:id="21"/>
             </w:r>
           </w:p>
         </w:tc>
@@ -3561,7 +3671,7 @@
               </w:rPr>
               <w:t>None</w:t>
             </w:r>
-            <w:ins w:id="12" w:author="bertrann" w:date="2012-03-12T18:11:00Z">
+            <w:ins w:id="22" w:author="bertrann" w:date="2012-03-12T18:11:00Z">
               <w:r>
                 <w:rPr>
                   <w:rFonts w:asciiTheme="minorHAnsi" w:hAnsiTheme="minorHAnsi" w:cstheme="minorHAnsi"/>
@@ -3632,7 +3742,7 @@
               </w:rPr>
               <w:t>None</w:t>
             </w:r>
-            <w:ins w:id="13" w:author="bertrann" w:date="2012-03-12T18:11:00Z">
+            <w:ins w:id="23" w:author="bertrann" w:date="2012-03-12T18:11:00Z">
               <w:r>
                 <w:rPr>
                   <w:rFonts w:asciiTheme="minorHAnsi" w:hAnsiTheme="minorHAnsi" w:cstheme="minorHAnsi"/>
@@ -3836,7 +3946,7 @@
               </w:rPr>
               <w:t xml:space="preserve">. </w:t>
             </w:r>
-            <w:ins w:id="14" w:author="bertrann" w:date="2012-03-12T18:17:00Z">
+            <w:ins w:id="24" w:author="bertrann" w:date="2012-03-12T18:17:00Z">
               <w:r>
                 <w:rPr>
                   <w:rFonts w:asciiTheme="minorHAnsi" w:hAnsiTheme="minorHAnsi" w:cstheme="minorHAnsi"/>
@@ -3986,7 +4096,7 @@
               </w:rPr>
               <w:t>)</w:t>
             </w:r>
-            <w:ins w:id="15" w:author="bertrann" w:date="2012-03-12T18:11:00Z">
+            <w:ins w:id="25" w:author="bertrann" w:date="2012-03-12T18:11:00Z">
               <w:r>
                 <w:rPr>
                   <w:rFonts w:asciiTheme="minorHAnsi" w:eastAsiaTheme="minorHAnsi" w:hAnsiTheme="minorHAnsi" w:cstheme="minorHAnsi"/>
@@ -4061,7 +4171,7 @@
               </w:rPr>
               <w:t>User adjusted parameters</w:t>
             </w:r>
-            <w:ins w:id="16" w:author="bertrann" w:date="2012-03-12T18:11:00Z">
+            <w:ins w:id="26" w:author="bertrann" w:date="2012-03-12T18:11:00Z">
               <w:r>
                 <w:rPr>
                   <w:rFonts w:asciiTheme="minorHAnsi" w:hAnsiTheme="minorHAnsi" w:cstheme="minorHAnsi"/>
@@ -4132,7 +4242,7 @@
               </w:rPr>
               <w:t>Visualization of the image processing</w:t>
             </w:r>
-            <w:ins w:id="17" w:author="bertrann" w:date="2012-03-12T18:11:00Z">
+            <w:ins w:id="27" w:author="bertrann" w:date="2012-03-12T18:11:00Z">
               <w:r>
                 <w:rPr>
                   <w:rFonts w:asciiTheme="minorHAnsi" w:hAnsiTheme="minorHAnsi" w:cstheme="minorHAnsi"/>
@@ -4263,7 +4373,16 @@
                 <w:sz w:val="22"/>
                 <w:szCs w:val="22"/>
               </w:rPr>
-              <w:t xml:space="preserve"> been</w:t>
+              <w:t xml:space="preserve"> </w:t>
+            </w:r>
+            <w:r>
+              <w:rPr>
+                <w:rFonts w:asciiTheme="minorHAnsi" w:hAnsiTheme="minorHAnsi" w:cstheme="minorHAnsi"/>
+                <w:sz w:val="22"/>
+                <w:szCs w:val="22"/>
+              </w:rPr>
+              <w:lastRenderedPageBreak/>
+              <w:t>been</w:t>
             </w:r>
             <w:r>
               <w:rPr>
@@ -4321,6 +4440,7 @@
                 <w:sz w:val="22"/>
                 <w:szCs w:val="22"/>
               </w:rPr>
+              <w:lastRenderedPageBreak/>
               <w:t>Test</w:t>
             </w:r>
             <w:r>
@@ -4844,7 +4964,6 @@
                 <w:sz w:val="20"/>
                 <w:szCs w:val="20"/>
               </w:rPr>
-              <w:lastRenderedPageBreak/>
               <w:t xml:space="preserve"> * Sub Address (8 bit)</w:t>
             </w:r>
           </w:p>
@@ -4989,7 +5108,7 @@
               </w:rPr>
               <w:t xml:space="preserve"> *****************************</w:t>
             </w:r>
-            <w:ins w:id="18" w:author="bertrann" w:date="2012-03-12T18:13:00Z">
+            <w:ins w:id="28" w:author="bertrann" w:date="2012-03-12T18:13:00Z">
               <w:r>
                 <w:rPr>
                   <w:rFonts w:ascii="Courier New" w:eastAsiaTheme="minorHAnsi" w:hAnsi="Courier New" w:cs="Courier New"/>
@@ -5052,7 +5171,6 @@
                 <w:sz w:val="22"/>
                 <w:szCs w:val="22"/>
               </w:rPr>
-              <w:lastRenderedPageBreak/>
               <w:t>Test</w:t>
             </w:r>
             <w:r>
@@ -5362,7 +5480,7 @@
               </w:rPr>
               <w:t>None</w:t>
             </w:r>
-            <w:ins w:id="19" w:author="bertrann" w:date="2012-03-12T18:19:00Z">
+            <w:ins w:id="29" w:author="bertrann" w:date="2012-03-12T18:19:00Z">
               <w:r>
                 <w:rPr>
                   <w:rFonts w:asciiTheme="minorHAnsi" w:hAnsiTheme="minorHAnsi" w:cstheme="minorHAnsi"/>
@@ -5372,7 +5490,7 @@
                 <w:t xml:space="preserve"> There should be something here -&gt; even it</w:t>
               </w:r>
             </w:ins>
-            <w:ins w:id="20" w:author="bertrann" w:date="2012-03-12T18:20:00Z">
+            <w:ins w:id="30" w:author="bertrann" w:date="2012-03-12T18:20:00Z">
               <w:r>
                 <w:rPr>
                   <w:rFonts w:asciiTheme="minorHAnsi" w:hAnsiTheme="minorHAnsi" w:cstheme="minorHAnsi"/>
@@ -5645,7 +5763,7 @@
               </w:rPr>
               <w:t xml:space="preserve">. </w:t>
             </w:r>
-            <w:ins w:id="21" w:author="bertrann" w:date="2012-03-12T18:20:00Z">
+            <w:ins w:id="31" w:author="bertrann" w:date="2012-03-12T18:20:00Z">
               <w:r>
                 <w:rPr>
                   <w:rFonts w:asciiTheme="minorHAnsi" w:hAnsiTheme="minorHAnsi" w:cstheme="minorHAnsi"/>
@@ -5719,6 +5837,7 @@
           <w:sz w:val="36"/>
           <w:szCs w:val="36"/>
         </w:rPr>
+        <w:lastRenderedPageBreak/>
         <w:t>Level 2: Power</w:t>
       </w:r>
       <w:r>
@@ -5745,9 +5864,8 @@
           <w:sz w:val="36"/>
           <w:szCs w:val="36"/>
         </w:rPr>
-        <w:lastRenderedPageBreak/>
         <w:drawing>
-          <wp:inline distT="0" distB="0" distL="0" distR="0">
+          <wp:inline distT="0" distB="0" distL="0" distR="0" wp14:anchorId="37F252E7" wp14:editId="66634CC6">
             <wp:extent cx="5943600" cy="3427223"/>
             <wp:effectExtent l="0" t="0" r="0" b="1905"/>
             <wp:docPr id="34" name="Picture 34"/>
@@ -5764,7 +5882,7 @@
                     </pic:cNvPicPr>
                   </pic:nvPicPr>
                   <pic:blipFill>
-                    <a:blip r:embed="rId6" cstate="print">
+                    <a:blip r:embed="rId8" cstate="print">
                       <a:extLst>
                         <a:ext uri="{28A0092B-C50C-407E-A947-70E740481C1C}">
                           <a14:useLocalDpi xmlns:a14="http://schemas.microsoft.com/office/drawing/2010/main" val="0"/>
@@ -5818,7 +5936,7 @@
       </w:tblGrid>
       <w:tr>
         <w:trPr>
-          <w:ins w:id="22" w:author="Gotchi" w:date="2012-03-13T09:38:00Z"/>
+          <w:ins w:id="32" w:author="Gotchi" w:date="2012-03-13T09:38:00Z"/>
         </w:trPr>
         <w:tc>
           <w:tcPr>
@@ -5835,12 +5953,12 @@
           <w:p>
             <w:pPr>
               <w:rPr>
-                <w:ins w:id="23" w:author="Gotchi" w:date="2012-03-13T09:38:00Z"/>
-                <w:b/>
-                <w:bCs/>
-              </w:rPr>
-            </w:pPr>
-            <w:ins w:id="24" w:author="Gotchi" w:date="2012-03-13T09:38:00Z">
+                <w:ins w:id="33" w:author="Gotchi" w:date="2012-03-13T09:38:00Z"/>
+                <w:b/>
+                <w:bCs/>
+              </w:rPr>
+            </w:pPr>
+            <w:ins w:id="34" w:author="Gotchi" w:date="2012-03-13T09:38:00Z">
               <w:r>
                 <w:rPr>
                   <w:b/>
@@ -5865,10 +5983,10 @@
           <w:p>
             <w:pPr>
               <w:rPr>
-                <w:ins w:id="25" w:author="Gotchi" w:date="2012-03-13T09:38:00Z"/>
-              </w:rPr>
-            </w:pPr>
-            <w:ins w:id="26" w:author="Gotchi" w:date="2012-03-13T09:38:00Z">
+                <w:ins w:id="35" w:author="Gotchi" w:date="2012-03-13T09:38:00Z"/>
+              </w:rPr>
+            </w:pPr>
+            <w:ins w:id="36" w:author="Gotchi" w:date="2012-03-13T09:38:00Z">
               <w:r>
                 <w:rPr>
                   <w:b/>
@@ -5882,7 +6000,7 @@
       </w:tr>
       <w:tr>
         <w:trPr>
-          <w:ins w:id="27" w:author="Gotchi" w:date="2012-03-13T09:38:00Z"/>
+          <w:ins w:id="37" w:author="Gotchi" w:date="2012-03-13T09:38:00Z"/>
         </w:trPr>
         <w:tc>
           <w:tcPr>
@@ -5900,12 +6018,12 @@
           <w:p>
             <w:pPr>
               <w:rPr>
-                <w:ins w:id="28" w:author="Gotchi" w:date="2012-03-13T09:38:00Z"/>
-                <w:b/>
-                <w:bCs/>
-              </w:rPr>
-            </w:pPr>
-            <w:ins w:id="29" w:author="Gotchi" w:date="2012-03-13T09:38:00Z">
+                <w:ins w:id="38" w:author="Gotchi" w:date="2012-03-13T09:38:00Z"/>
+                <w:b/>
+                <w:bCs/>
+              </w:rPr>
+            </w:pPr>
+            <w:ins w:id="39" w:author="Gotchi" w:date="2012-03-13T09:38:00Z">
               <w:r>
                 <w:rPr>
                   <w:b/>
@@ -5931,10 +6049,10 @@
           <w:p>
             <w:pPr>
               <w:rPr>
-                <w:ins w:id="30" w:author="Gotchi" w:date="2012-03-13T09:38:00Z"/>
-              </w:rPr>
-            </w:pPr>
-            <w:ins w:id="31" w:author="Gotchi" w:date="2012-03-13T09:38:00Z">
+                <w:ins w:id="40" w:author="Gotchi" w:date="2012-03-13T09:38:00Z"/>
+              </w:rPr>
+            </w:pPr>
+            <w:ins w:id="41" w:author="Gotchi" w:date="2012-03-13T09:38:00Z">
               <w:r>
                 <w:t>6.6V from LiFePO</w:t>
               </w:r>
@@ -5953,7 +6071,7 @@
       </w:tr>
       <w:tr>
         <w:trPr>
-          <w:ins w:id="32" w:author="Gotchi" w:date="2012-03-13T09:38:00Z"/>
+          <w:ins w:id="42" w:author="Gotchi" w:date="2012-03-13T09:38:00Z"/>
         </w:trPr>
         <w:tc>
           <w:tcPr>
@@ -5970,12 +6088,12 @@
           <w:p>
             <w:pPr>
               <w:rPr>
-                <w:ins w:id="33" w:author="Gotchi" w:date="2012-03-13T09:38:00Z"/>
-                <w:b/>
-                <w:bCs/>
-              </w:rPr>
-            </w:pPr>
-            <w:ins w:id="34" w:author="Gotchi" w:date="2012-03-13T09:38:00Z">
+                <w:ins w:id="43" w:author="Gotchi" w:date="2012-03-13T09:38:00Z"/>
+                <w:b/>
+                <w:bCs/>
+              </w:rPr>
+            </w:pPr>
+            <w:ins w:id="44" w:author="Gotchi" w:date="2012-03-13T09:38:00Z">
               <w:r>
                 <w:rPr>
                   <w:b/>
@@ -6000,10 +6118,10 @@
           <w:p>
             <w:pPr>
               <w:rPr>
-                <w:ins w:id="35" w:author="Gotchi" w:date="2012-03-13T09:38:00Z"/>
-              </w:rPr>
-            </w:pPr>
-            <w:ins w:id="36" w:author="Gotchi" w:date="2012-03-13T09:38:00Z">
+                <w:ins w:id="45" w:author="Gotchi" w:date="2012-03-13T09:38:00Z"/>
+              </w:rPr>
+            </w:pPr>
+            <w:ins w:id="46" w:author="Gotchi" w:date="2012-03-13T09:38:00Z">
               <w:r>
                 <w:t xml:space="preserve">Linear Regulators output </w:t>
               </w:r>
@@ -6019,7 +6137,7 @@
       </w:tr>
       <w:tr>
         <w:trPr>
-          <w:ins w:id="37" w:author="Gotchi" w:date="2012-03-13T09:38:00Z"/>
+          <w:ins w:id="47" w:author="Gotchi" w:date="2012-03-13T09:38:00Z"/>
         </w:trPr>
         <w:tc>
           <w:tcPr>
@@ -6037,12 +6155,12 @@
           <w:p>
             <w:pPr>
               <w:rPr>
-                <w:ins w:id="38" w:author="Gotchi" w:date="2012-03-13T09:38:00Z"/>
-                <w:b/>
-                <w:bCs/>
-              </w:rPr>
-            </w:pPr>
-            <w:ins w:id="39" w:author="Gotchi" w:date="2012-03-13T09:38:00Z">
+                <w:ins w:id="48" w:author="Gotchi" w:date="2012-03-13T09:38:00Z"/>
+                <w:b/>
+                <w:bCs/>
+              </w:rPr>
+            </w:pPr>
+            <w:ins w:id="49" w:author="Gotchi" w:date="2012-03-13T09:38:00Z">
               <w:r>
                 <w:rPr>
                   <w:b/>
@@ -6068,10 +6186,10 @@
           <w:p>
             <w:pPr>
               <w:rPr>
-                <w:ins w:id="40" w:author="Gotchi" w:date="2012-03-13T09:38:00Z"/>
-              </w:rPr>
-            </w:pPr>
-            <w:ins w:id="41" w:author="Gotchi" w:date="2012-03-13T09:38:00Z">
+                <w:ins w:id="50" w:author="Gotchi" w:date="2012-03-13T09:38:00Z"/>
+              </w:rPr>
+            </w:pPr>
+            <w:ins w:id="51" w:author="Gotchi" w:date="2012-03-13T09:38:00Z">
               <w:r>
                 <w:t xml:space="preserve">To provide power to Beagle Bone, </w:t>
               </w:r>
@@ -6087,7 +6205,7 @@
       </w:tr>
       <w:tr>
         <w:trPr>
-          <w:ins w:id="42" w:author="Gotchi" w:date="2012-03-13T09:38:00Z"/>
+          <w:ins w:id="52" w:author="Gotchi" w:date="2012-03-13T09:38:00Z"/>
         </w:trPr>
         <w:tc>
           <w:tcPr>
@@ -6104,12 +6222,12 @@
           <w:p>
             <w:pPr>
               <w:rPr>
-                <w:ins w:id="43" w:author="Gotchi" w:date="2012-03-13T09:38:00Z"/>
-                <w:b/>
-                <w:bCs/>
-              </w:rPr>
-            </w:pPr>
-            <w:ins w:id="44" w:author="Gotchi" w:date="2012-03-13T09:38:00Z">
+                <w:ins w:id="53" w:author="Gotchi" w:date="2012-03-13T09:38:00Z"/>
+                <w:b/>
+                <w:bCs/>
+              </w:rPr>
+            </w:pPr>
+            <w:ins w:id="54" w:author="Gotchi" w:date="2012-03-13T09:38:00Z">
               <w:r>
                 <w:rPr>
                   <w:b/>
@@ -6134,10 +6252,10 @@
           <w:p>
             <w:pPr>
               <w:rPr>
-                <w:ins w:id="45" w:author="Gotchi" w:date="2012-03-13T09:38:00Z"/>
-              </w:rPr>
-            </w:pPr>
-            <w:ins w:id="46" w:author="Gotchi" w:date="2012-03-13T09:38:00Z">
+                <w:ins w:id="55" w:author="Gotchi" w:date="2012-03-13T09:38:00Z"/>
+              </w:rPr>
+            </w:pPr>
+            <w:ins w:id="56" w:author="Gotchi" w:date="2012-03-13T09:38:00Z">
               <w:r>
                 <w:t xml:space="preserve">Using a multi-meter, all voltages will be measured to ensure that all input and output voltages will be </w:t>
               </w:r>
@@ -6156,7 +6274,7 @@
     <w:p>
       <w:pPr>
         <w:rPr>
-          <w:ins w:id="47" w:author="Gotchi" w:date="2012-03-13T09:38:00Z"/>
+          <w:ins w:id="57" w:author="Gotchi" w:date="2012-03-13T09:38:00Z"/>
           <w:b/>
           <w:sz w:val="36"/>
           <w:szCs w:val="36"/>
@@ -6166,13 +6284,13 @@
     <w:p>
       <w:pPr>
         <w:rPr>
-          <w:ins w:id="48" w:author="Gotchi" w:date="2012-03-13T09:38:00Z"/>
+          <w:ins w:id="58" w:author="Gotchi" w:date="2012-03-13T10:16:00Z"/>
           <w:b/>
           <w:sz w:val="36"/>
           <w:szCs w:val="36"/>
         </w:rPr>
       </w:pPr>
-      <w:ins w:id="49" w:author="Gotchi" w:date="2012-03-13T09:38:00Z">
+      <w:ins w:id="59" w:author="Gotchi" w:date="2012-03-13T10:16:00Z">
         <w:r>
           <w:rPr>
             <w:b/>
@@ -6194,13 +6312,13 @@
     <w:p>
       <w:pPr>
         <w:rPr>
-          <w:ins w:id="50" w:author="Gotchi" w:date="2012-03-13T09:38:00Z"/>
+          <w:ins w:id="60" w:author="Gotchi" w:date="2012-03-13T10:16:00Z"/>
           <w:b/>
           <w:sz w:val="36"/>
           <w:szCs w:val="36"/>
         </w:rPr>
       </w:pPr>
-      <w:ins w:id="51" w:author="Gotchi" w:date="2012-03-13T09:38:00Z">
+      <w:ins w:id="61" w:author="Gotchi" w:date="2012-03-13T10:16:00Z">
         <w:r>
           <w:rPr>
             <w:b/>
@@ -6209,10 +6327,10 @@
             <w:szCs w:val="36"/>
           </w:rPr>
           <w:drawing>
-            <wp:inline distT="0" distB="0" distL="0" distR="0" wp14:anchorId="71E3FDD0" wp14:editId="528D0CF9">
-              <wp:extent cx="5943600" cy="700278"/>
-              <wp:effectExtent l="0" t="0" r="0" b="5080"/>
-              <wp:docPr id="16" name="Picture 16"/>
+            <wp:inline distT="0" distB="0" distL="0" distR="0" wp14:anchorId="0A852525" wp14:editId="30EEAE6B">
+              <wp:extent cx="5943600" cy="1308966"/>
+              <wp:effectExtent l="0" t="0" r="0" b="5715"/>
+              <wp:docPr id="3" name="Picture 3"/>
               <wp:cNvGraphicFramePr>
                 <a:graphicFrameLocks xmlns:a="http://schemas.openxmlformats.org/drawingml/2006/main" noChangeAspect="1"/>
               </wp:cNvGraphicFramePr>
@@ -6220,13 +6338,13 @@
                 <a:graphicData uri="http://schemas.openxmlformats.org/drawingml/2006/picture">
                   <pic:pic xmlns:pic="http://schemas.openxmlformats.org/drawingml/2006/picture">
                     <pic:nvPicPr>
-                      <pic:cNvPr id="0" name="Picture 5"/>
+                      <pic:cNvPr id="0" name="Picture 2"/>
                       <pic:cNvPicPr>
                         <a:picLocks noChangeAspect="1" noChangeArrowheads="1"/>
                       </pic:cNvPicPr>
                     </pic:nvPicPr>
                     <pic:blipFill>
-                      <a:blip r:embed="rId7" cstate="print">
+                      <a:blip r:embed="rId9" cstate="print">
                         <a:extLst>
                           <a:ext uri="{28A0092B-C50C-407E-A947-70E740481C1C}">
                             <a14:useLocalDpi xmlns:a14="http://schemas.microsoft.com/office/drawing/2010/main" val="0"/>
@@ -6241,7 +6359,7 @@
                     <pic:spPr bwMode="auto">
                       <a:xfrm>
                         <a:off x="0" y="0"/>
-                        <a:ext cx="5943600" cy="700278"/>
+                        <a:ext cx="5943600" cy="1308966"/>
                       </a:xfrm>
                       <a:prstGeom prst="rect">
                         <a:avLst/>
@@ -6254,14 +6372,12 @@
             </wp:inline>
           </w:drawing>
         </w:r>
-        <w:bookmarkStart w:id="52" w:name="_GoBack"/>
-        <w:bookmarkEnd w:id="52"/>
       </w:ins>
     </w:p>
     <w:p>
       <w:pPr>
         <w:rPr>
-          <w:ins w:id="53" w:author="Gotchi" w:date="2012-03-13T09:38:00Z"/>
+          <w:ins w:id="62" w:author="Gotchi" w:date="2012-03-13T10:16:00Z"/>
           <w:b/>
           <w:sz w:val="36"/>
           <w:szCs w:val="36"/>
@@ -6284,7 +6400,7 @@
       </w:tblGrid>
       <w:tr>
         <w:trPr>
-          <w:ins w:id="54" w:author="Gotchi" w:date="2012-03-13T09:38:00Z"/>
+          <w:ins w:id="63" w:author="Gotchi" w:date="2012-03-13T10:16:00Z"/>
         </w:trPr>
         <w:tc>
           <w:tcPr>
@@ -6301,12 +6417,12 @@
           <w:p>
             <w:pPr>
               <w:rPr>
-                <w:ins w:id="55" w:author="Gotchi" w:date="2012-03-13T09:38:00Z"/>
-                <w:b/>
-                <w:bCs/>
-              </w:rPr>
-            </w:pPr>
-            <w:ins w:id="56" w:author="Gotchi" w:date="2012-03-13T09:38:00Z">
+                <w:ins w:id="64" w:author="Gotchi" w:date="2012-03-13T10:16:00Z"/>
+                <w:b/>
+                <w:bCs/>
+              </w:rPr>
+            </w:pPr>
+            <w:ins w:id="65" w:author="Gotchi" w:date="2012-03-13T10:16:00Z">
               <w:r>
                 <w:rPr>
                   <w:b/>
@@ -6331,10 +6447,10 @@
           <w:p>
             <w:pPr>
               <w:rPr>
-                <w:ins w:id="57" w:author="Gotchi" w:date="2012-03-13T09:38:00Z"/>
-              </w:rPr>
-            </w:pPr>
-            <w:ins w:id="58" w:author="Gotchi" w:date="2012-03-13T09:38:00Z">
+                <w:ins w:id="66" w:author="Gotchi" w:date="2012-03-13T10:16:00Z"/>
+              </w:rPr>
+            </w:pPr>
+            <w:ins w:id="67" w:author="Gotchi" w:date="2012-03-13T10:16:00Z">
               <w:r>
                 <w:rPr>
                   <w:b/>
@@ -6348,7 +6464,7 @@
       </w:tr>
       <w:tr>
         <w:trPr>
-          <w:ins w:id="59" w:author="Gotchi" w:date="2012-03-13T09:38:00Z"/>
+          <w:ins w:id="68" w:author="Gotchi" w:date="2012-03-13T10:16:00Z"/>
         </w:trPr>
         <w:tc>
           <w:tcPr>
@@ -6366,12 +6482,12 @@
           <w:p>
             <w:pPr>
               <w:rPr>
-                <w:ins w:id="60" w:author="Gotchi" w:date="2012-03-13T09:38:00Z"/>
-                <w:b/>
-                <w:bCs/>
-              </w:rPr>
-            </w:pPr>
-            <w:ins w:id="61" w:author="Gotchi" w:date="2012-03-13T09:38:00Z">
+                <w:ins w:id="69" w:author="Gotchi" w:date="2012-03-13T10:16:00Z"/>
+                <w:b/>
+                <w:bCs/>
+              </w:rPr>
+            </w:pPr>
+            <w:ins w:id="70" w:author="Gotchi" w:date="2012-03-13T10:16:00Z">
               <w:r>
                 <w:rPr>
                   <w:b/>
@@ -6397,12 +6513,16 @@
           <w:p>
             <w:pPr>
               <w:rPr>
-                <w:ins w:id="62" w:author="Gotchi" w:date="2012-03-13T09:38:00Z"/>
-              </w:rPr>
-            </w:pPr>
-            <w:ins w:id="63" w:author="Gotchi" w:date="2012-03-13T09:38:00Z">
+                <w:ins w:id="71" w:author="Gotchi" w:date="2012-03-13T10:16:00Z"/>
+              </w:rPr>
+            </w:pPr>
+            <w:ins w:id="72" w:author="Gotchi" w:date="2012-03-13T10:16:00Z">
               <w:r>
-                <w:t>Cursor commands generated by Beagle Bone. Algorithm parameters passed thru the MSP430.</w:t>
+                <w:t xml:space="preserve">Cursor commands generated by Beagle Bone. Algorithm parameters </w:t>
+              </w:r>
+              <w:r>
+                <w:lastRenderedPageBreak/>
+                <w:t>passed thru the MSP430.</w:t>
               </w:r>
             </w:ins>
           </w:p>
@@ -6410,7 +6530,7 @@
       </w:tr>
       <w:tr>
         <w:trPr>
-          <w:ins w:id="64" w:author="Gotchi" w:date="2012-03-13T09:38:00Z"/>
+          <w:ins w:id="73" w:author="Gotchi" w:date="2012-03-13T10:16:00Z"/>
         </w:trPr>
         <w:tc>
           <w:tcPr>
@@ -6427,17 +6547,18 @@
           <w:p>
             <w:pPr>
               <w:rPr>
-                <w:ins w:id="65" w:author="Gotchi" w:date="2012-03-13T09:38:00Z"/>
-                <w:b/>
-                <w:bCs/>
-              </w:rPr>
-            </w:pPr>
-            <w:ins w:id="66" w:author="Gotchi" w:date="2012-03-13T09:38:00Z">
+                <w:ins w:id="74" w:author="Gotchi" w:date="2012-03-13T10:16:00Z"/>
+                <w:b/>
+                <w:bCs/>
+              </w:rPr>
+            </w:pPr>
+            <w:ins w:id="75" w:author="Gotchi" w:date="2012-03-13T10:16:00Z">
               <w:r>
                 <w:rPr>
                   <w:b/>
                   <w:bCs/>
                 </w:rPr>
+                <w:lastRenderedPageBreak/>
                 <w:t>Outputs</w:t>
               </w:r>
             </w:ins>
@@ -6457,12 +6578,12 @@
           <w:p>
             <w:pPr>
               <w:rPr>
-                <w:ins w:id="67" w:author="Gotchi" w:date="2012-03-13T09:38:00Z"/>
-              </w:rPr>
-            </w:pPr>
-            <w:ins w:id="68" w:author="Gotchi" w:date="2012-03-13T09:38:00Z">
+                <w:ins w:id="76" w:author="Gotchi" w:date="2012-03-13T10:16:00Z"/>
+              </w:rPr>
+            </w:pPr>
+            <w:ins w:id="77" w:author="Gotchi" w:date="2012-03-13T10:16:00Z">
               <w:r>
-                <w:t>Cursor commands to the MSP430 board which is connected to a computer. Algorithm parameters passed from the computer thru the MSP430 and to the Beagle Bone.</w:t>
+                <w:t>Cursor commands to the MSP430 board. Algorithm parameters to the Beagle Bone.</w:t>
               </w:r>
             </w:ins>
           </w:p>
@@ -6470,7 +6591,7 @@
       </w:tr>
       <w:tr>
         <w:trPr>
-          <w:ins w:id="69" w:author="Gotchi" w:date="2012-03-13T09:38:00Z"/>
+          <w:ins w:id="78" w:author="Gotchi" w:date="2012-03-13T10:16:00Z"/>
         </w:trPr>
         <w:tc>
           <w:tcPr>
@@ -6488,12 +6609,12 @@
           <w:p>
             <w:pPr>
               <w:rPr>
-                <w:ins w:id="70" w:author="Gotchi" w:date="2012-03-13T09:38:00Z"/>
-                <w:b/>
-                <w:bCs/>
-              </w:rPr>
-            </w:pPr>
-            <w:ins w:id="71" w:author="Gotchi" w:date="2012-03-13T09:38:00Z">
+                <w:ins w:id="79" w:author="Gotchi" w:date="2012-03-13T10:16:00Z"/>
+                <w:b/>
+                <w:bCs/>
+              </w:rPr>
+            </w:pPr>
+            <w:ins w:id="80" w:author="Gotchi" w:date="2012-03-13T10:16:00Z">
               <w:r>
                 <w:rPr>
                   <w:b/>
@@ -6519,16 +6640,12 @@
           <w:p>
             <w:pPr>
               <w:rPr>
-                <w:ins w:id="72" w:author="Gotchi" w:date="2012-03-13T09:38:00Z"/>
-              </w:rPr>
-            </w:pPr>
-            <w:ins w:id="73" w:author="Gotchi" w:date="2012-03-13T09:38:00Z">
+                <w:ins w:id="81" w:author="Gotchi" w:date="2012-03-13T10:16:00Z"/>
+              </w:rPr>
+            </w:pPr>
+            <w:ins w:id="82" w:author="Gotchi" w:date="2012-03-13T10:16:00Z">
               <w:r>
-                <w:t xml:space="preserve">The XBEE wireless communication will be able to send cursor </w:t>
-              </w:r>
-              <w:r>
-                <w:lastRenderedPageBreak/>
-                <w:t>commands from the Beagle Bone to the MSP430 board. It will also allow for the MSP430 board to send algorithm parameter data from the MSP430 board to the Beagle Bone.</w:t>
+                <w:t>The XBEE wireless will have two-way communication. The Beagle Bone XBEE will be able to send cursor commands to the MSP430 XBEE. And the MSP430 XBEE will send algorithm parameter data the Beagle Bone XBEE.</w:t>
               </w:r>
             </w:ins>
           </w:p>
@@ -6536,7 +6653,7 @@
       </w:tr>
       <w:tr>
         <w:trPr>
-          <w:ins w:id="74" w:author="Gotchi" w:date="2012-03-13T09:38:00Z"/>
+          <w:ins w:id="83" w:author="Gotchi" w:date="2012-03-13T10:16:00Z"/>
         </w:trPr>
         <w:tc>
           <w:tcPr>
@@ -6553,18 +6670,17 @@
           <w:p>
             <w:pPr>
               <w:rPr>
-                <w:ins w:id="75" w:author="Gotchi" w:date="2012-03-13T09:38:00Z"/>
-                <w:b/>
-                <w:bCs/>
-              </w:rPr>
-            </w:pPr>
-            <w:ins w:id="76" w:author="Gotchi" w:date="2012-03-13T09:38:00Z">
+                <w:ins w:id="84" w:author="Gotchi" w:date="2012-03-13T10:16:00Z"/>
+                <w:b/>
+                <w:bCs/>
+              </w:rPr>
+            </w:pPr>
+            <w:ins w:id="85" w:author="Gotchi" w:date="2012-03-13T10:16:00Z">
               <w:r>
                 <w:rPr>
                   <w:b/>
                   <w:bCs/>
                 </w:rPr>
-                <w:lastRenderedPageBreak/>
                 <w:t>Test Plan</w:t>
               </w:r>
             </w:ins>
@@ -6584,24 +6700,24 @@
           <w:p>
             <w:pPr>
               <w:rPr>
-                <w:ins w:id="77" w:author="Gotchi" w:date="2012-03-13T09:38:00Z"/>
-              </w:rPr>
-            </w:pPr>
-            <w:ins w:id="78" w:author="Gotchi" w:date="2012-03-13T09:38:00Z">
+                <w:ins w:id="86" w:author="Gotchi" w:date="2012-03-13T10:16:00Z"/>
+              </w:rPr>
+            </w:pPr>
+            <w:ins w:id="87" w:author="Gotchi" w:date="2012-03-13T10:16:00Z">
               <w:r>
-                <w:t>For initial wireless tests, a string of characters will be sent from one XBEE to the other XBEE and vice versa to verify that there is two-way communication. One XBEE will use a USB explorer and the other XBEE will use the MSP430 for this portion of testing.</w:t>
+                <w:t>For initial wireless tests, a string of characters will be sent from one XBEE to the other XBEE and vice versa to verify that there is two-way communication.  For this portion of testing, one XBEE will use a USB explorer and the other XBEE will use the MSP430.</w:t>
               </w:r>
             </w:ins>
           </w:p>
           <w:p>
             <w:pPr>
               <w:rPr>
-                <w:ins w:id="79" w:author="Gotchi" w:date="2012-03-13T09:38:00Z"/>
-              </w:rPr>
-            </w:pPr>
-            <w:ins w:id="80" w:author="Gotchi" w:date="2012-03-13T09:38:00Z">
+                <w:ins w:id="88" w:author="Gotchi" w:date="2012-03-13T10:16:00Z"/>
+              </w:rPr>
+            </w:pPr>
+            <w:ins w:id="89" w:author="Gotchi" w:date="2012-03-13T10:16:00Z">
               <w:r>
-                <w:t>The final version of testing will check if the correct data packets of cursor commands or algorithm parameters for calibration are being sent correctly between Beagle Bone and the MSP430 board.</w:t>
+                <w:t>When the Beagle Bone XBEE is operational, the testing will check if the correct data packets of cursor commands or algorithm parameters for calibration are being sent correctly between the Beagle Bone and the MSP430 board.</w:t>
               </w:r>
             </w:ins>
           </w:p>
@@ -6611,20 +6727,20 @@
     <w:p>
       <w:pPr>
         <w:rPr>
-          <w:ins w:id="81" w:author="Gotchi" w:date="2012-03-13T09:38:00Z"/>
+          <w:ins w:id="90" w:author="Gotchi" w:date="2012-03-13T10:16:00Z"/>
         </w:rPr>
       </w:pPr>
     </w:p>
     <w:p>
       <w:pPr>
         <w:rPr>
-          <w:ins w:id="82" w:author="Gotchi" w:date="2012-03-13T09:38:00Z"/>
+          <w:ins w:id="91" w:author="Gotchi" w:date="2012-03-13T10:16:00Z"/>
           <w:b/>
           <w:sz w:val="36"/>
           <w:szCs w:val="36"/>
         </w:rPr>
       </w:pPr>
-      <w:ins w:id="83" w:author="Gotchi" w:date="2012-03-13T09:38:00Z">
+      <w:ins w:id="92" w:author="Gotchi" w:date="2012-03-13T10:16:00Z">
         <w:r>
           <w:rPr>
             <w:b/>
@@ -6662,13 +6778,13 @@
     <w:p>
       <w:pPr>
         <w:rPr>
-          <w:ins w:id="84" w:author="Gotchi" w:date="2012-03-13T09:38:00Z"/>
+          <w:ins w:id="93" w:author="Gotchi" w:date="2012-03-13T10:16:00Z"/>
           <w:b/>
           <w:sz w:val="36"/>
           <w:szCs w:val="36"/>
         </w:rPr>
       </w:pPr>
-      <w:ins w:id="85" w:author="Gotchi" w:date="2012-03-13T09:38:00Z">
+      <w:ins w:id="94" w:author="Gotchi" w:date="2012-03-13T10:16:00Z">
         <w:r>
           <w:rPr>
             <w:b/>
@@ -6677,7 +6793,7 @@
             <w:szCs w:val="36"/>
           </w:rPr>
           <w:drawing>
-            <wp:inline distT="0" distB="0" distL="0" distR="0" wp14:anchorId="0238859F" wp14:editId="4D6AD7A3">
+            <wp:inline distT="0" distB="0" distL="0" distR="0" wp14:anchorId="4FA61EA1" wp14:editId="32F1E593">
               <wp:extent cx="5414010" cy="1054735"/>
               <wp:effectExtent l="0" t="0" r="0" b="0"/>
               <wp:docPr id="2" name="Picture 2"/>
@@ -6694,7 +6810,7 @@
                       </pic:cNvPicPr>
                     </pic:nvPicPr>
                     <pic:blipFill>
-                      <a:blip r:embed="rId8">
+                      <a:blip r:embed="rId10">
                         <a:extLst>
                           <a:ext uri="{28A0092B-C50C-407E-A947-70E740481C1C}">
                             <a14:useLocalDpi xmlns:a14="http://schemas.microsoft.com/office/drawing/2010/main" val="0"/>
@@ -6727,7 +6843,7 @@
     <w:p>
       <w:pPr>
         <w:rPr>
-          <w:ins w:id="86" w:author="Gotchi" w:date="2012-03-13T09:38:00Z"/>
+          <w:ins w:id="95" w:author="Gotchi" w:date="2012-03-13T10:16:00Z"/>
           <w:b/>
           <w:sz w:val="36"/>
           <w:szCs w:val="36"/>
@@ -6750,7 +6866,7 @@
       </w:tblGrid>
       <w:tr>
         <w:trPr>
-          <w:ins w:id="87" w:author="Gotchi" w:date="2012-03-13T09:38:00Z"/>
+          <w:ins w:id="96" w:author="Gotchi" w:date="2012-03-13T10:16:00Z"/>
         </w:trPr>
         <w:tc>
           <w:tcPr>
@@ -6767,12 +6883,12 @@
           <w:p>
             <w:pPr>
               <w:rPr>
-                <w:ins w:id="88" w:author="Gotchi" w:date="2012-03-13T09:38:00Z"/>
-                <w:b/>
-                <w:bCs/>
-              </w:rPr>
-            </w:pPr>
-            <w:ins w:id="89" w:author="Gotchi" w:date="2012-03-13T09:38:00Z">
+                <w:ins w:id="97" w:author="Gotchi" w:date="2012-03-13T10:16:00Z"/>
+                <w:b/>
+                <w:bCs/>
+              </w:rPr>
+            </w:pPr>
+            <w:ins w:id="98" w:author="Gotchi" w:date="2012-03-13T10:16:00Z">
               <w:r>
                 <w:rPr>
                   <w:b/>
@@ -6797,10 +6913,10 @@
           <w:p>
             <w:pPr>
               <w:rPr>
-                <w:ins w:id="90" w:author="Gotchi" w:date="2012-03-13T09:38:00Z"/>
-              </w:rPr>
-            </w:pPr>
-            <w:ins w:id="91" w:author="Gotchi" w:date="2012-03-13T09:38:00Z">
+                <w:ins w:id="99" w:author="Gotchi" w:date="2012-03-13T10:16:00Z"/>
+              </w:rPr>
+            </w:pPr>
+            <w:ins w:id="100" w:author="Gotchi" w:date="2012-03-13T10:16:00Z">
               <w:r>
                 <w:rPr>
                   <w:b/>
@@ -6814,7 +6930,7 @@
       </w:tr>
       <w:tr>
         <w:trPr>
-          <w:ins w:id="92" w:author="Gotchi" w:date="2012-03-13T09:38:00Z"/>
+          <w:ins w:id="101" w:author="Gotchi" w:date="2012-03-13T10:16:00Z"/>
         </w:trPr>
         <w:tc>
           <w:tcPr>
@@ -6832,12 +6948,12 @@
           <w:p>
             <w:pPr>
               <w:rPr>
-                <w:ins w:id="93" w:author="Gotchi" w:date="2012-03-13T09:38:00Z"/>
-                <w:b/>
-                <w:bCs/>
-              </w:rPr>
-            </w:pPr>
-            <w:ins w:id="94" w:author="Gotchi" w:date="2012-03-13T09:38:00Z">
+                <w:ins w:id="102" w:author="Gotchi" w:date="2012-03-13T10:16:00Z"/>
+                <w:b/>
+                <w:bCs/>
+              </w:rPr>
+            </w:pPr>
+            <w:ins w:id="103" w:author="Gotchi" w:date="2012-03-13T10:16:00Z">
               <w:r>
                 <w:rPr>
                   <w:b/>
@@ -6863,10 +6979,10 @@
           <w:p>
             <w:pPr>
               <w:rPr>
-                <w:ins w:id="95" w:author="Gotchi" w:date="2012-03-13T09:38:00Z"/>
-              </w:rPr>
-            </w:pPr>
-            <w:ins w:id="96" w:author="Gotchi" w:date="2012-03-13T09:38:00Z">
+                <w:ins w:id="104" w:author="Gotchi" w:date="2012-03-13T10:16:00Z"/>
+              </w:rPr>
+            </w:pPr>
+            <w:ins w:id="105" w:author="Gotchi" w:date="2012-03-13T10:16:00Z">
               <w:r>
                 <w:t>Cursor commands generated by Beagle Bone.</w:t>
               </w:r>
@@ -6876,7 +6992,7 @@
       </w:tr>
       <w:tr>
         <w:trPr>
-          <w:ins w:id="97" w:author="Gotchi" w:date="2012-03-13T09:38:00Z"/>
+          <w:ins w:id="106" w:author="Gotchi" w:date="2012-03-13T10:16:00Z"/>
         </w:trPr>
         <w:tc>
           <w:tcPr>
@@ -6893,12 +7009,12 @@
           <w:p>
             <w:pPr>
               <w:rPr>
-                <w:ins w:id="98" w:author="Gotchi" w:date="2012-03-13T09:38:00Z"/>
-                <w:b/>
-                <w:bCs/>
-              </w:rPr>
-            </w:pPr>
-            <w:ins w:id="99" w:author="Gotchi" w:date="2012-03-13T09:38:00Z">
+                <w:ins w:id="107" w:author="Gotchi" w:date="2012-03-13T10:16:00Z"/>
+                <w:b/>
+                <w:bCs/>
+              </w:rPr>
+            </w:pPr>
+            <w:ins w:id="108" w:author="Gotchi" w:date="2012-03-13T10:16:00Z">
               <w:r>
                 <w:rPr>
                   <w:b/>
@@ -6923,10 +7039,10 @@
           <w:p>
             <w:pPr>
               <w:rPr>
-                <w:ins w:id="100" w:author="Gotchi" w:date="2012-03-13T09:38:00Z"/>
-              </w:rPr>
-            </w:pPr>
-            <w:ins w:id="101" w:author="Gotchi" w:date="2012-03-13T09:38:00Z">
+                <w:ins w:id="109" w:author="Gotchi" w:date="2012-03-13T10:16:00Z"/>
+              </w:rPr>
+            </w:pPr>
+            <w:ins w:id="110" w:author="Gotchi" w:date="2012-03-13T10:16:00Z">
               <w:r>
                 <w:t>Cursor commands to the MSP430 XBEE.</w:t>
               </w:r>
@@ -6936,7 +7052,7 @@
       </w:tr>
       <w:tr>
         <w:trPr>
-          <w:ins w:id="102" w:author="Gotchi" w:date="2012-03-13T09:38:00Z"/>
+          <w:ins w:id="111" w:author="Gotchi" w:date="2012-03-13T10:16:00Z"/>
         </w:trPr>
         <w:tc>
           <w:tcPr>
@@ -6954,12 +7070,12 @@
           <w:p>
             <w:pPr>
               <w:rPr>
-                <w:ins w:id="103" w:author="Gotchi" w:date="2012-03-13T09:38:00Z"/>
-                <w:b/>
-                <w:bCs/>
-              </w:rPr>
-            </w:pPr>
-            <w:ins w:id="104" w:author="Gotchi" w:date="2012-03-13T09:38:00Z">
+                <w:ins w:id="112" w:author="Gotchi" w:date="2012-03-13T10:16:00Z"/>
+                <w:b/>
+                <w:bCs/>
+              </w:rPr>
+            </w:pPr>
+            <w:ins w:id="113" w:author="Gotchi" w:date="2012-03-13T10:16:00Z">
               <w:r>
                 <w:rPr>
                   <w:b/>
@@ -6985,12 +7101,12 @@
           <w:p>
             <w:pPr>
               <w:rPr>
-                <w:ins w:id="105" w:author="Gotchi" w:date="2012-03-13T09:38:00Z"/>
-              </w:rPr>
-            </w:pPr>
-            <w:ins w:id="106" w:author="Gotchi" w:date="2012-03-13T09:38:00Z">
+                <w:ins w:id="114" w:author="Gotchi" w:date="2012-03-13T10:16:00Z"/>
+              </w:rPr>
+            </w:pPr>
+            <w:ins w:id="115" w:author="Gotchi" w:date="2012-03-13T10:16:00Z">
               <w:r>
-                <w:t>The XBEE unit will be connected to the UART pins of the Beagle Bone. The XBEE will wirelessly transmit cursor commands generated by the Beagle Bone to the MSP430 XBEE.</w:t>
+                <w:t>The XBEE unit will be connected to the UART pins of the Beagle Bone. The XBEE will wirelessly transmit cursor commands generated by the Beagle Bone to the MSP430 XBEE using the IEEE 802.15.4 protocol.</w:t>
               </w:r>
             </w:ins>
           </w:p>
@@ -6998,7 +7114,7 @@
       </w:tr>
       <w:tr>
         <w:trPr>
-          <w:ins w:id="107" w:author="Gotchi" w:date="2012-03-13T09:38:00Z"/>
+          <w:ins w:id="116" w:author="Gotchi" w:date="2012-03-13T10:16:00Z"/>
         </w:trPr>
         <w:tc>
           <w:tcPr>
@@ -7015,12 +7131,12 @@
           <w:p>
             <w:pPr>
               <w:rPr>
-                <w:ins w:id="108" w:author="Gotchi" w:date="2012-03-13T09:38:00Z"/>
-                <w:b/>
-                <w:bCs/>
-              </w:rPr>
-            </w:pPr>
-            <w:ins w:id="109" w:author="Gotchi" w:date="2012-03-13T09:38:00Z">
+                <w:ins w:id="117" w:author="Gotchi" w:date="2012-03-13T10:16:00Z"/>
+                <w:b/>
+                <w:bCs/>
+              </w:rPr>
+            </w:pPr>
+            <w:ins w:id="118" w:author="Gotchi" w:date="2012-03-13T10:16:00Z">
               <w:r>
                 <w:rPr>
                   <w:b/>
@@ -7045,10 +7161,10 @@
           <w:p>
             <w:pPr>
               <w:rPr>
-                <w:ins w:id="110" w:author="Gotchi" w:date="2012-03-13T09:38:00Z"/>
-              </w:rPr>
-            </w:pPr>
-            <w:ins w:id="111" w:author="Gotchi" w:date="2012-03-13T09:38:00Z">
+                <w:ins w:id="119" w:author="Gotchi" w:date="2012-03-13T10:16:00Z"/>
+              </w:rPr>
+            </w:pPr>
+            <w:ins w:id="120" w:author="Gotchi" w:date="2012-03-13T10:16:00Z">
               <w:r>
                 <w:t xml:space="preserve">Check that cursor command packets are sent to the MSP430 XBEE and that the MSP430 recognizes the cursor command packets. </w:t>
               </w:r>
@@ -7060,20 +7176,20 @@
     <w:p>
       <w:pPr>
         <w:rPr>
-          <w:ins w:id="112" w:author="Gotchi" w:date="2012-03-13T09:38:00Z"/>
+          <w:ins w:id="121" w:author="Gotchi" w:date="2012-03-13T10:16:00Z"/>
         </w:rPr>
       </w:pPr>
     </w:p>
     <w:p>
       <w:pPr>
         <w:rPr>
-          <w:ins w:id="113" w:author="Gotchi" w:date="2012-03-13T09:38:00Z"/>
+          <w:ins w:id="122" w:author="Gotchi" w:date="2012-03-13T10:16:00Z"/>
           <w:b/>
           <w:sz w:val="36"/>
           <w:szCs w:val="36"/>
         </w:rPr>
       </w:pPr>
-      <w:ins w:id="114" w:author="Gotchi" w:date="2012-03-13T09:38:00Z">
+      <w:ins w:id="123" w:author="Gotchi" w:date="2012-03-13T10:16:00Z">
         <w:r>
           <w:rPr>
             <w:b/>
@@ -7111,13 +7227,13 @@
     <w:p>
       <w:pPr>
         <w:rPr>
-          <w:ins w:id="115" w:author="Gotchi" w:date="2012-03-13T09:38:00Z"/>
+          <w:ins w:id="124" w:author="Gotchi" w:date="2012-03-13T10:16:00Z"/>
           <w:b/>
           <w:sz w:val="36"/>
           <w:szCs w:val="36"/>
         </w:rPr>
       </w:pPr>
-      <w:ins w:id="116" w:author="Gotchi" w:date="2012-03-13T09:38:00Z">
+      <w:ins w:id="125" w:author="Gotchi" w:date="2012-03-13T10:16:00Z">
         <w:r>
           <w:rPr>
             <w:b/>
@@ -7126,10 +7242,10 @@
             <w:szCs w:val="36"/>
           </w:rPr>
           <w:drawing>
-            <wp:inline distT="0" distB="0" distL="0" distR="0" wp14:anchorId="6F538AC7" wp14:editId="72FFEF06">
+            <wp:inline distT="0" distB="0" distL="0" distR="0" wp14:anchorId="0500FF23" wp14:editId="1248A72D">
               <wp:extent cx="5444490" cy="1073150"/>
               <wp:effectExtent l="0" t="0" r="3810" b="0"/>
-              <wp:docPr id="3" name="Picture 3"/>
+              <wp:docPr id="8" name="Picture 8"/>
               <wp:cNvGraphicFramePr>
                 <a:graphicFrameLocks xmlns:a="http://schemas.openxmlformats.org/drawingml/2006/main" noChangeAspect="1"/>
               </wp:cNvGraphicFramePr>
@@ -7143,7 +7259,7 @@
                       </pic:cNvPicPr>
                     </pic:nvPicPr>
                     <pic:blipFill>
-                      <a:blip r:embed="rId9">
+                      <a:blip r:embed="rId11">
                         <a:extLst>
                           <a:ext uri="{28A0092B-C50C-407E-A947-70E740481C1C}">
                             <a14:useLocalDpi xmlns:a14="http://schemas.microsoft.com/office/drawing/2010/main" val="0"/>
@@ -7176,7 +7292,7 @@
     <w:p>
       <w:pPr>
         <w:rPr>
-          <w:ins w:id="117" w:author="Gotchi" w:date="2012-03-13T09:38:00Z"/>
+          <w:ins w:id="126" w:author="Gotchi" w:date="2012-03-13T10:16:00Z"/>
           <w:b/>
           <w:sz w:val="36"/>
           <w:szCs w:val="36"/>
@@ -7199,7 +7315,7 @@
       </w:tblGrid>
       <w:tr>
         <w:trPr>
-          <w:ins w:id="118" w:author="Gotchi" w:date="2012-03-13T09:38:00Z"/>
+          <w:ins w:id="127" w:author="Gotchi" w:date="2012-03-13T10:16:00Z"/>
         </w:trPr>
         <w:tc>
           <w:tcPr>
@@ -7216,12 +7332,12 @@
           <w:p>
             <w:pPr>
               <w:rPr>
-                <w:ins w:id="119" w:author="Gotchi" w:date="2012-03-13T09:38:00Z"/>
-                <w:b/>
-                <w:bCs/>
-              </w:rPr>
-            </w:pPr>
-            <w:ins w:id="120" w:author="Gotchi" w:date="2012-03-13T09:38:00Z">
+                <w:ins w:id="128" w:author="Gotchi" w:date="2012-03-13T10:16:00Z"/>
+                <w:b/>
+                <w:bCs/>
+              </w:rPr>
+            </w:pPr>
+            <w:ins w:id="129" w:author="Gotchi" w:date="2012-03-13T10:16:00Z">
               <w:r>
                 <w:rPr>
                   <w:b/>
@@ -7246,10 +7362,10 @@
           <w:p>
             <w:pPr>
               <w:rPr>
-                <w:ins w:id="121" w:author="Gotchi" w:date="2012-03-13T09:38:00Z"/>
-              </w:rPr>
-            </w:pPr>
-            <w:ins w:id="122" w:author="Gotchi" w:date="2012-03-13T09:38:00Z">
+                <w:ins w:id="130" w:author="Gotchi" w:date="2012-03-13T10:16:00Z"/>
+              </w:rPr>
+            </w:pPr>
+            <w:ins w:id="131" w:author="Gotchi" w:date="2012-03-13T10:16:00Z">
               <w:r>
                 <w:rPr>
                   <w:b/>
@@ -7263,7 +7379,7 @@
       </w:tr>
       <w:tr>
         <w:trPr>
-          <w:ins w:id="123" w:author="Gotchi" w:date="2012-03-13T09:38:00Z"/>
+          <w:ins w:id="132" w:author="Gotchi" w:date="2012-03-13T10:16:00Z"/>
         </w:trPr>
         <w:tc>
           <w:tcPr>
@@ -7281,17 +7397,18 @@
           <w:p>
             <w:pPr>
               <w:rPr>
-                <w:ins w:id="124" w:author="Gotchi" w:date="2012-03-13T09:38:00Z"/>
-                <w:b/>
-                <w:bCs/>
-              </w:rPr>
-            </w:pPr>
-            <w:ins w:id="125" w:author="Gotchi" w:date="2012-03-13T09:38:00Z">
+                <w:ins w:id="133" w:author="Gotchi" w:date="2012-03-13T10:16:00Z"/>
+                <w:b/>
+                <w:bCs/>
+              </w:rPr>
+            </w:pPr>
+            <w:ins w:id="134" w:author="Gotchi" w:date="2012-03-13T10:16:00Z">
               <w:r>
                 <w:rPr>
                   <w:b/>
                   <w:bCs/>
                 </w:rPr>
+                <w:lastRenderedPageBreak/>
                 <w:t>Inputs</w:t>
               </w:r>
             </w:ins>
@@ -7312,12 +7429,12 @@
           <w:p>
             <w:pPr>
               <w:rPr>
-                <w:ins w:id="126" w:author="Gotchi" w:date="2012-03-13T09:38:00Z"/>
-              </w:rPr>
-            </w:pPr>
-            <w:ins w:id="127" w:author="Gotchi" w:date="2012-03-13T09:38:00Z">
+                <w:ins w:id="135" w:author="Gotchi" w:date="2012-03-13T10:16:00Z"/>
+              </w:rPr>
+            </w:pPr>
+            <w:ins w:id="136" w:author="Gotchi" w:date="2012-03-13T10:16:00Z">
               <w:r>
-                <w:t>Cursor commands generated by Beagle Bone.</w:t>
+                <w:t>Algorithm parameters from the MSP430 Board.</w:t>
               </w:r>
             </w:ins>
           </w:p>
@@ -7325,7 +7442,7 @@
       </w:tr>
       <w:tr>
         <w:trPr>
-          <w:ins w:id="128" w:author="Gotchi" w:date="2012-03-13T09:38:00Z"/>
+          <w:ins w:id="137" w:author="Gotchi" w:date="2012-03-13T10:16:00Z"/>
         </w:trPr>
         <w:tc>
           <w:tcPr>
@@ -7342,12 +7459,12 @@
           <w:p>
             <w:pPr>
               <w:rPr>
-                <w:ins w:id="129" w:author="Gotchi" w:date="2012-03-13T09:38:00Z"/>
-                <w:b/>
-                <w:bCs/>
-              </w:rPr>
-            </w:pPr>
-            <w:ins w:id="130" w:author="Gotchi" w:date="2012-03-13T09:38:00Z">
+                <w:ins w:id="138" w:author="Gotchi" w:date="2012-03-13T10:16:00Z"/>
+                <w:b/>
+                <w:bCs/>
+              </w:rPr>
+            </w:pPr>
+            <w:ins w:id="139" w:author="Gotchi" w:date="2012-03-13T10:16:00Z">
               <w:r>
                 <w:rPr>
                   <w:b/>
@@ -7372,12 +7489,12 @@
           <w:p>
             <w:pPr>
               <w:rPr>
-                <w:ins w:id="131" w:author="Gotchi" w:date="2012-03-13T09:38:00Z"/>
-              </w:rPr>
-            </w:pPr>
-            <w:ins w:id="132" w:author="Gotchi" w:date="2012-03-13T09:38:00Z">
+                <w:ins w:id="140" w:author="Gotchi" w:date="2012-03-13T10:16:00Z"/>
+              </w:rPr>
+            </w:pPr>
+            <w:ins w:id="141" w:author="Gotchi" w:date="2012-03-13T10:16:00Z">
               <w:r>
-                <w:t>Cursor commands to the MSP430 board which is connected to a computer.</w:t>
+                <w:t>Algorithm parameters to the Beagle Bone XBEE.</w:t>
               </w:r>
             </w:ins>
           </w:p>
@@ -7385,7 +7502,7 @@
       </w:tr>
       <w:tr>
         <w:trPr>
-          <w:ins w:id="133" w:author="Gotchi" w:date="2012-03-13T09:38:00Z"/>
+          <w:ins w:id="142" w:author="Gotchi" w:date="2012-03-13T10:16:00Z"/>
         </w:trPr>
         <w:tc>
           <w:tcPr>
@@ -7403,12 +7520,12 @@
           <w:p>
             <w:pPr>
               <w:rPr>
-                <w:ins w:id="134" w:author="Gotchi" w:date="2012-03-13T09:38:00Z"/>
-                <w:b/>
-                <w:bCs/>
-              </w:rPr>
-            </w:pPr>
-            <w:ins w:id="135" w:author="Gotchi" w:date="2012-03-13T09:38:00Z">
+                <w:ins w:id="143" w:author="Gotchi" w:date="2012-03-13T10:16:00Z"/>
+                <w:b/>
+                <w:bCs/>
+              </w:rPr>
+            </w:pPr>
+            <w:ins w:id="144" w:author="Gotchi" w:date="2012-03-13T10:16:00Z">
               <w:r>
                 <w:rPr>
                   <w:b/>
@@ -7434,16 +7551,12 @@
           <w:p>
             <w:pPr>
               <w:rPr>
-                <w:ins w:id="136" w:author="Gotchi" w:date="2012-03-13T09:38:00Z"/>
-              </w:rPr>
-            </w:pPr>
-            <w:ins w:id="137" w:author="Gotchi" w:date="2012-03-13T09:38:00Z">
+                <w:ins w:id="145" w:author="Gotchi" w:date="2012-03-13T10:16:00Z"/>
+              </w:rPr>
+            </w:pPr>
+            <w:ins w:id="146" w:author="Gotchi" w:date="2012-03-13T10:16:00Z">
               <w:r>
-                <w:t xml:space="preserve">The XBEE unit will be connected to the UART pins of the MSP430. The XBEE will wirelessly transmit DSP algorithm calibration </w:t>
-              </w:r>
-              <w:r>
-                <w:lastRenderedPageBreak/>
-                <w:t>parameters from the MSP430 board to the Beagle Bone XBEE.</w:t>
+                <w:t>The XBEE unit will be connected to the UART pins of the MSP430. The XBEE will wirelessly transmit the algorithm parameters from the MSP430 board to the Beagle Bone XBEE using the IEEE 802.15.4 protocol.</w:t>
               </w:r>
             </w:ins>
           </w:p>
@@ -7451,7 +7564,7 @@
       </w:tr>
       <w:tr>
         <w:trPr>
-          <w:ins w:id="138" w:author="Gotchi" w:date="2012-03-13T09:38:00Z"/>
+          <w:ins w:id="147" w:author="Gotchi" w:date="2012-03-13T10:16:00Z"/>
         </w:trPr>
         <w:tc>
           <w:tcPr>
@@ -7468,18 +7581,17 @@
           <w:p>
             <w:pPr>
               <w:rPr>
-                <w:ins w:id="139" w:author="Gotchi" w:date="2012-03-13T09:38:00Z"/>
-                <w:b/>
-                <w:bCs/>
-              </w:rPr>
-            </w:pPr>
-            <w:ins w:id="140" w:author="Gotchi" w:date="2012-03-13T09:38:00Z">
+                <w:ins w:id="148" w:author="Gotchi" w:date="2012-03-13T10:16:00Z"/>
+                <w:b/>
+                <w:bCs/>
+              </w:rPr>
+            </w:pPr>
+            <w:ins w:id="149" w:author="Gotchi" w:date="2012-03-13T10:16:00Z">
               <w:r>
                 <w:rPr>
                   <w:b/>
                   <w:bCs/>
                 </w:rPr>
-                <w:lastRenderedPageBreak/>
                 <w:t>Test Plan</w:t>
               </w:r>
             </w:ins>
@@ -7499,10 +7611,10 @@
           <w:p>
             <w:pPr>
               <w:rPr>
-                <w:ins w:id="141" w:author="Gotchi" w:date="2012-03-13T09:38:00Z"/>
-              </w:rPr>
-            </w:pPr>
-            <w:ins w:id="142" w:author="Gotchi" w:date="2012-03-13T09:38:00Z">
+                <w:ins w:id="150" w:author="Gotchi" w:date="2012-03-13T10:16:00Z"/>
+              </w:rPr>
+            </w:pPr>
+            <w:ins w:id="151" w:author="Gotchi" w:date="2012-03-13T10:16:00Z">
               <w:r>
                 <w:t xml:space="preserve">Check that algorithm calibration parameter packets are sent to the Beagle Bone XBEE and that the Beagle Bone recognizes the algorithm calibration parameter packets.  </w:t>
               </w:r>
@@ -7514,7 +7626,7 @@
     <w:p>
       <w:pPr>
         <w:rPr>
-          <w:ins w:id="143" w:author="Gotchi" w:date="2012-03-13T09:38:00Z"/>
+          <w:ins w:id="152" w:author="Gotchi" w:date="2012-03-13T09:38:00Z"/>
           <w:b/>
           <w:sz w:val="36"/>
           <w:szCs w:val="36"/>
@@ -7620,7 +7732,7 @@
                 <w:rFonts w:asciiTheme="minorHAnsi" w:hAnsiTheme="minorHAnsi" w:cstheme="minorHAnsi"/>
               </w:rPr>
             </w:pPr>
-            <w:ins w:id="144" w:author="bertrann" w:date="2012-03-12T18:25:00Z">
+            <w:ins w:id="153" w:author="bertrann" w:date="2012-03-12T18:25:00Z">
               <w:r>
                 <w:rPr>
                   <w:rFonts w:asciiTheme="minorHAnsi" w:hAnsiTheme="minorHAnsi" w:cstheme="minorHAnsi"/>
@@ -7924,7 +8036,7 @@
                 <w:rFonts w:asciiTheme="minorHAnsi" w:hAnsiTheme="minorHAnsi" w:cstheme="minorHAnsi"/>
               </w:rPr>
             </w:pPr>
-            <w:ins w:id="145" w:author="bertrann" w:date="2012-03-12T18:25:00Z">
+            <w:ins w:id="154" w:author="bertrann" w:date="2012-03-12T18:25:00Z">
               <w:r>
                 <w:rPr>
                   <w:rFonts w:asciiTheme="minorHAnsi" w:hAnsiTheme="minorHAnsi" w:cstheme="minorHAnsi"/>
@@ -8228,7 +8340,7 @@
                 <w:rFonts w:asciiTheme="minorHAnsi" w:hAnsiTheme="minorHAnsi" w:cstheme="minorHAnsi"/>
               </w:rPr>
             </w:pPr>
-            <w:ins w:id="146" w:author="bertrann" w:date="2012-03-12T18:25:00Z">
+            <w:ins w:id="155" w:author="bertrann" w:date="2012-03-12T18:25:00Z">
               <w:r>
                 <w:rPr>
                   <w:rFonts w:asciiTheme="minorHAnsi" w:hAnsiTheme="minorHAnsi" w:cstheme="minorHAnsi"/>
@@ -8861,6 +8973,7 @@
                 <w:sz w:val="22"/>
                 <w:szCs w:val="22"/>
               </w:rPr>
+              <w:lastRenderedPageBreak/>
               <w:t>Inputs</w:t>
             </w:r>
           </w:p>
@@ -9119,7 +9232,7 @@
           <w:noProof/>
         </w:rPr>
         <w:drawing>
-          <wp:inline distT="0" distB="0" distL="0" distR="0">
+          <wp:inline distT="0" distB="0" distL="0" distR="0" wp14:anchorId="08422B70" wp14:editId="6D89231A">
             <wp:extent cx="5486400" cy="2828925"/>
             <wp:effectExtent l="0" t="0" r="0" b="9525"/>
             <wp:docPr id="1" name="Picture 2"/>
@@ -9136,7 +9249,7 @@
                     </pic:cNvPicPr>
                   </pic:nvPicPr>
                   <pic:blipFill>
-                    <a:blip r:embed="rId10" cstate="print">
+                    <a:blip r:embed="rId12" cstate="print">
                       <a:extLst>
                         <a:ext uri="{28A0092B-C50C-407E-A947-70E740481C1C}">
                           <a14:useLocalDpi xmlns:a14="http://schemas.microsoft.com/office/drawing/2010/main" val="0"/>
@@ -9641,6 +9754,7 @@
                 <w:sz w:val="22"/>
                 <w:szCs w:val="22"/>
               </w:rPr>
+              <w:lastRenderedPageBreak/>
               <w:t>Module</w:t>
             </w:r>
           </w:p>
@@ -9857,16 +9971,7 @@
                 <w:sz w:val="22"/>
                 <w:szCs w:val="22"/>
               </w:rPr>
-              <w:t xml:space="preserve">A GUI interface on the host computer displays the images being captured </w:t>
-            </w:r>
-            <w:r>
-              <w:rPr>
-                <w:rFonts w:asciiTheme="minorHAnsi" w:hAnsiTheme="minorHAnsi" w:cstheme="minorHAnsi"/>
-                <w:sz w:val="22"/>
-                <w:szCs w:val="22"/>
-              </w:rPr>
-              <w:lastRenderedPageBreak/>
-              <w:t>by the camera with an overlay of the processing. The GUI allows the user to modify algorithm parameters. After some parameters are chosen manually, the user will be guided through a process to collect the remaining calibration values.</w:t>
+              <w:t>A GUI interface on the host computer displays the images being captured by the camera with an overlay of the processing. The GUI allows the user to modify algorithm parameters. After some parameters are chosen manually, the user will be guided through a process to collect the remaining calibration values.</w:t>
             </w:r>
           </w:p>
         </w:tc>
@@ -9900,7 +10005,6 @@
                 <w:sz w:val="22"/>
                 <w:szCs w:val="22"/>
               </w:rPr>
-              <w:lastRenderedPageBreak/>
               <w:t>Te</w:t>
             </w:r>
             <w:r>
@@ -10545,7 +10649,7 @@
               </w:rPr>
               <w:t>Packets from MSP430</w:t>
             </w:r>
-            <w:ins w:id="147" w:author="bertrann" w:date="2012-03-12T18:46:00Z">
+            <w:ins w:id="156" w:author="bertrann" w:date="2012-03-12T18:46:00Z">
               <w:r>
                 <w:rPr>
                   <w:rFonts w:asciiTheme="minorHAnsi" w:hAnsiTheme="minorHAnsi" w:cstheme="minorHAnsi"/>
@@ -10679,7 +10783,7 @@
               </w:rPr>
               <w:t xml:space="preserve">Receives packets from the MSP430 at rate of </w:t>
             </w:r>
-            <w:commentRangeStart w:id="148"/>
+            <w:commentRangeStart w:id="157"/>
             <w:r>
               <w:rPr>
                 <w:rFonts w:asciiTheme="minorHAnsi" w:hAnsiTheme="minorHAnsi" w:cstheme="minorHAnsi"/>
@@ -10688,12 +10792,12 @@
               </w:rPr>
               <w:t>30Hz</w:t>
             </w:r>
-            <w:commentRangeEnd w:id="148"/>
+            <w:commentRangeEnd w:id="157"/>
             <w:r>
               <w:rPr>
                 <w:rStyle w:val="CommentReference"/>
               </w:rPr>
-              <w:commentReference w:id="148"/>
+              <w:commentReference w:id="157"/>
             </w:r>
             <w:r>
               <w:rPr>
@@ -10946,7 +11050,7 @@
               </w:rPr>
               <w:t xml:space="preserve">Data Structure </w:t>
             </w:r>
-            <w:commentRangeStart w:id="149"/>
+            <w:commentRangeStart w:id="158"/>
             <w:r>
               <w:rPr>
                 <w:rFonts w:ascii="Calibri" w:hAnsi="Calibri"/>
@@ -10957,12 +11061,12 @@
               </w:rPr>
               <w:t>Type</w:t>
             </w:r>
-            <w:commentRangeEnd w:id="149"/>
+            <w:commentRangeEnd w:id="158"/>
             <w:r>
               <w:rPr>
                 <w:rStyle w:val="CommentReference"/>
               </w:rPr>
-              <w:commentReference w:id="149"/>
+              <w:commentReference w:id="158"/>
             </w:r>
           </w:p>
         </w:tc>
@@ -11119,7 +11223,6 @@
                 <w:sz w:val="22"/>
                 <w:szCs w:val="22"/>
               </w:rPr>
-              <w:lastRenderedPageBreak/>
               <w:t>CR</w:t>
             </w:r>
           </w:p>
@@ -12530,7 +12633,17 @@
                 <w:sz w:val="22"/>
                 <w:szCs w:val="22"/>
               </w:rPr>
-              <w:t>Computes the ratio of the longest horizontal and longest vertical lengths. The connected region with the aspect ratio closest to one is identified as the pupil.</w:t>
+              <w:t xml:space="preserve">Computes the ratio of the longest horizontal and longest vertical lengths. </w:t>
+            </w:r>
+            <w:r>
+              <w:rPr>
+                <w:rFonts w:ascii="Calibri" w:hAnsi="Calibri"/>
+                <w:bCs/>
+                <w:sz w:val="22"/>
+                <w:szCs w:val="22"/>
+              </w:rPr>
+              <w:lastRenderedPageBreak/>
+              <w:t>The connected region with the aspect ratio closest to one is identified as the pupil.</w:t>
             </w:r>
           </w:p>
         </w:tc>
@@ -12563,6 +12676,7 @@
                 <w:sz w:val="22"/>
                 <w:szCs w:val="22"/>
               </w:rPr>
+              <w:lastRenderedPageBreak/>
               <w:t>Test Plan:</w:t>
             </w:r>
           </w:p>
@@ -12651,7 +12765,6 @@
                 <w:sz w:val="22"/>
                 <w:szCs w:val="22"/>
               </w:rPr>
-              <w:lastRenderedPageBreak/>
               <w:t>Module Name:</w:t>
             </w:r>
           </w:p>
@@ -14069,7 +14182,6 @@
                 <w:sz w:val="22"/>
                 <w:szCs w:val="22"/>
               </w:rPr>
-              <w:lastRenderedPageBreak/>
               <w:t>Outputs</w:t>
             </w:r>
           </w:p>
@@ -14276,7 +14388,40 @@
 
 <file path=word/comments.xml><?xml version="1.0" encoding="utf-8"?>
 <w:comments xmlns:wpc="http://schemas.microsoft.com/office/word/2010/wordprocessingCanvas" xmlns:mc="http://schemas.openxmlformats.org/markup-compatibility/2006" xmlns:o="urn:schemas-microsoft-com:office:office" xmlns:r="http://schemas.openxmlformats.org/officeDocument/2006/relationships" xmlns:m="http://schemas.openxmlformats.org/officeDocument/2006/math" xmlns:v="urn:schemas-microsoft-com:vml" xmlns:wp14="http://schemas.microsoft.com/office/word/2010/wordprocessingDrawing" xmlns:wp="http://schemas.openxmlformats.org/drawingml/2006/wordprocessingDrawing" xmlns:w10="urn:schemas-microsoft-com:office:word" xmlns:w="http://schemas.openxmlformats.org/wordprocessingml/2006/main" xmlns:w14="http://schemas.microsoft.com/office/word/2010/wordml" xmlns:wpg="http://schemas.microsoft.com/office/word/2010/wordprocessingGroup" xmlns:wpi="http://schemas.microsoft.com/office/word/2010/wordprocessingInk" xmlns:wne="http://schemas.microsoft.com/office/word/2006/wordml" xmlns:wps="http://schemas.microsoft.com/office/word/2010/wordprocessingShape" mc:Ignorable="w14 wp14">
-  <w:comment w:id="3" w:author="bertrann" w:date="2012-03-12T19:06:00Z" w:initials="b">
+  <w:comment w:id="4" w:author="Gotchi" w:date="2012-03-13T10:22:00Z" w:initials="G">
+    <w:p>
+      <w:pPr>
+        <w:pStyle w:val="CommentText"/>
+      </w:pPr>
+      <w:r>
+        <w:rPr>
+          <w:rStyle w:val="CommentReference"/>
+        </w:rPr>
+        <w:annotationRef/>
+      </w:r>
+      <w:r>
+        <w:t>Carissa says that this is fine for a Level 0 System Overview</w:t>
+      </w:r>
+      <w:r>
+        <w:t xml:space="preserve"> diagram</w:t>
+      </w:r>
+      <w:r>
+        <w:t>. However</w:t>
+      </w:r>
+      <w:r>
+        <w:t xml:space="preserve">, </w:t>
+      </w:r>
+      <w:proofErr w:type="spellStart"/>
+      <w:r>
+        <w:t>Armeen</w:t>
+      </w:r>
+      <w:proofErr w:type="spellEnd"/>
+      <w:r>
+        <w:t xml:space="preserve"> was not sure if we would want to include the Camera Control arrow.</w:t>
+      </w:r>
+    </w:p>
+  </w:comment>
+  <w:comment w:id="12" w:author="bertrann" w:date="2012-03-13T10:19:00Z" w:initials="b">
     <w:p>
       <w:pPr>
         <w:pStyle w:val="CommentText"/>
@@ -14292,7 +14437,7 @@
       </w:r>
     </w:p>
   </w:comment>
-  <w:comment w:id="6" w:author="bertrann" w:date="2012-03-12T19:06:00Z" w:initials="b">
+  <w:comment w:id="16" w:author="bertrann" w:date="2012-03-13T10:19:00Z" w:initials="b">
     <w:p>
       <w:pPr>
         <w:pStyle w:val="CommentText"/>
@@ -14316,7 +14461,7 @@
       </w:r>
     </w:p>
   </w:comment>
-  <w:comment w:id="11" w:author="bertrann" w:date="2012-03-12T19:06:00Z" w:initials="b">
+  <w:comment w:id="21" w:author="bertrann" w:date="2012-03-13T10:19:00Z" w:initials="b">
     <w:p>
       <w:pPr>
         <w:pStyle w:val="CommentText"/>
@@ -14332,7 +14477,7 @@
       </w:r>
     </w:p>
   </w:comment>
-  <w:comment w:id="148" w:author="bertrann" w:date="2012-03-12T19:06:00Z" w:initials="b">
+  <w:comment w:id="157" w:author="bertrann" w:date="2012-03-13T10:19:00Z" w:initials="b">
     <w:p>
       <w:pPr>
         <w:pStyle w:val="CommentText"/>
@@ -14348,7 +14493,7 @@
       </w:r>
     </w:p>
   </w:comment>
-  <w:comment w:id="149" w:author="bertrann" w:date="2012-03-12T19:06:00Z" w:initials="b">
+  <w:comment w:id="158" w:author="bertrann" w:date="2012-03-13T10:19:00Z" w:initials="b">
     <w:p>
       <w:pPr>
         <w:pStyle w:val="CommentText"/>
@@ -15367,4 +15512,16 @@
   <a:objectDefaults/>
   <a:extraClrSchemeLst/>
 </a:theme>
+</file>
+
+<file path=customXml/item1.xml><?xml version="1.0" encoding="utf-8"?>
+<b:Sources xmlns:b="http://schemas.openxmlformats.org/officeDocument/2006/bibliography" xmlns="http://schemas.openxmlformats.org/officeDocument/2006/bibliography" SelectedStyle="\APA.XSL" StyleName="APA"/>
+</file>
+
+<file path=customXml/itemProps1.xml><?xml version="1.0" encoding="utf-8"?>
+<ds:datastoreItem xmlns:ds="http://schemas.openxmlformats.org/officeDocument/2006/customXml" ds:itemID="{AB1F4345-7350-414B-A0BE-F0DF12001FE9}">
+  <ds:schemaRefs>
+    <ds:schemaRef ds:uri="http://schemas.openxmlformats.org/officeDocument/2006/bibliography"/>
+  </ds:schemaRefs>
+</ds:datastoreItem>
 </file>
</xml_diff>

<commit_message>
Commented on functional decomp
</commit_message>
<xml_diff>
--- a/documentation/Functional Decomposition.docx
+++ b/documentation/Functional Decomposition.docx
@@ -36,6 +36,12 @@
           <w:rFonts w:asciiTheme="minorHAnsi" w:hAnsiTheme="minorHAnsi" w:cstheme="minorHAnsi"/>
         </w:rPr>
         <w:commentReference w:id="0"/>
+      </w:r>
+      <w:r>
+        <w:rPr>
+          <w:rStyle w:val="CommentReference"/>
+        </w:rPr>
+        <w:commentReference w:id="1"/>
       </w:r>
       <w:r>
         <w:rPr>
@@ -756,6 +762,7 @@
                 <w:rFonts w:asciiTheme="minorHAnsi" w:hAnsiTheme="minorHAnsi" w:cstheme="minorHAnsi"/>
               </w:rPr>
             </w:pPr>
+            <w:commentRangeStart w:id="2"/>
             <w:r>
               <w:rPr>
                 <w:rFonts w:asciiTheme="minorHAnsi" w:hAnsiTheme="minorHAnsi" w:cstheme="minorHAnsi"/>
@@ -763,6 +770,13 @@
                 <w:szCs w:val="22"/>
               </w:rPr>
               <w:t>8-bit data bus with image information in 5-6-5.</w:t>
+            </w:r>
+            <w:commentRangeEnd w:id="2"/>
+            <w:r>
+              <w:rPr>
+                <w:rStyle w:val="CommentReference"/>
+              </w:rPr>
+              <w:commentReference w:id="2"/>
             </w:r>
           </w:p>
           <w:p>
@@ -1303,15 +1317,33 @@
             <w:pPr>
               <w:rPr>
                 <w:rFonts w:asciiTheme="minorHAnsi" w:hAnsiTheme="minorHAnsi" w:cstheme="minorHAnsi"/>
-              </w:rPr>
-            </w:pPr>
-            <w:r>
-              <w:rPr>
-                <w:rFonts w:asciiTheme="minorHAnsi" w:hAnsiTheme="minorHAnsi" w:cstheme="minorHAnsi"/>
-                <w:sz w:val="22"/>
-                <w:szCs w:val="22"/>
-              </w:rPr>
-              <w:t xml:space="preserve">Test the power output, this board is involved in powering the camera so the first step is to test the power rails going to the camera. They should be 1.5V and 2.8V. Manually probing these with a </w:t>
+                <w:sz w:val="22"/>
+                <w:szCs w:val="22"/>
+              </w:rPr>
+            </w:pPr>
+            <w:commentRangeStart w:id="3"/>
+            <w:r>
+              <w:rPr>
+                <w:rFonts w:asciiTheme="minorHAnsi" w:hAnsiTheme="minorHAnsi" w:cstheme="minorHAnsi"/>
+                <w:sz w:val="22"/>
+                <w:szCs w:val="22"/>
+              </w:rPr>
+              <w:t xml:space="preserve">Test the power output, this board is involved in powering the camera so the first step is to test the power rails going to the camera. </w:t>
+            </w:r>
+            <w:commentRangeEnd w:id="3"/>
+            <w:r>
+              <w:rPr>
+                <w:rStyle w:val="CommentReference"/>
+              </w:rPr>
+              <w:commentReference w:id="3"/>
+            </w:r>
+            <w:r>
+              <w:rPr>
+                <w:rFonts w:asciiTheme="minorHAnsi" w:hAnsiTheme="minorHAnsi" w:cstheme="minorHAnsi"/>
+                <w:sz w:val="22"/>
+                <w:szCs w:val="22"/>
+              </w:rPr>
+              <w:t xml:space="preserve">They should be 1.5V and 2.8V. Manually probing these with a </w:t>
             </w:r>
             <w:proofErr w:type="spellStart"/>
             <w:r>
@@ -1329,7 +1361,57 @@
                 <w:sz w:val="22"/>
                 <w:szCs w:val="22"/>
               </w:rPr>
-              <w:t xml:space="preserve"> is sufficient. To test data transfer to the Beagle Bone either read the data on the Beagle, or utilize a logic analyzer to see the data changing. The same methods can be used to test the </w:t>
+              <w:t xml:space="preserve"> is sufficient. </w:t>
+            </w:r>
+          </w:p>
+          <w:p>
+            <w:pPr>
+              <w:rPr>
+                <w:rFonts w:asciiTheme="minorHAnsi" w:hAnsiTheme="minorHAnsi" w:cstheme="minorHAnsi"/>
+                <w:sz w:val="22"/>
+                <w:szCs w:val="22"/>
+              </w:rPr>
+            </w:pPr>
+          </w:p>
+          <w:p>
+            <w:pPr>
+              <w:rPr>
+                <w:rFonts w:asciiTheme="minorHAnsi" w:hAnsiTheme="minorHAnsi" w:cstheme="minorHAnsi"/>
+                <w:sz w:val="22"/>
+                <w:szCs w:val="22"/>
+              </w:rPr>
+            </w:pPr>
+            <w:r>
+              <w:rPr>
+                <w:rFonts w:asciiTheme="minorHAnsi" w:hAnsiTheme="minorHAnsi" w:cstheme="minorHAnsi"/>
+                <w:sz w:val="22"/>
+                <w:szCs w:val="22"/>
+              </w:rPr>
+              <w:t xml:space="preserve">To test data transfer to the Beagle Bone either read the data on the Beagle, or utilize a logic analyzer to see the data changing. </w:t>
+            </w:r>
+          </w:p>
+          <w:p>
+            <w:pPr>
+              <w:rPr>
+                <w:rFonts w:asciiTheme="minorHAnsi" w:hAnsiTheme="minorHAnsi" w:cstheme="minorHAnsi"/>
+                <w:sz w:val="22"/>
+                <w:szCs w:val="22"/>
+              </w:rPr>
+            </w:pPr>
+          </w:p>
+          <w:p>
+            <w:pPr>
+              <w:rPr>
+                <w:rFonts w:asciiTheme="minorHAnsi" w:hAnsiTheme="minorHAnsi" w:cstheme="minorHAnsi"/>
+              </w:rPr>
+            </w:pPr>
+            <w:r>
+              <w:rPr>
+                <w:rFonts w:asciiTheme="minorHAnsi" w:hAnsiTheme="minorHAnsi" w:cstheme="minorHAnsi"/>
+                <w:sz w:val="22"/>
+                <w:szCs w:val="22"/>
+              </w:rPr>
+              <w:t xml:space="preserve">The same methods can be used to test the </w:t>
             </w:r>
             <w:proofErr w:type="spellStart"/>
             <w:r>
@@ -1495,6 +1577,14 @@
               </w:rPr>
               <w:t>Serial data from daughterboard/Beagle Bone</w:t>
             </w:r>
+            <w:r>
+              <w:rPr>
+                <w:rFonts w:asciiTheme="minorHAnsi" w:hAnsiTheme="minorHAnsi" w:cstheme="minorHAnsi"/>
+                <w:sz w:val="22"/>
+                <w:szCs w:val="22"/>
+              </w:rPr>
+              <w:t xml:space="preserve"> and</w:t>
+            </w:r>
           </w:p>
           <w:p>
             <w:pPr>
@@ -1733,7 +1823,16 @@
                 <w:sz w:val="22"/>
                 <w:szCs w:val="22"/>
               </w:rPr>
-              <w:t xml:space="preserve"> and trying to read it on the host computer. To test </w:t>
+              <w:t xml:space="preserve"> and trying to read it on the host computer. </w:t>
+            </w:r>
+            <w:commentRangeStart w:id="4"/>
+            <w:r>
+              <w:rPr>
+                <w:rFonts w:asciiTheme="minorHAnsi" w:hAnsiTheme="minorHAnsi" w:cstheme="minorHAnsi"/>
+                <w:sz w:val="22"/>
+                <w:szCs w:val="22"/>
+              </w:rPr>
+              <w:t xml:space="preserve">To test </w:t>
             </w:r>
             <w:proofErr w:type="spellStart"/>
             <w:r>
@@ -1751,7 +1850,22 @@
                 <w:sz w:val="22"/>
                 <w:szCs w:val="22"/>
               </w:rPr>
-              <w:t xml:space="preserve"> transmission, the data on the Beagle Bone. To test the extended switching functionality, flip the switch to the off state and verify that eye tracking is disabled, flip it to the on </w:t>
+              <w:t xml:space="preserve"> transmission, the data on the Beagle Bone. </w:t>
+            </w:r>
+            <w:commentRangeEnd w:id="4"/>
+            <w:r>
+              <w:rPr>
+                <w:rStyle w:val="CommentReference"/>
+              </w:rPr>
+              <w:commentReference w:id="4"/>
+            </w:r>
+            <w:r>
+              <w:rPr>
+                <w:rFonts w:asciiTheme="minorHAnsi" w:hAnsiTheme="minorHAnsi" w:cstheme="minorHAnsi"/>
+                <w:sz w:val="22"/>
+                <w:szCs w:val="22"/>
+              </w:rPr>
+              <w:t xml:space="preserve">To test the extended switching functionality, flip the switch to the off state and verify that eye tracking is disabled, flip it to the on </w:t>
             </w:r>
             <w:r>
               <w:rPr>
@@ -1787,8 +1901,6 @@
           <w:rFonts w:asciiTheme="minorHAnsi" w:hAnsiTheme="minorHAnsi" w:cstheme="minorHAnsi"/>
         </w:rPr>
       </w:pPr>
-      <w:bookmarkStart w:id="1" w:name="_GoBack"/>
-      <w:bookmarkEnd w:id="1"/>
     </w:p>
     <w:p>
       <w:pPr>
@@ -1799,6 +1911,7 @@
           <w:szCs w:val="36"/>
         </w:rPr>
       </w:pPr>
+      <w:commentRangeStart w:id="5"/>
       <w:r>
         <w:rPr>
           <w:rFonts w:asciiTheme="minorHAnsi" w:hAnsiTheme="minorHAnsi" w:cstheme="minorHAnsi"/>
@@ -1809,7 +1922,7 @@
         </w:rPr>
         <w:lastRenderedPageBreak/>
         <w:drawing>
-          <wp:inline distT="0" distB="0" distL="0" distR="0" wp14:anchorId="294D08F4" wp14:editId="0B5D53FB">
+          <wp:inline distT="0" distB="0" distL="0" distR="0" wp14:anchorId="57587317" wp14:editId="77440DB9">
             <wp:extent cx="5943600" cy="3427223"/>
             <wp:effectExtent l="0" t="0" r="0" b="1905"/>
             <wp:docPr id="10" name="Picture 10"/>
@@ -1854,6 +1967,13 @@
           </wp:inline>
         </w:drawing>
       </w:r>
+      <w:commentRangeEnd w:id="5"/>
+      <w:r>
+        <w:rPr>
+          <w:rStyle w:val="CommentReference"/>
+        </w:rPr>
+        <w:commentReference w:id="5"/>
+      </w:r>
     </w:p>
     <w:p>
       <w:pPr>
@@ -2235,13 +2355,14 @@
           <w:rFonts w:asciiTheme="minorHAnsi" w:hAnsiTheme="minorHAnsi" w:cstheme="minorHAnsi"/>
         </w:rPr>
       </w:pPr>
+      <w:commentRangeStart w:id="6"/>
       <w:r>
         <w:rPr>
           <w:rFonts w:asciiTheme="minorHAnsi" w:hAnsiTheme="minorHAnsi" w:cstheme="minorHAnsi"/>
           <w:noProof/>
         </w:rPr>
         <w:drawing>
-          <wp:inline distT="0" distB="0" distL="0" distR="0" wp14:anchorId="4072386F" wp14:editId="78EBC94C">
+          <wp:inline distT="0" distB="0" distL="0" distR="0" wp14:anchorId="74ABEE04" wp14:editId="02D6FAE8">
             <wp:extent cx="5943600" cy="2167128"/>
             <wp:effectExtent l="0" t="0" r="0" b="0"/>
             <wp:docPr id="26" name="Picture 26"/>
@@ -2285,6 +2406,13 @@
             </a:graphic>
           </wp:inline>
         </w:drawing>
+      </w:r>
+      <w:commentRangeEnd w:id="6"/>
+      <w:r>
+        <w:rPr>
+          <w:rStyle w:val="CommentReference"/>
+        </w:rPr>
+        <w:commentReference w:id="6"/>
       </w:r>
     </w:p>
     <w:p>
@@ -2991,6 +3119,7 @@
                 <w:bCs/>
               </w:rPr>
             </w:pPr>
+            <w:commentRangeStart w:id="7"/>
             <w:r>
               <w:rPr>
                 <w:rFonts w:asciiTheme="minorHAnsi" w:hAnsiTheme="minorHAnsi" w:cstheme="minorHAnsi"/>
@@ -3000,6 +3129,13 @@
                 <w:szCs w:val="22"/>
               </w:rPr>
               <w:t>Test Plan</w:t>
+            </w:r>
+            <w:commentRangeEnd w:id="7"/>
+            <w:r>
+              <w:rPr>
+                <w:rStyle w:val="CommentReference"/>
+              </w:rPr>
+              <w:commentReference w:id="7"/>
             </w:r>
           </w:p>
         </w:tc>
@@ -4125,11 +4261,19 @@
                 <w:rFonts w:asciiTheme="minorHAnsi" w:hAnsiTheme="minorHAnsi" w:cstheme="minorHAnsi"/>
               </w:rPr>
             </w:pPr>
+            <w:commentRangeStart w:id="8"/>
             <w:r>
               <w:rPr>
                 <w:rFonts w:asciiTheme="minorHAnsi" w:hAnsiTheme="minorHAnsi" w:cstheme="minorHAnsi"/>
               </w:rPr>
               <w:t>When the Beagle Bone XBEE is operational, the testing will check if the correct data packets of cursor commands or algorithm parameters for calibration are being sent correctly between the Beagle Bone and the MSP430 board.</w:t>
+            </w:r>
+            <w:commentRangeEnd w:id="8"/>
+            <w:r>
+              <w:rPr>
+                <w:rStyle w:val="CommentReference"/>
+              </w:rPr>
+              <w:commentReference w:id="8"/>
             </w:r>
           </w:p>
         </w:tc>
@@ -6571,13 +6715,7 @@
               <w:rPr>
                 <w:rFonts w:asciiTheme="minorHAnsi" w:hAnsiTheme="minorHAnsi" w:cstheme="minorHAnsi"/>
               </w:rPr>
-              <w:t xml:space="preserve"> via </w:t>
-            </w:r>
-            <w:r>
-              <w:rPr>
-                <w:rFonts w:asciiTheme="minorHAnsi" w:hAnsiTheme="minorHAnsi" w:cstheme="minorHAnsi"/>
-              </w:rPr>
-              <w:t xml:space="preserve">UART </w:t>
+              <w:t xml:space="preserve"> via UART </w:t>
             </w:r>
             <w:r>
               <w:rPr>
@@ -6782,11 +6920,19 @@
                 <w:rFonts w:asciiTheme="minorHAnsi" w:hAnsiTheme="minorHAnsi" w:cstheme="minorHAnsi"/>
               </w:rPr>
             </w:pPr>
+            <w:commentRangeStart w:id="9"/>
             <w:r>
               <w:rPr>
                 <w:rFonts w:asciiTheme="minorHAnsi" w:hAnsiTheme="minorHAnsi" w:cstheme="minorHAnsi"/>
               </w:rPr>
               <w:t xml:space="preserve">Check that cursor command packets are sent to the MSP430 XBEE and that the MSP430 recognizes the cursor command packets. </w:t>
+            </w:r>
+            <w:commentRangeEnd w:id="9"/>
+            <w:r>
+              <w:rPr>
+                <w:rStyle w:val="CommentReference"/>
+              </w:rPr>
+              <w:commentReference w:id="9"/>
             </w:r>
           </w:p>
         </w:tc>
@@ -7169,11 +7315,19 @@
                 <w:rFonts w:asciiTheme="minorHAnsi" w:hAnsiTheme="minorHAnsi" w:cstheme="minorHAnsi"/>
               </w:rPr>
             </w:pPr>
+            <w:commentRangeStart w:id="10"/>
             <w:r>
               <w:rPr>
                 <w:rFonts w:asciiTheme="minorHAnsi" w:hAnsiTheme="minorHAnsi" w:cstheme="minorHAnsi"/>
               </w:rPr>
               <w:t xml:space="preserve">Check that algorithm calibration parameter packets are sent to the Beagle Bone XBEE and that the Beagle Bone recognizes the algorithm calibration parameter packets.  </w:t>
+            </w:r>
+            <w:commentRangeEnd w:id="10"/>
+            <w:r>
+              <w:rPr>
+                <w:rStyle w:val="CommentReference"/>
+              </w:rPr>
+              <w:commentReference w:id="10"/>
             </w:r>
           </w:p>
         </w:tc>
@@ -7542,13 +7696,29 @@
                 <w:rFonts w:asciiTheme="minorHAnsi" w:hAnsiTheme="minorHAnsi" w:cstheme="minorHAnsi"/>
               </w:rPr>
             </w:pPr>
-            <w:r>
-              <w:rPr>
-                <w:rFonts w:asciiTheme="minorHAnsi" w:hAnsiTheme="minorHAnsi" w:cstheme="minorHAnsi"/>
-                <w:sz w:val="22"/>
-                <w:szCs w:val="22"/>
-              </w:rPr>
-              <w:t>Verify that modified parameters result to a modified overlay. Once this has been tested, verify that the parameters were successfully sent to the Beagle Bone by displaying them on the screen.</w:t>
+            <w:commentRangeStart w:id="11"/>
+            <w:r>
+              <w:rPr>
+                <w:rFonts w:asciiTheme="minorHAnsi" w:hAnsiTheme="minorHAnsi" w:cstheme="minorHAnsi"/>
+                <w:sz w:val="22"/>
+                <w:szCs w:val="22"/>
+              </w:rPr>
+              <w:t xml:space="preserve">Verify that modified parameters result to a modified overlay. </w:t>
+            </w:r>
+            <w:commentRangeEnd w:id="11"/>
+            <w:r>
+              <w:rPr>
+                <w:rStyle w:val="CommentReference"/>
+              </w:rPr>
+              <w:commentReference w:id="11"/>
+            </w:r>
+            <w:r>
+              <w:rPr>
+                <w:rFonts w:asciiTheme="minorHAnsi" w:hAnsiTheme="minorHAnsi" w:cstheme="minorHAnsi"/>
+                <w:sz w:val="22"/>
+                <w:szCs w:val="22"/>
+              </w:rPr>
+              <w:t>Once this has been tested, verify that the parameters were successfully sent to the Beagle Bone by displaying them on the screen.</w:t>
             </w:r>
           </w:p>
         </w:tc>
@@ -7907,6 +8077,7 @@
                 <w:rFonts w:asciiTheme="minorHAnsi" w:hAnsiTheme="minorHAnsi" w:cstheme="minorHAnsi"/>
               </w:rPr>
             </w:pPr>
+            <w:commentRangeStart w:id="12"/>
             <w:r>
               <w:rPr>
                 <w:rFonts w:asciiTheme="minorHAnsi" w:hAnsiTheme="minorHAnsi" w:cstheme="minorHAnsi"/>
@@ -7914,6 +8085,13 @@
                 <w:szCs w:val="22"/>
               </w:rPr>
               <w:t xml:space="preserve">Compile a list of simulated cursor commands and verify that the cursor moves as desired. </w:t>
+            </w:r>
+            <w:commentRangeEnd w:id="12"/>
+            <w:r>
+              <w:rPr>
+                <w:rStyle w:val="CommentReference"/>
+              </w:rPr>
+              <w:commentReference w:id="12"/>
             </w:r>
           </w:p>
         </w:tc>
@@ -8248,7 +8426,7 @@
               </w:rPr>
               <w:t xml:space="preserve">Receives packets from the MSP430 at rate of </w:t>
             </w:r>
-            <w:commentRangeStart w:id="2"/>
+            <w:commentRangeStart w:id="13"/>
             <w:r>
               <w:rPr>
                 <w:rFonts w:asciiTheme="minorHAnsi" w:hAnsiTheme="minorHAnsi" w:cstheme="minorHAnsi"/>
@@ -8257,13 +8435,13 @@
               </w:rPr>
               <w:t>30Hz</w:t>
             </w:r>
-            <w:commentRangeEnd w:id="2"/>
+            <w:commentRangeEnd w:id="13"/>
             <w:r>
               <w:rPr>
                 <w:rStyle w:val="CommentReference"/>
                 <w:rFonts w:asciiTheme="minorHAnsi" w:hAnsiTheme="minorHAnsi" w:cstheme="minorHAnsi"/>
               </w:rPr>
-              <w:commentReference w:id="2"/>
+              <w:commentReference w:id="13"/>
             </w:r>
             <w:r>
               <w:rPr>
@@ -8326,6 +8504,7 @@
                 <w:rFonts w:asciiTheme="minorHAnsi" w:hAnsiTheme="minorHAnsi" w:cstheme="minorHAnsi"/>
               </w:rPr>
             </w:pPr>
+            <w:commentRangeStart w:id="14"/>
             <w:r>
               <w:rPr>
                 <w:rFonts w:asciiTheme="minorHAnsi" w:hAnsiTheme="minorHAnsi" w:cstheme="minorHAnsi"/>
@@ -8333,6 +8512,13 @@
                 <w:szCs w:val="22"/>
               </w:rPr>
               <w:t xml:space="preserve">Program the MSP430 board to output a set of simulated data and verify that it is correctly placed into the queue. </w:t>
+            </w:r>
+            <w:commentRangeEnd w:id="14"/>
+            <w:r>
+              <w:rPr>
+                <w:rStyle w:val="CommentReference"/>
+              </w:rPr>
+              <w:commentReference w:id="14"/>
             </w:r>
           </w:p>
         </w:tc>
@@ -8530,7 +8716,7 @@
               </w:rPr>
               <w:t xml:space="preserve">Data Structure </w:t>
             </w:r>
-            <w:commentRangeStart w:id="3"/>
+            <w:commentRangeStart w:id="15"/>
             <w:r>
               <w:rPr>
                 <w:rFonts w:asciiTheme="minorHAnsi" w:hAnsiTheme="minorHAnsi" w:cstheme="minorHAnsi"/>
@@ -8541,13 +8727,13 @@
               </w:rPr>
               <w:t>Type</w:t>
             </w:r>
-            <w:commentRangeEnd w:id="3"/>
+            <w:commentRangeEnd w:id="15"/>
             <w:r>
               <w:rPr>
                 <w:rStyle w:val="CommentReference"/>
                 <w:rFonts w:asciiTheme="minorHAnsi" w:hAnsiTheme="minorHAnsi" w:cstheme="minorHAnsi"/>
               </w:rPr>
-              <w:commentReference w:id="3"/>
+              <w:commentReference w:id="15"/>
             </w:r>
           </w:p>
         </w:tc>
@@ -9360,6 +9546,7 @@
                 <w:bCs/>
               </w:rPr>
             </w:pPr>
+            <w:commentRangeStart w:id="16"/>
             <w:r>
               <w:rPr>
                 <w:rFonts w:asciiTheme="minorHAnsi" w:hAnsiTheme="minorHAnsi" w:cstheme="minorHAnsi"/>
@@ -9368,6 +9555,13 @@
                 <w:szCs w:val="22"/>
               </w:rPr>
               <w:t>Color the dark pixels as red, and visually inspect the image to ensure that pixels that meet the threshold requirement have been marked.</w:t>
+            </w:r>
+            <w:commentRangeEnd w:id="16"/>
+            <w:r>
+              <w:rPr>
+                <w:rStyle w:val="CommentReference"/>
+              </w:rPr>
+              <w:commentReference w:id="16"/>
             </w:r>
           </w:p>
         </w:tc>
@@ -11858,7 +12052,7 @@
         </w:rPr>
         <w:t xml:space="preserve">Level </w:t>
       </w:r>
-      <w:del w:id="4" w:author="Gotchi" w:date="2012-03-13T11:18:00Z">
+      <w:del w:id="17" w:author="Gotchi" w:date="2012-03-13T11:18:00Z">
         <w:r>
           <w:rPr>
             <w:rFonts w:asciiTheme="minorHAnsi" w:hAnsiTheme="minorHAnsi" w:cstheme="minorHAnsi"/>
@@ -11869,7 +12063,7 @@
           <w:delText>2</w:delText>
         </w:r>
       </w:del>
-      <w:ins w:id="5" w:author="Gotchi" w:date="2012-03-13T11:18:00Z">
+      <w:ins w:id="18" w:author="Gotchi" w:date="2012-03-13T11:18:00Z">
         <w:r>
           <w:rPr>
             <w:rFonts w:asciiTheme="minorHAnsi" w:hAnsiTheme="minorHAnsi" w:cstheme="minorHAnsi"/>
@@ -11889,7 +12083,7 @@
         </w:rPr>
         <w:t xml:space="preserve">: </w:t>
       </w:r>
-      <w:ins w:id="6" w:author="Gotchi" w:date="2012-03-13T11:19:00Z">
+      <w:ins w:id="19" w:author="Gotchi" w:date="2012-03-13T11:19:00Z">
         <w:r>
           <w:rPr>
             <w:rFonts w:asciiTheme="minorHAnsi" w:hAnsiTheme="minorHAnsi" w:cstheme="minorHAnsi"/>
@@ -11900,7 +12094,7 @@
           <w:t>Camera Functions</w:t>
         </w:r>
       </w:ins>
-      <w:del w:id="7" w:author="Gotchi" w:date="2012-03-13T11:17:00Z">
+      <w:del w:id="20" w:author="Gotchi" w:date="2012-03-13T11:17:00Z">
         <w:r>
           <w:rPr>
             <w:rFonts w:asciiTheme="minorHAnsi" w:hAnsiTheme="minorHAnsi" w:cstheme="minorHAnsi"/>
@@ -11911,7 +12105,7 @@
           <w:delText xml:space="preserve">Stellaris </w:delText>
         </w:r>
       </w:del>
-      <w:del w:id="8" w:author="Gotchi" w:date="2012-03-13T11:19:00Z">
+      <w:del w:id="21" w:author="Gotchi" w:date="2012-03-13T11:19:00Z">
         <w:r>
           <w:rPr>
             <w:rFonts w:asciiTheme="minorHAnsi" w:hAnsiTheme="minorHAnsi" w:cstheme="minorHAnsi"/>
@@ -11922,7 +12116,7 @@
           <w:delText>Firmware</w:delText>
         </w:r>
       </w:del>
-      <w:del w:id="9" w:author="Gotchi" w:date="2012-03-13T11:09:00Z">
+      <w:del w:id="22" w:author="Gotchi" w:date="2012-03-13T11:09:00Z">
         <w:r>
           <w:rPr>
             <w:rFonts w:asciiTheme="minorHAnsi" w:hAnsiTheme="minorHAnsi" w:cstheme="minorHAnsi"/>
@@ -12082,7 +12276,7 @@
               </w:rPr>
               <w:t xml:space="preserve">None No </w:t>
             </w:r>
-            <w:commentRangeStart w:id="10"/>
+            <w:commentRangeStart w:id="23"/>
             <w:r>
               <w:rPr>
                 <w:rFonts w:asciiTheme="minorHAnsi" w:hAnsiTheme="minorHAnsi" w:cstheme="minorHAnsi"/>
@@ -12091,13 +12285,13 @@
               </w:rPr>
               <w:t>inputs</w:t>
             </w:r>
-            <w:commentRangeEnd w:id="10"/>
+            <w:commentRangeEnd w:id="23"/>
             <w:r>
               <w:rPr>
                 <w:rStyle w:val="CommentReference"/>
                 <w:rFonts w:asciiTheme="minorHAnsi" w:hAnsiTheme="minorHAnsi" w:cstheme="minorHAnsi"/>
               </w:rPr>
-              <w:commentReference w:id="10"/>
+              <w:commentReference w:id="23"/>
             </w:r>
             <w:r>
               <w:rPr>
@@ -12444,7 +12638,7 @@
               </w:rPr>
               <w:t>cameraI2C.</w:t>
             </w:r>
-            <w:commentRangeStart w:id="11"/>
+            <w:commentRangeStart w:id="24"/>
             <w:r>
               <w:rPr>
                 <w:rFonts w:asciiTheme="minorHAnsi" w:hAnsiTheme="minorHAnsi" w:cstheme="minorHAnsi"/>
@@ -12455,13 +12649,13 @@
               </w:rPr>
               <w:t>c</w:t>
             </w:r>
-            <w:commentRangeEnd w:id="11"/>
+            <w:commentRangeEnd w:id="24"/>
             <w:r>
               <w:rPr>
                 <w:rStyle w:val="CommentReference"/>
                 <w:rFonts w:asciiTheme="minorHAnsi" w:hAnsiTheme="minorHAnsi" w:cstheme="minorHAnsi"/>
               </w:rPr>
-              <w:commentReference w:id="11"/>
+              <w:commentReference w:id="24"/>
             </w:r>
           </w:p>
         </w:tc>
@@ -12875,7 +13069,6 @@
                 <w:b/>
               </w:rPr>
             </w:pPr>
-            <w:proofErr w:type="gramStart"/>
             <w:r>
               <w:rPr>
                 <w:rFonts w:asciiTheme="minorHAnsi" w:eastAsiaTheme="minorHAnsi" w:hAnsiTheme="minorHAnsi" w:cstheme="minorHAnsi"/>
@@ -12884,18 +13077,7 @@
                 <w:sz w:val="20"/>
                 <w:szCs w:val="20"/>
               </w:rPr>
-              <w:t>I2CMCUInit(</w:t>
-            </w:r>
-            <w:proofErr w:type="gramEnd"/>
-            <w:r>
-              <w:rPr>
-                <w:rFonts w:asciiTheme="minorHAnsi" w:eastAsiaTheme="minorHAnsi" w:hAnsiTheme="minorHAnsi" w:cstheme="minorHAnsi"/>
-                <w:b/>
-                <w:color w:val="000000"/>
-                <w:sz w:val="20"/>
-                <w:szCs w:val="20"/>
-              </w:rPr>
-              <w:t>) What does this do?</w:t>
+              <w:t>I2CMCUInit()</w:t>
             </w:r>
           </w:p>
         </w:tc>
@@ -12958,7 +13140,7 @@
                 <w:sz w:val="22"/>
                 <w:szCs w:val="22"/>
               </w:rPr>
-              <w:t>User adjusted parameters Vague</w:t>
+              <w:t>I2C Initialization parameters for clocking and I2C Master or Slave Mode</w:t>
             </w:r>
           </w:p>
         </w:tc>
@@ -13013,13 +13195,23 @@
                 <w:rFonts w:asciiTheme="minorHAnsi" w:hAnsiTheme="minorHAnsi" w:cstheme="minorHAnsi"/>
               </w:rPr>
             </w:pPr>
-            <w:r>
-              <w:rPr>
-                <w:rFonts w:asciiTheme="minorHAnsi" w:hAnsiTheme="minorHAnsi" w:cstheme="minorHAnsi"/>
-                <w:sz w:val="22"/>
-                <w:szCs w:val="22"/>
-              </w:rPr>
-              <w:t>Visualization of the image processing Vague</w:t>
+            <w:proofErr w:type="spellStart"/>
+            <w:r>
+              <w:rPr>
+                <w:rFonts w:asciiTheme="minorHAnsi" w:hAnsiTheme="minorHAnsi" w:cstheme="minorHAnsi"/>
+                <w:sz w:val="22"/>
+                <w:szCs w:val="22"/>
+              </w:rPr>
+              <w:t>Stellaris</w:t>
+            </w:r>
+            <w:proofErr w:type="spellEnd"/>
+            <w:r>
+              <w:rPr>
+                <w:rFonts w:asciiTheme="minorHAnsi" w:hAnsiTheme="minorHAnsi" w:cstheme="minorHAnsi"/>
+                <w:sz w:val="22"/>
+                <w:szCs w:val="22"/>
+              </w:rPr>
+              <w:t xml:space="preserve"> initialized as I2C Master and clock frequency is 100kbps.</w:t>
             </w:r>
           </w:p>
         </w:tc>
@@ -13092,7 +13284,39 @@
                 <w:sz w:val="22"/>
                 <w:szCs w:val="22"/>
               </w:rPr>
-              <w:t xml:space="preserve"> board I2C initialization. Clock speed is set directly from crystal. GPIOs have been enabled for I2C communication. Master/Slave </w:t>
+              <w:t xml:space="preserve"> board I2C initialization. Clock speed is set directly from crystal</w:t>
+            </w:r>
+            <w:r>
+              <w:rPr>
+                <w:rFonts w:asciiTheme="minorHAnsi" w:hAnsiTheme="minorHAnsi" w:cstheme="minorHAnsi"/>
+                <w:sz w:val="22"/>
+                <w:szCs w:val="22"/>
+              </w:rPr>
+              <w:t xml:space="preserve"> on</w:t>
+            </w:r>
+            <w:r>
+              <w:rPr>
+                <w:rFonts w:asciiTheme="minorHAnsi" w:hAnsiTheme="minorHAnsi" w:cstheme="minorHAnsi"/>
+                <w:sz w:val="22"/>
+                <w:szCs w:val="22"/>
+              </w:rPr>
+              <w:t xml:space="preserve"> </w:t>
+            </w:r>
+            <w:r>
+              <w:rPr>
+                <w:rFonts w:asciiTheme="minorHAnsi" w:hAnsiTheme="minorHAnsi" w:cstheme="minorHAnsi"/>
+                <w:sz w:val="22"/>
+                <w:szCs w:val="22"/>
+              </w:rPr>
+              <w:t>evaluation board</w:t>
+            </w:r>
+            <w:r>
+              <w:rPr>
+                <w:rFonts w:asciiTheme="minorHAnsi" w:hAnsiTheme="minorHAnsi" w:cstheme="minorHAnsi"/>
+                <w:sz w:val="22"/>
+                <w:szCs w:val="22"/>
+              </w:rPr>
+              <w:t xml:space="preserve">. GPIOs have been enabled for I2C communication. Master/Slave </w:t>
             </w:r>
             <w:proofErr w:type="gramStart"/>
             <w:r>
@@ -14084,7 +14308,31 @@
                 <w:sz w:val="22"/>
                 <w:szCs w:val="22"/>
               </w:rPr>
-              <w:t>None There should be something here -&gt; even it’s hard  coded stuff</w:t>
+              <w:t>User defined</w:t>
+            </w:r>
+            <w:r>
+              <w:rPr>
+                <w:rFonts w:asciiTheme="minorHAnsi" w:hAnsiTheme="minorHAnsi" w:cstheme="minorHAnsi"/>
+                <w:sz w:val="22"/>
+                <w:szCs w:val="22"/>
+              </w:rPr>
+              <w:t xml:space="preserve"> camera configuration settings (i.e. RGB, VGA,</w:t>
+            </w:r>
+            <w:r>
+              <w:rPr>
+                <w:rFonts w:asciiTheme="minorHAnsi" w:hAnsiTheme="minorHAnsi" w:cstheme="minorHAnsi"/>
+                <w:sz w:val="22"/>
+                <w:szCs w:val="22"/>
+              </w:rPr>
+              <w:t xml:space="preserve"> output mode of synchronization signals</w:t>
+            </w:r>
+            <w:r>
+              <w:rPr>
+                <w:rFonts w:asciiTheme="minorHAnsi" w:hAnsiTheme="minorHAnsi" w:cstheme="minorHAnsi"/>
+                <w:sz w:val="22"/>
+                <w:szCs w:val="22"/>
+              </w:rPr>
+              <w:t>)</w:t>
             </w:r>
           </w:p>
         </w:tc>
@@ -14145,7 +14393,7 @@
                 <w:sz w:val="22"/>
                 <w:szCs w:val="22"/>
               </w:rPr>
-              <w:t>Byte of data has been written to camera.</w:t>
+              <w:t xml:space="preserve">Camera has been configured to output RGB 5:6:5, VGA, and VD/HD are set to output. </w:t>
             </w:r>
           </w:p>
         </w:tc>
@@ -14305,44 +14553,10 @@
                 <w:sz w:val="22"/>
                 <w:szCs w:val="22"/>
               </w:rPr>
-              <w:t xml:space="preserve">. Why are we talking about the </w:t>
-            </w:r>
-            <w:proofErr w:type="spellStart"/>
-            <w:r>
-              <w:rPr>
-                <w:rFonts w:asciiTheme="minorHAnsi" w:hAnsiTheme="minorHAnsi" w:cstheme="minorHAnsi"/>
-                <w:sz w:val="22"/>
-                <w:szCs w:val="22"/>
-              </w:rPr>
-              <w:t>stellaris</w:t>
-            </w:r>
-            <w:proofErr w:type="spellEnd"/>
-            <w:r>
-              <w:rPr>
-                <w:rFonts w:asciiTheme="minorHAnsi" w:hAnsiTheme="minorHAnsi" w:cstheme="minorHAnsi"/>
-                <w:sz w:val="22"/>
-                <w:szCs w:val="22"/>
-              </w:rPr>
-              <w:t xml:space="preserve"> so much? </w:t>
-            </w:r>
-            <w:proofErr w:type="spellStart"/>
-            <w:r>
-              <w:rPr>
-                <w:rFonts w:asciiTheme="minorHAnsi" w:hAnsiTheme="minorHAnsi" w:cstheme="minorHAnsi"/>
-                <w:sz w:val="22"/>
-                <w:szCs w:val="22"/>
-              </w:rPr>
-              <w:t>Shouldn</w:t>
-            </w:r>
-            <w:proofErr w:type="spellEnd"/>
-            <w:r>
-              <w:rPr>
-                <w:rFonts w:asciiTheme="minorHAnsi" w:hAnsiTheme="minorHAnsi" w:cstheme="minorHAnsi"/>
-                <w:sz w:val="22"/>
-                <w:szCs w:val="22"/>
-              </w:rPr>
-              <w:t>’ we be using Beagle.</w:t>
-            </w:r>
+              <w:t xml:space="preserve">. </w:t>
+            </w:r>
+            <w:bookmarkStart w:id="25" w:name="_GoBack"/>
+            <w:bookmarkEnd w:id="25"/>
           </w:p>
         </w:tc>
       </w:tr>
@@ -14370,7 +14584,7 @@
 
 <file path=word/comments.xml><?xml version="1.0" encoding="utf-8"?>
 <w:comments xmlns:wpc="http://schemas.microsoft.com/office/word/2010/wordprocessingCanvas" xmlns:mc="http://schemas.openxmlformats.org/markup-compatibility/2006" xmlns:o="urn:schemas-microsoft-com:office:office" xmlns:r="http://schemas.openxmlformats.org/officeDocument/2006/relationships" xmlns:m="http://schemas.openxmlformats.org/officeDocument/2006/math" xmlns:v="urn:schemas-microsoft-com:vml" xmlns:wp14="http://schemas.microsoft.com/office/word/2010/wordprocessingDrawing" xmlns:wp="http://schemas.openxmlformats.org/drawingml/2006/wordprocessingDrawing" xmlns:w10="urn:schemas-microsoft-com:office:word" xmlns:w="http://schemas.openxmlformats.org/wordprocessingml/2006/main" xmlns:w14="http://schemas.microsoft.com/office/word/2010/wordml" xmlns:wpg="http://schemas.microsoft.com/office/word/2010/wordprocessingGroup" xmlns:wpi="http://schemas.microsoft.com/office/word/2010/wordprocessingInk" xmlns:wne="http://schemas.microsoft.com/office/word/2006/wordml" xmlns:wps="http://schemas.microsoft.com/office/word/2010/wordprocessingShape" mc:Ignorable="w14 wp14">
-  <w:comment w:id="0" w:author="Gotchi" w:date="2012-03-13T10:22:00Z" w:initials="G">
+  <w:comment w:id="0" w:author="Gotchi" w:date="2012-03-13T14:13:00Z" w:initials="G">
     <w:p>
       <w:pPr>
         <w:pStyle w:val="CommentText"/>
@@ -14393,8 +14607,293 @@
         <w:t xml:space="preserve"> was not sure if we would want to include the Camera Control arrow.</w:t>
       </w:r>
     </w:p>
+    <w:p>
+      <w:pPr>
+        <w:pStyle w:val="CommentText"/>
+      </w:pPr>
+    </w:p>
   </w:comment>
-  <w:comment w:id="2" w:author="bertrann" w:date="2012-03-13T10:19:00Z" w:initials="b">
+  <w:comment w:id="1" w:author="Digby" w:date="2012-03-13T14:13:00Z" w:initials="D">
+    <w:p>
+      <w:pPr>
+        <w:pStyle w:val="CommentText"/>
+      </w:pPr>
+      <w:r>
+        <w:rPr>
+          <w:rStyle w:val="CommentReference"/>
+        </w:rPr>
+        <w:annotationRef/>
+      </w:r>
+      <w:r>
+        <w:t>[Arielle] – I am not adverse to neglecting the ‘camera control’ here because we are only indicating the flow of information rather than HOW we are controlling the information.</w:t>
+      </w:r>
+    </w:p>
+  </w:comment>
+  <w:comment w:id="2" w:author="Digby" w:date="2012-03-13T14:14:00Z" w:initials="D">
+    <w:p>
+      <w:pPr>
+        <w:pStyle w:val="CommentText"/>
+      </w:pPr>
+      <w:r>
+        <w:rPr>
+          <w:rStyle w:val="CommentReference"/>
+        </w:rPr>
+        <w:annotationRef/>
+      </w:r>
+      <w:r>
+        <w:t>[Arielle] – Can we change this to RGB</w:t>
+      </w:r>
+      <w:proofErr w:type="gramStart"/>
+      <w:r>
+        <w:t>:5:6:5</w:t>
+      </w:r>
+      <w:proofErr w:type="gramEnd"/>
+      <w:r>
+        <w:rPr>
+          <w:rFonts w:asciiTheme="minorHAnsi" w:hAnsiTheme="minorHAnsi" w:cstheme="minorHAnsi"/>
+          <w:vanish/>
+          <w:sz w:val="22"/>
+          <w:szCs w:val="22"/>
+        </w:rPr>
+        <w:t>Camera has been configured to output RGB 5:6:5, VGA, and VD/HD are set to output.the screen and obseving  Plion.t.ct registers a</w:t>
+      </w:r>
+    </w:p>
+  </w:comment>
+  <w:comment w:id="3" w:author="Digby" w:date="2012-03-13T14:20:00Z" w:initials="D">
+    <w:p>
+      <w:pPr>
+        <w:pStyle w:val="CommentText"/>
+      </w:pPr>
+      <w:r>
+        <w:rPr>
+          <w:rStyle w:val="CommentReference"/>
+        </w:rPr>
+        <w:annotationRef/>
+      </w:r>
+      <w:r>
+        <w:t>[Arielle] – Super awkward wording here.</w:t>
+      </w:r>
+    </w:p>
+  </w:comment>
+  <w:comment w:id="4" w:author="Digby" w:date="2012-03-13T14:23:00Z" w:initials="D">
+    <w:p>
+      <w:pPr>
+        <w:pStyle w:val="CommentText"/>
+      </w:pPr>
+      <w:r>
+        <w:rPr>
+          <w:rStyle w:val="CommentReference"/>
+        </w:rPr>
+        <w:annotationRef/>
+      </w:r>
+      <w:r>
+        <w:t>[Arielle] – What? I don’t understand, what are you trying to say here? This is an incomplete thought of a sentence…..</w:t>
+      </w:r>
+    </w:p>
+  </w:comment>
+  <w:comment w:id="5" w:author="Digby" w:date="2012-03-13T14:26:00Z" w:initials="D">
+    <w:p>
+      <w:pPr>
+        <w:pStyle w:val="CommentText"/>
+      </w:pPr>
+      <w:r>
+        <w:rPr>
+          <w:rStyle w:val="CommentReference"/>
+        </w:rPr>
+        <w:annotationRef/>
+      </w:r>
+      <w:r>
+        <w:t xml:space="preserve">[Arielle] </w:t>
+      </w:r>
+      <w:r>
+        <w:t>–</w:t>
+      </w:r>
+      <w:r>
+        <w:t xml:space="preserve"> Label</w:t>
+      </w:r>
+      <w:r>
+        <w:t xml:space="preserve"> this because at a glance</w:t>
+      </w:r>
+      <w:proofErr w:type="gramStart"/>
+      <w:r>
+        <w:t>,  it</w:t>
+      </w:r>
+      <w:proofErr w:type="gramEnd"/>
+      <w:r>
+        <w:t xml:space="preserve"> is unclear what it relates to.</w:t>
+      </w:r>
+    </w:p>
+    <w:p>
+      <w:pPr>
+        <w:pStyle w:val="CommentText"/>
+      </w:pPr>
+    </w:p>
+    <w:p>
+      <w:pPr>
+        <w:pStyle w:val="CommentText"/>
+      </w:pPr>
+    </w:p>
+    <w:p>
+      <w:pPr>
+        <w:pStyle w:val="CommentText"/>
+      </w:pPr>
+      <w:proofErr w:type="spellStart"/>
+      <w:proofErr w:type="gramStart"/>
+      <w:r>
+        <w:t>i.e</w:t>
+      </w:r>
+      <w:proofErr w:type="spellEnd"/>
+      <w:proofErr w:type="gramEnd"/>
+      <w:r>
+        <w:t xml:space="preserve"> Level 1 Power System</w:t>
+      </w:r>
+      <w:r>
+        <w:t xml:space="preserve"> </w:t>
+      </w:r>
+    </w:p>
+  </w:comment>
+  <w:comment w:id="6" w:author="Digby" w:date="2012-03-13T14:28:00Z" w:initials="D">
+    <w:p>
+      <w:pPr>
+        <w:pStyle w:val="CommentText"/>
+      </w:pPr>
+      <w:r>
+        <w:rPr>
+          <w:rStyle w:val="CommentReference"/>
+        </w:rPr>
+        <w:annotationRef/>
+      </w:r>
+      <w:r>
+        <w:t>[Arielle] – Separate these too figures with some associated text to describe it.</w:t>
+      </w:r>
+    </w:p>
+  </w:comment>
+  <w:comment w:id="7" w:author="Digby" w:date="2012-03-13T14:30:00Z" w:initials="D">
+    <w:p>
+      <w:pPr>
+        <w:pStyle w:val="CommentText"/>
+      </w:pPr>
+      <w:r>
+        <w:rPr>
+          <w:rStyle w:val="CommentReference"/>
+        </w:rPr>
+        <w:annotationRef/>
+      </w:r>
+      <w:r>
+        <w:t>[Arielle] – I am pretty sure someone is going to be adding to this</w:t>
+      </w:r>
+      <w:r>
+        <w:t>…</w:t>
+      </w:r>
+    </w:p>
+  </w:comment>
+  <w:comment w:id="8" w:author="Digby" w:date="2012-03-13T14:33:00Z" w:initials="D">
+    <w:p>
+      <w:pPr>
+        <w:pStyle w:val="CommentText"/>
+      </w:pPr>
+      <w:r>
+        <w:rPr>
+          <w:rStyle w:val="CommentReference"/>
+        </w:rPr>
+        <w:annotationRef/>
+      </w:r>
+      <w:r>
+        <w:t>[Arielle] – How will this be tested? Logic Analyzer? Does the USB explorer provide some environment for analyzing packets? Please clarify.</w:t>
+      </w:r>
+    </w:p>
+  </w:comment>
+  <w:comment w:id="9" w:author="Digby" w:date="2012-03-13T14:34:00Z" w:initials="D">
+    <w:p>
+      <w:pPr>
+        <w:pStyle w:val="CommentText"/>
+      </w:pPr>
+      <w:r>
+        <w:rPr>
+          <w:rStyle w:val="CommentReference"/>
+        </w:rPr>
+        <w:annotationRef/>
+      </w:r>
+      <w:r>
+        <w:t>[Arielle] – How will this be tested?</w:t>
+      </w:r>
+      <w:r>
+        <w:t xml:space="preserve"> Need to specify</w:t>
+      </w:r>
+    </w:p>
+  </w:comment>
+  <w:comment w:id="10" w:author="Digby" w:date="2012-03-13T14:35:00Z" w:initials="D">
+    <w:p>
+      <w:pPr>
+        <w:pStyle w:val="CommentText"/>
+      </w:pPr>
+      <w:r>
+        <w:rPr>
+          <w:rStyle w:val="CommentReference"/>
+        </w:rPr>
+        <w:annotationRef/>
+      </w:r>
+      <w:r>
+        <w:t>[Arielle] – Again, please specify the ACTUAL TESTING PLAN.</w:t>
+      </w:r>
+    </w:p>
+  </w:comment>
+  <w:comment w:id="11" w:author="Digby" w:date="2012-03-13T14:42:00Z" w:initials="D">
+    <w:p>
+      <w:pPr>
+        <w:pStyle w:val="CommentText"/>
+      </w:pPr>
+      <w:r>
+        <w:rPr>
+          <w:rStyle w:val="CommentReference"/>
+        </w:rPr>
+        <w:annotationRef/>
+      </w:r>
+      <w:r>
+        <w:t xml:space="preserve">[Arielle] – Specify </w:t>
+      </w:r>
+      <w:r>
+        <w:t>if you will be looking at registers in a debugger, etc. Specify the EXACT method used for testing.</w:t>
+      </w:r>
+      <w:r>
+        <w:t xml:space="preserve"> (Like you did in the following sentence)</w:t>
+      </w:r>
+    </w:p>
+    <w:p>
+      <w:pPr>
+        <w:pStyle w:val="CommentText"/>
+      </w:pPr>
+    </w:p>
+  </w:comment>
+  <w:comment w:id="12" w:author="Digby" w:date="2012-03-13T14:45:00Z" w:initials="D">
+    <w:p>
+      <w:pPr>
+        <w:pStyle w:val="CommentText"/>
+      </w:pPr>
+      <w:r>
+        <w:rPr>
+          <w:rStyle w:val="CommentReference"/>
+        </w:rPr>
+        <w:annotationRef/>
+      </w:r>
+      <w:r>
+        <w:t>[Arielle]</w:t>
+      </w:r>
+      <w:r>
+        <w:t xml:space="preserve"> – Specify HOW check the actual with the simulated or that you will be moving the cursor on the screen and </w:t>
+      </w:r>
+      <w:r>
+        <w:t>verifying proper movement</w:t>
+      </w:r>
+      <w:r>
+        <w:t xml:space="preserve"> visually</w:t>
+      </w:r>
+      <w:r>
+        <w:t>.</w:t>
+      </w:r>
+    </w:p>
+  </w:comment>
+  <w:comment w:id="13" w:author="bertrann" w:date="2012-03-13T10:19:00Z" w:initials="b">
     <w:p>
       <w:pPr>
         <w:pStyle w:val="CommentText"/>
@@ -14410,7 +14909,26 @@
       </w:r>
     </w:p>
   </w:comment>
-  <w:comment w:id="3" w:author="bertrann" w:date="2012-03-13T10:19:00Z" w:initials="b">
+  <w:comment w:id="14" w:author="Digby" w:date="2012-03-13T14:46:00Z" w:initials="D">
+    <w:p>
+      <w:pPr>
+        <w:pStyle w:val="CommentText"/>
+      </w:pPr>
+      <w:r>
+        <w:rPr>
+          <w:rStyle w:val="CommentReference"/>
+        </w:rPr>
+        <w:annotationRef/>
+      </w:r>
+      <w:r>
+        <w:t>[Arielle] – By inspecting memory?</w:t>
+      </w:r>
+      <w:r>
+        <w:t xml:space="preserve"> (Please specify)</w:t>
+      </w:r>
+    </w:p>
+  </w:comment>
+  <w:comment w:id="15" w:author="bertrann" w:date="2012-03-13T10:19:00Z" w:initials="b">
     <w:p>
       <w:pPr>
         <w:pStyle w:val="CommentText"/>
@@ -14431,7 +14949,40 @@
       <w:proofErr w:type="spellEnd"/>
     </w:p>
   </w:comment>
-  <w:comment w:id="10" w:author="bertrann" w:date="2012-03-13T11:48:00Z" w:initials="b">
+  <w:comment w:id="16" w:author="Digby" w:date="2012-03-13T14:47:00Z" w:initials="D">
+    <w:p>
+      <w:pPr>
+        <w:pStyle w:val="CommentText"/>
+      </w:pPr>
+      <w:r>
+        <w:rPr>
+          <w:rStyle w:val="CommentReference"/>
+        </w:rPr>
+        <w:annotationRef/>
+      </w:r>
+      <w:r>
+        <w:t>[</w:t>
+      </w:r>
+      <w:r>
+        <w:t>Arielle</w:t>
+      </w:r>
+      <w:r>
+        <w:t>]</w:t>
+      </w:r>
+      <w:r>
+        <w:t xml:space="preserve"> – </w:t>
+      </w:r>
+      <w:proofErr w:type="gramStart"/>
+      <w:r>
+        <w:t>in</w:t>
+      </w:r>
+      <w:proofErr w:type="gramEnd"/>
+      <w:r>
+        <w:t xml:space="preserve"> MATLAB?</w:t>
+      </w:r>
+    </w:p>
+  </w:comment>
+  <w:comment w:id="23" w:author="bertrann" w:date="2012-03-13T11:48:00Z" w:initials="b">
     <w:p>
       <w:pPr>
         <w:pStyle w:val="CommentText"/>
@@ -14455,7 +15006,7 @@
       </w:r>
     </w:p>
   </w:comment>
-  <w:comment w:id="11" w:author="bertrann" w:date="2012-03-13T11:48:00Z" w:initials="b">
+  <w:comment w:id="24" w:author="bertrann" w:date="2012-03-13T11:48:00Z" w:initials="b">
     <w:p>
       <w:pPr>
         <w:pStyle w:val="CommentText"/>
@@ -14827,6 +15378,21 @@
       <w:szCs w:val="20"/>
     </w:rPr>
   </w:style>
+  <w:style w:type="paragraph" w:styleId="Revision">
+    <w:name w:val="Revision"/>
+    <w:hidden/>
+    <w:uiPriority w:val="99"/>
+    <w:semiHidden/>
+    <w:rsid w:val="002D508D"/>
+    <w:pPr>
+      <w:spacing w:after="0" w:line="240" w:lineRule="auto"/>
+    </w:pPr>
+    <w:rPr>
+      <w:rFonts w:ascii="Times New Roman" w:eastAsia="Times New Roman" w:hAnsi="Times New Roman" w:cs="Times New Roman"/>
+      <w:sz w:val="24"/>
+      <w:szCs w:val="24"/>
+    </w:rPr>
+  </w:style>
 </w:styles>
 </file>
 
@@ -15183,6 +15749,21 @@
       <w:szCs w:val="20"/>
     </w:rPr>
   </w:style>
+  <w:style w:type="paragraph" w:styleId="Revision">
+    <w:name w:val="Revision"/>
+    <w:hidden/>
+    <w:uiPriority w:val="99"/>
+    <w:semiHidden/>
+    <w:rsid w:val="002D508D"/>
+    <w:pPr>
+      <w:spacing w:after="0" w:line="240" w:lineRule="auto"/>
+    </w:pPr>
+    <w:rPr>
+      <w:rFonts w:ascii="Times New Roman" w:eastAsia="Times New Roman" w:hAnsi="Times New Roman" w:cs="Times New Roman"/>
+      <w:sz w:val="24"/>
+      <w:szCs w:val="24"/>
+    </w:rPr>
+  </w:style>
 </w:styles>
 </file>
 
@@ -15476,7 +16057,7 @@
 </file>
 
 <file path=customXml/itemProps1.xml><?xml version="1.0" encoding="utf-8"?>
-<ds:datastoreItem xmlns:ds="http://schemas.openxmlformats.org/officeDocument/2006/customXml" ds:itemID="{70623DC8-6C28-4C17-BB1E-190135AF6D70}">
+<ds:datastoreItem xmlns:ds="http://schemas.openxmlformats.org/officeDocument/2006/customXml" ds:itemID="{A3AF1E4F-C9D0-4B69-9D19-0E11D515206B}">
   <ds:schemaRefs>
     <ds:schemaRef ds:uri="http://schemas.openxmlformats.org/officeDocument/2006/bibliography"/>
   </ds:schemaRefs>

</xml_diff>

<commit_message>
Updated system flow chart.
</commit_message>
<xml_diff>
--- a/documentation/Functional Decomposition.docx
+++ b/documentation/Functional Decomposition.docx
@@ -32,19 +32,6 @@
       </w:pPr>
       <w:r>
         <w:rPr>
-          <w:rStyle w:val="CommentReference"/>
-          <w:rFonts w:asciiTheme="minorHAnsi" w:hAnsiTheme="minorHAnsi" w:cstheme="minorHAnsi"/>
-        </w:rPr>
-        <w:commentReference w:id="0"/>
-      </w:r>
-      <w:r>
-        <w:rPr>
-          <w:rStyle w:val="CommentReference"/>
-        </w:rPr>
-        <w:commentReference w:id="1"/>
-      </w:r>
-      <w:r>
-        <w:rPr>
           <w:rFonts w:asciiTheme="minorHAnsi" w:hAnsiTheme="minorHAnsi" w:cstheme="minorHAnsi"/>
           <w:b/>
           <w:noProof/>
@@ -52,10 +39,10 @@
           <w:szCs w:val="36"/>
         </w:rPr>
         <w:drawing>
-          <wp:inline distT="0" distB="0" distL="0" distR="0" wp14:anchorId="230C578A" wp14:editId="2B871A95">
+          <wp:inline distT="0" distB="0" distL="0" distR="0" wp14:anchorId="5CB80532">
             <wp:extent cx="5943600" cy="2349718"/>
             <wp:effectExtent l="0" t="0" r="0" b="0"/>
-            <wp:docPr id="11" name="Picture 11"/>
+            <wp:docPr id="2" name="Picture 2"/>
             <wp:cNvGraphicFramePr>
               <a:graphicFrameLocks xmlns:a="http://schemas.openxmlformats.org/drawingml/2006/main" noChangeAspect="1"/>
             </wp:cNvGraphicFramePr>
@@ -63,13 +50,13 @@
               <a:graphicData uri="http://schemas.openxmlformats.org/drawingml/2006/picture">
                 <pic:pic xmlns:pic="http://schemas.openxmlformats.org/drawingml/2006/picture">
                   <pic:nvPicPr>
-                    <pic:cNvPr id="0" name="Picture 5"/>
+                    <pic:cNvPr id="0" name="Picture 2"/>
                     <pic:cNvPicPr>
                       <a:picLocks noChangeAspect="1" noChangeArrowheads="1"/>
                     </pic:cNvPicPr>
                   </pic:nvPicPr>
                   <pic:blipFill>
-                    <a:blip r:embed="rId7" cstate="print">
+                    <a:blip r:embed="rId6" cstate="print">
                       <a:extLst>
                         <a:ext uri="{28A0092B-C50C-407E-A947-70E740481C1C}">
                           <a14:useLocalDpi xmlns:a14="http://schemas.microsoft.com/office/drawing/2010/main" val="0"/>
@@ -584,6 +571,7 @@
       <w:r>
         <w:rPr>
           <w:rFonts w:asciiTheme="minorHAnsi" w:hAnsiTheme="minorHAnsi" w:cstheme="minorHAnsi"/>
+          <w:noProof/>
         </w:rPr>
         <w:lastRenderedPageBreak/>
         <w:drawing>
@@ -604,7 +592,7 @@
                     </pic:cNvPicPr>
                   </pic:nvPicPr>
                   <pic:blipFill>
-                    <a:blip r:embed="rId8" cstate="print">
+                    <a:blip r:embed="rId7" cstate="print">
                       <a:extLst>
                         <a:ext uri="{28A0092B-C50C-407E-A947-70E740481C1C}">
                           <a14:useLocalDpi xmlns:a14="http://schemas.microsoft.com/office/drawing/2010/main" val="0"/>
@@ -657,6 +645,7 @@
       <w:r>
         <w:rPr>
           <w:rFonts w:asciiTheme="minorHAnsi" w:hAnsiTheme="minorHAnsi" w:cstheme="minorHAnsi"/>
+          <w:noProof/>
         </w:rPr>
         <w:drawing>
           <wp:inline distT="0" distB="0" distL="0" distR="0" wp14:anchorId="5EB8AEA1" wp14:editId="6E103EB6">
@@ -676,7 +665,7 @@
                     </pic:cNvPicPr>
                   </pic:nvPicPr>
                   <pic:blipFill>
-                    <a:blip r:embed="rId9" cstate="print">
+                    <a:blip r:embed="rId8" cstate="print">
                       <a:extLst>
                         <a:ext uri="{28A0092B-C50C-407E-A947-70E740481C1C}">
                           <a14:useLocalDpi xmlns:a14="http://schemas.microsoft.com/office/drawing/2010/main" val="0"/>
@@ -1075,6 +1064,7 @@
       <w:r>
         <w:rPr>
           <w:rFonts w:asciiTheme="minorHAnsi" w:hAnsiTheme="minorHAnsi" w:cstheme="minorHAnsi"/>
+          <w:noProof/>
         </w:rPr>
         <w:lastRenderedPageBreak/>
         <w:drawing>
@@ -1095,7 +1085,7 @@
                     </pic:cNvPicPr>
                   </pic:nvPicPr>
                   <pic:blipFill>
-                    <a:blip r:embed="rId10" cstate="print">
+                    <a:blip r:embed="rId9" cstate="print">
                       <a:extLst>
                         <a:ext uri="{28A0092B-C50C-407E-A947-70E740481C1C}">
                           <a14:useLocalDpi xmlns:a14="http://schemas.microsoft.com/office/drawing/2010/main" val="0"/>
@@ -1439,7 +1429,25 @@
                 <w:sz w:val="22"/>
                 <w:szCs w:val="22"/>
               </w:rPr>
-              <w:t xml:space="preserve">This board will read data from the camera board, and buffer it. The buffer utilized DCLK to read the data in. VD and HD are sent along to the Beagle Bone to be used in image reading algorithms. Serial data will be both sent and received using an XBee. </w:t>
+              <w:t xml:space="preserve">This board will read data from the camera board, and buffer it. The buffer utilized DCLK to read the data in. VD and HD are sent along to the Beagle Bone to be used in image reading algorithms. Serial data will be both sent and received using an </w:t>
+            </w:r>
+            <w:proofErr w:type="spellStart"/>
+            <w:r>
+              <w:rPr>
+                <w:rFonts w:asciiTheme="minorHAnsi" w:hAnsiTheme="minorHAnsi" w:cstheme="minorHAnsi"/>
+                <w:sz w:val="22"/>
+                <w:szCs w:val="22"/>
+              </w:rPr>
+              <w:t>XBee</w:t>
+            </w:r>
+            <w:proofErr w:type="spellEnd"/>
+            <w:r>
+              <w:rPr>
+                <w:rFonts w:asciiTheme="minorHAnsi" w:hAnsiTheme="minorHAnsi" w:cstheme="minorHAnsi"/>
+                <w:sz w:val="22"/>
+                <w:szCs w:val="22"/>
+              </w:rPr>
+              <w:t xml:space="preserve">. </w:t>
             </w:r>
           </w:p>
         </w:tc>
@@ -1504,7 +1512,7 @@
               </w:rPr>
               <w:t>Before connecting anything, test the power rails gong to the camera</w:t>
             </w:r>
-            <w:commentRangeStart w:id="2"/>
+            <w:commentRangeStart w:id="0"/>
             <w:r>
               <w:rPr>
                 <w:rFonts w:asciiTheme="minorHAnsi" w:hAnsiTheme="minorHAnsi" w:cstheme="minorHAnsi"/>
@@ -1513,20 +1521,38 @@
               </w:rPr>
               <w:t xml:space="preserve">. </w:t>
             </w:r>
-            <w:commentRangeEnd w:id="2"/>
+            <w:commentRangeEnd w:id="0"/>
             <w:r>
               <w:rPr>
                 <w:rStyle w:val="CommentReference"/>
               </w:rPr>
-              <w:commentReference w:id="2"/>
-            </w:r>
-            <w:r>
-              <w:rPr>
-                <w:rFonts w:asciiTheme="minorHAnsi" w:hAnsiTheme="minorHAnsi" w:cstheme="minorHAnsi"/>
-                <w:sz w:val="22"/>
-                <w:szCs w:val="22"/>
-              </w:rPr>
-              <w:t xml:space="preserve">They should be 1.5V and 2.8V. Manually probing these with a multimeter is sufficient. </w:t>
+              <w:commentReference w:id="0"/>
+            </w:r>
+            <w:r>
+              <w:rPr>
+                <w:rFonts w:asciiTheme="minorHAnsi" w:hAnsiTheme="minorHAnsi" w:cstheme="minorHAnsi"/>
+                <w:sz w:val="22"/>
+                <w:szCs w:val="22"/>
+              </w:rPr>
+              <w:t xml:space="preserve">They should be 1.5V and 2.8V. Manually probing these with a </w:t>
+            </w:r>
+            <w:proofErr w:type="spellStart"/>
+            <w:r>
+              <w:rPr>
+                <w:rFonts w:asciiTheme="minorHAnsi" w:hAnsiTheme="minorHAnsi" w:cstheme="minorHAnsi"/>
+                <w:sz w:val="22"/>
+                <w:szCs w:val="22"/>
+              </w:rPr>
+              <w:t>multimeter</w:t>
+            </w:r>
+            <w:proofErr w:type="spellEnd"/>
+            <w:r>
+              <w:rPr>
+                <w:rFonts w:asciiTheme="minorHAnsi" w:hAnsiTheme="minorHAnsi" w:cstheme="minorHAnsi"/>
+                <w:sz w:val="22"/>
+                <w:szCs w:val="22"/>
+              </w:rPr>
+              <w:t xml:space="preserve"> is sufficient. </w:t>
             </w:r>
           </w:p>
           <w:p>
@@ -1576,7 +1602,25 @@
                 <w:sz w:val="22"/>
                 <w:szCs w:val="22"/>
               </w:rPr>
-              <w:t>The same methods can be used to test the XBee functionality.</w:t>
+              <w:t xml:space="preserve">The same methods can be used to test the </w:t>
+            </w:r>
+            <w:proofErr w:type="spellStart"/>
+            <w:r>
+              <w:rPr>
+                <w:rFonts w:asciiTheme="minorHAnsi" w:hAnsiTheme="minorHAnsi" w:cstheme="minorHAnsi"/>
+                <w:sz w:val="22"/>
+                <w:szCs w:val="22"/>
+              </w:rPr>
+              <w:t>XBee</w:t>
+            </w:r>
+            <w:proofErr w:type="spellEnd"/>
+            <w:r>
+              <w:rPr>
+                <w:rFonts w:asciiTheme="minorHAnsi" w:hAnsiTheme="minorHAnsi" w:cstheme="minorHAnsi"/>
+                <w:sz w:val="22"/>
+                <w:szCs w:val="22"/>
+              </w:rPr>
+              <w:t xml:space="preserve"> functionality.</w:t>
             </w:r>
           </w:p>
         </w:tc>
@@ -1608,6 +1652,7 @@
       <w:r>
         <w:rPr>
           <w:rFonts w:asciiTheme="minorHAnsi" w:hAnsiTheme="minorHAnsi" w:cstheme="minorHAnsi"/>
+          <w:noProof/>
         </w:rPr>
         <w:drawing>
           <wp:inline distT="0" distB="0" distL="0" distR="0" wp14:anchorId="5285A9F9" wp14:editId="6CD6A339">
@@ -2052,7 +2097,25 @@
                 <w:sz w:val="22"/>
                 <w:szCs w:val="22"/>
               </w:rPr>
-              <w:t xml:space="preserve"> To test the XBee connections we will send and receive packets from the Beagle Bone. The packets will be compared with what we know we are sending to verify no data was lost</w:t>
+              <w:t xml:space="preserve"> To test the </w:t>
+            </w:r>
+            <w:proofErr w:type="spellStart"/>
+            <w:r>
+              <w:rPr>
+                <w:rFonts w:asciiTheme="minorHAnsi" w:hAnsiTheme="minorHAnsi" w:cstheme="minorHAnsi"/>
+                <w:sz w:val="22"/>
+                <w:szCs w:val="22"/>
+              </w:rPr>
+              <w:t>XBee</w:t>
+            </w:r>
+            <w:proofErr w:type="spellEnd"/>
+            <w:r>
+              <w:rPr>
+                <w:rFonts w:asciiTheme="minorHAnsi" w:hAnsiTheme="minorHAnsi" w:cstheme="minorHAnsi"/>
+                <w:sz w:val="22"/>
+                <w:szCs w:val="22"/>
+              </w:rPr>
+              <w:t xml:space="preserve"> connections we will send and receive packets from the Beagle Bone. The packets will be compared with what we know we are sending to verify no data was lost</w:t>
             </w:r>
             <w:r>
               <w:rPr>
@@ -2106,7 +2169,6 @@
           <w:szCs w:val="36"/>
         </w:rPr>
       </w:pPr>
-      <w:commentRangeStart w:id="3"/>
       <w:r>
         <w:rPr>
           <w:rFonts w:asciiTheme="minorHAnsi" w:hAnsiTheme="minorHAnsi" w:cstheme="minorHAnsi"/>
@@ -2116,7 +2178,7 @@
           <w:szCs w:val="36"/>
         </w:rPr>
         <w:drawing>
-          <wp:inline distT="0" distB="0" distL="0" distR="0" wp14:anchorId="57587317" wp14:editId="77440DB9">
+          <wp:inline distT="0" distB="0" distL="0" distR="0" wp14:anchorId="034001C2" wp14:editId="499010D2">
             <wp:extent cx="5943600" cy="3427223"/>
             <wp:effectExtent l="0" t="0" r="0" b="1905"/>
             <wp:docPr id="10" name="Picture 10"/>
@@ -2161,13 +2223,8 @@
           </wp:inline>
         </w:drawing>
       </w:r>
-      <w:commentRangeEnd w:id="3"/>
-      <w:r>
-        <w:rPr>
-          <w:rStyle w:val="CommentReference"/>
-        </w:rPr>
-        <w:commentReference w:id="3"/>
-      </w:r>
+      <w:bookmarkStart w:id="1" w:name="_GoBack"/>
+      <w:bookmarkEnd w:id="1"/>
     </w:p>
     <w:p>
       <w:pPr>
@@ -2549,7 +2606,7 @@
           <w:rFonts w:asciiTheme="minorHAnsi" w:hAnsiTheme="minorHAnsi" w:cstheme="minorHAnsi"/>
         </w:rPr>
       </w:pPr>
-      <w:commentRangeStart w:id="4"/>
+      <w:commentRangeStart w:id="2"/>
       <w:r>
         <w:rPr>
           <w:rFonts w:asciiTheme="minorHAnsi" w:hAnsiTheme="minorHAnsi" w:cstheme="minorHAnsi"/>
@@ -2602,12 +2659,12 @@
           </wp:inline>
         </w:drawing>
       </w:r>
-      <w:commentRangeEnd w:id="4"/>
+      <w:commentRangeEnd w:id="2"/>
       <w:r>
         <w:rPr>
           <w:rStyle w:val="CommentReference"/>
         </w:rPr>
-        <w:commentReference w:id="4"/>
+        <w:commentReference w:id="2"/>
       </w:r>
     </w:p>
     <w:p>
@@ -3314,7 +3371,7 @@
                 <w:bCs/>
               </w:rPr>
             </w:pPr>
-            <w:commentRangeStart w:id="5"/>
+            <w:commentRangeStart w:id="3"/>
             <w:r>
               <w:rPr>
                 <w:rFonts w:asciiTheme="minorHAnsi" w:hAnsiTheme="minorHAnsi" w:cstheme="minorHAnsi"/>
@@ -3325,12 +3382,12 @@
               </w:rPr>
               <w:t>Test Plan</w:t>
             </w:r>
-            <w:commentRangeEnd w:id="5"/>
+            <w:commentRangeEnd w:id="3"/>
             <w:r>
               <w:rPr>
                 <w:rStyle w:val="CommentReference"/>
               </w:rPr>
-              <w:commentReference w:id="5"/>
+              <w:commentReference w:id="3"/>
             </w:r>
           </w:p>
         </w:tc>
@@ -3556,11 +3613,19 @@
                 <w:rFonts w:asciiTheme="minorHAnsi" w:hAnsiTheme="minorHAnsi" w:cstheme="minorHAnsi"/>
               </w:rPr>
             </w:pPr>
-            <w:r>
-              <w:rPr>
-                <w:rFonts w:asciiTheme="minorHAnsi" w:hAnsiTheme="minorHAnsi" w:cstheme="minorHAnsi"/>
-              </w:rPr>
-              <w:t>XBee receive data</w:t>
+            <w:proofErr w:type="spellStart"/>
+            <w:r>
+              <w:rPr>
+                <w:rFonts w:asciiTheme="minorHAnsi" w:hAnsiTheme="minorHAnsi" w:cstheme="minorHAnsi"/>
+              </w:rPr>
+              <w:t>XBee</w:t>
+            </w:r>
+            <w:proofErr w:type="spellEnd"/>
+            <w:r>
+              <w:rPr>
+                <w:rFonts w:asciiTheme="minorHAnsi" w:hAnsiTheme="minorHAnsi" w:cstheme="minorHAnsi"/>
+              </w:rPr>
+              <w:t xml:space="preserve"> receive data</w:t>
             </w:r>
           </w:p>
         </w:tc>
@@ -3693,7 +3758,21 @@
               <w:rPr>
                 <w:rFonts w:asciiTheme="minorHAnsi" w:hAnsiTheme="minorHAnsi" w:cstheme="minorHAnsi"/>
               </w:rPr>
-              <w:t>The Beagle Bone firmware is in charge of running the camera, providing data to the DSP software handling communication with the XBee module and communicating with a host computer over USB and Ethernet for debugging purposes.</w:t>
+              <w:t xml:space="preserve">The Beagle Bone firmware is in charge of running the camera, providing data to the DSP software handling communication with the </w:t>
+            </w:r>
+            <w:proofErr w:type="spellStart"/>
+            <w:r>
+              <w:rPr>
+                <w:rFonts w:asciiTheme="minorHAnsi" w:hAnsiTheme="minorHAnsi" w:cstheme="minorHAnsi"/>
+              </w:rPr>
+              <w:t>XBee</w:t>
+            </w:r>
+            <w:proofErr w:type="spellEnd"/>
+            <w:r>
+              <w:rPr>
+                <w:rFonts w:asciiTheme="minorHAnsi" w:hAnsiTheme="minorHAnsi" w:cstheme="minorHAnsi"/>
+              </w:rPr>
+              <w:t xml:space="preserve"> module and communicating with a host computer over USB and Ethernet for debugging purposes.</w:t>
             </w:r>
           </w:p>
         </w:tc>
@@ -4924,7 +5003,21 @@
               <w:rPr>
                 <w:rFonts w:asciiTheme="minorHAnsi" w:hAnsiTheme="minorHAnsi" w:cstheme="minorHAnsi"/>
               </w:rPr>
-              <w:t>. The camera is capable of being cocked at different rates, but for 30 fps out a 24.5 MHz crystal is used. The data output and input must undergo level shifting to translate from 3.3V logic (Beagle Bone) to 2.8 V logic (camera).</w:t>
+              <w:t xml:space="preserve">. The camera is capable of being cocked at different rates, but for 30 fps out a 24.5 MHz crystal is used. The data output and input must undergo level shifting to translate from 3.3V logic (Beagle Bone) </w:t>
+            </w:r>
+            <w:proofErr w:type="gramStart"/>
+            <w:r>
+              <w:rPr>
+                <w:rFonts w:asciiTheme="minorHAnsi" w:hAnsiTheme="minorHAnsi" w:cstheme="minorHAnsi"/>
+              </w:rPr>
+              <w:t>to 2.8 V logic (camera)</w:t>
+            </w:r>
+            <w:proofErr w:type="gramEnd"/>
+            <w:r>
+              <w:rPr>
+                <w:rFonts w:asciiTheme="minorHAnsi" w:hAnsiTheme="minorHAnsi" w:cstheme="minorHAnsi"/>
+              </w:rPr>
+              <w:t>.</w:t>
             </w:r>
           </w:p>
         </w:tc>
@@ -6871,12 +6964,14 @@
                 <w:rFonts w:asciiTheme="minorHAnsi" w:hAnsiTheme="minorHAnsi" w:cstheme="minorHAnsi"/>
               </w:rPr>
             </w:pPr>
+            <w:proofErr w:type="spellStart"/>
             <w:r>
               <w:rPr>
                 <w:rFonts w:asciiTheme="minorHAnsi" w:hAnsiTheme="minorHAnsi" w:cstheme="minorHAnsi"/>
               </w:rPr>
               <w:t>Tx</w:t>
             </w:r>
+            <w:proofErr w:type="spellEnd"/>
           </w:p>
         </w:tc>
       </w:tr>
@@ -6936,7 +7031,35 @@
               <w:rPr>
                 <w:rFonts w:asciiTheme="minorHAnsi" w:hAnsiTheme="minorHAnsi" w:cstheme="minorHAnsi"/>
               </w:rPr>
-              <w:t>This module is the communications interface for the various UART serial devices we have. These include the XBee and FTDI. Rx signifies data received from the microcontrollers and Tx signifies data sent to the microcontrollers.</w:t>
+              <w:t xml:space="preserve">This module is the communications interface for the various UART serial devices we have. These include the </w:t>
+            </w:r>
+            <w:proofErr w:type="spellStart"/>
+            <w:r>
+              <w:rPr>
+                <w:rFonts w:asciiTheme="minorHAnsi" w:hAnsiTheme="minorHAnsi" w:cstheme="minorHAnsi"/>
+              </w:rPr>
+              <w:t>XBee</w:t>
+            </w:r>
+            <w:proofErr w:type="spellEnd"/>
+            <w:r>
+              <w:rPr>
+                <w:rFonts w:asciiTheme="minorHAnsi" w:hAnsiTheme="minorHAnsi" w:cstheme="minorHAnsi"/>
+              </w:rPr>
+              <w:t xml:space="preserve"> and FTDI. Rx signifies data received from the microcontrollers and </w:t>
+            </w:r>
+            <w:proofErr w:type="spellStart"/>
+            <w:r>
+              <w:rPr>
+                <w:rFonts w:asciiTheme="minorHAnsi" w:hAnsiTheme="minorHAnsi" w:cstheme="minorHAnsi"/>
+              </w:rPr>
+              <w:t>Tx</w:t>
+            </w:r>
+            <w:proofErr w:type="spellEnd"/>
+            <w:r>
+              <w:rPr>
+                <w:rFonts w:asciiTheme="minorHAnsi" w:hAnsiTheme="minorHAnsi" w:cstheme="minorHAnsi"/>
+              </w:rPr>
+              <w:t xml:space="preserve"> signifies data sent to the microcontrollers.</w:t>
             </w:r>
           </w:p>
         </w:tc>
@@ -7427,7 +7550,49 @@
               <w:rPr>
                 <w:rFonts w:asciiTheme="minorHAnsi" w:hAnsiTheme="minorHAnsi" w:cstheme="minorHAnsi"/>
               </w:rPr>
-              <w:t>To test the functionality, verify that the Beagle Bone is sending data by probing the Rx and Tx lines going to the XBee, then inspect the data that the MSP430 receives to see if it is the same data as what was sent.</w:t>
+              <w:t xml:space="preserve">To test the functionality, verify that the Beagle Bone is sending data by probing the Rx and </w:t>
+            </w:r>
+            <w:proofErr w:type="spellStart"/>
+            <w:r>
+              <w:rPr>
+                <w:rFonts w:asciiTheme="minorHAnsi" w:hAnsiTheme="minorHAnsi" w:cstheme="minorHAnsi"/>
+              </w:rPr>
+              <w:t>Tx</w:t>
+            </w:r>
+            <w:proofErr w:type="spellEnd"/>
+            <w:r>
+              <w:rPr>
+                <w:rFonts w:asciiTheme="minorHAnsi" w:hAnsiTheme="minorHAnsi" w:cstheme="minorHAnsi"/>
+              </w:rPr>
+              <w:t xml:space="preserve"> lines going to the </w:t>
+            </w:r>
+            <w:proofErr w:type="spellStart"/>
+            <w:r>
+              <w:rPr>
+                <w:rFonts w:asciiTheme="minorHAnsi" w:hAnsiTheme="minorHAnsi" w:cstheme="minorHAnsi"/>
+              </w:rPr>
+              <w:t>XBee</w:t>
+            </w:r>
+            <w:proofErr w:type="spellEnd"/>
+            <w:r>
+              <w:rPr>
+                <w:rFonts w:asciiTheme="minorHAnsi" w:hAnsiTheme="minorHAnsi" w:cstheme="minorHAnsi"/>
+              </w:rPr>
+              <w:t xml:space="preserve">, </w:t>
+            </w:r>
+            <w:proofErr w:type="gramStart"/>
+            <w:r>
+              <w:rPr>
+                <w:rFonts w:asciiTheme="minorHAnsi" w:hAnsiTheme="minorHAnsi" w:cstheme="minorHAnsi"/>
+              </w:rPr>
+              <w:t>then</w:t>
+            </w:r>
+            <w:proofErr w:type="gramEnd"/>
+            <w:r>
+              <w:rPr>
+                <w:rFonts w:asciiTheme="minorHAnsi" w:hAnsiTheme="minorHAnsi" w:cstheme="minorHAnsi"/>
+              </w:rPr>
+              <w:t xml:space="preserve"> inspect the data that the MSP430 receives to see if it is the same data as what was sent.</w:t>
             </w:r>
             <w:r>
               <w:rPr>
@@ -7819,7 +7984,35 @@
               <w:rPr>
                 <w:rFonts w:asciiTheme="minorHAnsi" w:hAnsiTheme="minorHAnsi" w:cstheme="minorHAnsi"/>
               </w:rPr>
-              <w:t>To test this module, first check to make sure that the Tx lines going to the XBee from the MSP430 are carrying data by probing them. Then, c</w:t>
+              <w:t xml:space="preserve">To test this module, first check to make sure that the </w:t>
+            </w:r>
+            <w:proofErr w:type="spellStart"/>
+            <w:r>
+              <w:rPr>
+                <w:rFonts w:asciiTheme="minorHAnsi" w:hAnsiTheme="minorHAnsi" w:cstheme="minorHAnsi"/>
+              </w:rPr>
+              <w:t>Tx</w:t>
+            </w:r>
+            <w:proofErr w:type="spellEnd"/>
+            <w:r>
+              <w:rPr>
+                <w:rFonts w:asciiTheme="minorHAnsi" w:hAnsiTheme="minorHAnsi" w:cstheme="minorHAnsi"/>
+              </w:rPr>
+              <w:t xml:space="preserve"> lines going to the </w:t>
+            </w:r>
+            <w:proofErr w:type="spellStart"/>
+            <w:r>
+              <w:rPr>
+                <w:rFonts w:asciiTheme="minorHAnsi" w:hAnsiTheme="minorHAnsi" w:cstheme="minorHAnsi"/>
+              </w:rPr>
+              <w:t>XBee</w:t>
+            </w:r>
+            <w:proofErr w:type="spellEnd"/>
+            <w:r>
+              <w:rPr>
+                <w:rFonts w:asciiTheme="minorHAnsi" w:hAnsiTheme="minorHAnsi" w:cstheme="minorHAnsi"/>
+              </w:rPr>
+              <w:t xml:space="preserve"> from the MSP430 are carrying data by probing them. Then, c</w:t>
             </w:r>
             <w:r>
               <w:rPr>
@@ -9223,7 +9416,7 @@
               </w:rPr>
               <w:t xml:space="preserve">Data Structure </w:t>
             </w:r>
-            <w:commentRangeStart w:id="6"/>
+            <w:commentRangeStart w:id="4"/>
             <w:r>
               <w:rPr>
                 <w:rFonts w:asciiTheme="minorHAnsi" w:hAnsiTheme="minorHAnsi" w:cstheme="minorHAnsi"/>
@@ -9234,13 +9427,13 @@
               </w:rPr>
               <w:t>Type</w:t>
             </w:r>
-            <w:commentRangeEnd w:id="6"/>
+            <w:commentRangeEnd w:id="4"/>
             <w:r>
               <w:rPr>
                 <w:rStyle w:val="CommentReference"/>
                 <w:rFonts w:asciiTheme="minorHAnsi" w:hAnsiTheme="minorHAnsi" w:cstheme="minorHAnsi"/>
               </w:rPr>
-              <w:commentReference w:id="6"/>
+              <w:commentReference w:id="4"/>
             </w:r>
           </w:p>
         </w:tc>
@@ -9295,6 +9488,7 @@
                 <w:bCs/>
               </w:rPr>
             </w:pPr>
+            <w:proofErr w:type="spellStart"/>
             <w:r>
               <w:rPr>
                 <w:rFonts w:asciiTheme="minorHAnsi" w:hAnsiTheme="minorHAnsi" w:cstheme="minorHAnsi"/>
@@ -9305,6 +9499,7 @@
               </w:rPr>
               <w:t>imageData</w:t>
             </w:r>
+            <w:proofErr w:type="spellEnd"/>
           </w:p>
         </w:tc>
         <w:tc>
@@ -9479,6 +9674,7 @@
                 <w:bCs/>
               </w:rPr>
             </w:pPr>
+            <w:proofErr w:type="spellStart"/>
             <w:r>
               <w:rPr>
                 <w:rFonts w:asciiTheme="minorHAnsi" w:hAnsiTheme="minorHAnsi" w:cstheme="minorHAnsi"/>
@@ -9509,6 +9705,7 @@
               </w:rPr>
               <w:t>ize</w:t>
             </w:r>
+            <w:proofErr w:type="spellEnd"/>
           </w:p>
         </w:tc>
         <w:tc>
@@ -9590,6 +9787,7 @@
                 <w:bCs/>
               </w:rPr>
             </w:pPr>
+            <w:proofErr w:type="spellStart"/>
             <w:r>
               <w:rPr>
                 <w:rFonts w:asciiTheme="minorHAnsi" w:hAnsiTheme="minorHAnsi" w:cstheme="minorHAnsi"/>
@@ -9600,6 +9798,7 @@
               </w:rPr>
               <w:t>CRCount</w:t>
             </w:r>
+            <w:proofErr w:type="spellEnd"/>
           </w:p>
         </w:tc>
         <w:tc>
@@ -9817,14 +10016,25 @@
                 <w:bCs/>
               </w:rPr>
             </w:pPr>
-            <w:r>
-              <w:rPr>
-                <w:rFonts w:asciiTheme="minorHAnsi" w:hAnsiTheme="minorHAnsi" w:cstheme="minorHAnsi"/>
-                <w:bCs/>
-                <w:sz w:val="22"/>
-                <w:szCs w:val="22"/>
-              </w:rPr>
-              <w:t>imageData, initial threshold</w:t>
+            <w:proofErr w:type="spellStart"/>
+            <w:r>
+              <w:rPr>
+                <w:rFonts w:asciiTheme="minorHAnsi" w:hAnsiTheme="minorHAnsi" w:cstheme="minorHAnsi"/>
+                <w:bCs/>
+                <w:sz w:val="22"/>
+                <w:szCs w:val="22"/>
+              </w:rPr>
+              <w:t>imageData</w:t>
+            </w:r>
+            <w:proofErr w:type="spellEnd"/>
+            <w:r>
+              <w:rPr>
+                <w:rFonts w:asciiTheme="minorHAnsi" w:hAnsiTheme="minorHAnsi" w:cstheme="minorHAnsi"/>
+                <w:bCs/>
+                <w:sz w:val="22"/>
+                <w:szCs w:val="22"/>
+              </w:rPr>
+              <w:t>, initial threshold</w:t>
             </w:r>
           </w:p>
         </w:tc>
@@ -9950,7 +10160,38 @@
                 <w:sz w:val="22"/>
                 <w:szCs w:val="22"/>
               </w:rPr>
-              <w:t>Scans each pixel in the region of interest in a frame and checks to see which pixels are dark enough to belong to the pupil. This process is repeated until a region (computed with getConnectedRegions()) with an area close to a reference area is found, or until a maximum number of iterations has been reached. If the maximum number of iterations is reached and no suitable regions are detected, identify the user as blinking.</w:t>
+              <w:t xml:space="preserve">Scans each pixel in the region of interest in a frame and checks to see which pixels are dark enough to belong to the pupil. This process is repeated until a region (computed with </w:t>
+            </w:r>
+            <w:proofErr w:type="spellStart"/>
+            <w:proofErr w:type="gramStart"/>
+            <w:r>
+              <w:rPr>
+                <w:rFonts w:asciiTheme="minorHAnsi" w:hAnsiTheme="minorHAnsi" w:cstheme="minorHAnsi"/>
+                <w:bCs/>
+                <w:sz w:val="22"/>
+                <w:szCs w:val="22"/>
+              </w:rPr>
+              <w:t>getConnectedRegions</w:t>
+            </w:r>
+            <w:proofErr w:type="spellEnd"/>
+            <w:r>
+              <w:rPr>
+                <w:rFonts w:asciiTheme="minorHAnsi" w:hAnsiTheme="minorHAnsi" w:cstheme="minorHAnsi"/>
+                <w:bCs/>
+                <w:sz w:val="22"/>
+                <w:szCs w:val="22"/>
+              </w:rPr>
+              <w:t>(</w:t>
+            </w:r>
+            <w:proofErr w:type="gramEnd"/>
+            <w:r>
+              <w:rPr>
+                <w:rFonts w:asciiTheme="minorHAnsi" w:hAnsiTheme="minorHAnsi" w:cstheme="minorHAnsi"/>
+                <w:bCs/>
+                <w:sz w:val="22"/>
+                <w:szCs w:val="22"/>
+              </w:rPr>
+              <w:t>)) with an area close to a reference area is found, or until a maximum number of iterations has been reached. If the maximum number of iterations is reached and no suitable regions are detected, identify the user as blinking.</w:t>
             </w:r>
           </w:p>
         </w:tc>
@@ -10005,7 +10246,7 @@
                 <w:bCs/>
               </w:rPr>
             </w:pPr>
-            <w:commentRangeStart w:id="7"/>
+            <w:commentRangeStart w:id="5"/>
             <w:r>
               <w:rPr>
                 <w:rFonts w:asciiTheme="minorHAnsi" w:hAnsiTheme="minorHAnsi" w:cstheme="minorHAnsi"/>
@@ -10015,12 +10256,12 @@
               </w:rPr>
               <w:t>Color the dark pixels as red, and visually inspect the image to ensure that pixels that meet the threshold requirement have been marked.</w:t>
             </w:r>
-            <w:commentRangeEnd w:id="7"/>
+            <w:commentRangeEnd w:id="5"/>
             <w:r>
               <w:rPr>
                 <w:rStyle w:val="CommentReference"/>
               </w:rPr>
-              <w:commentReference w:id="7"/>
+              <w:commentReference w:id="5"/>
             </w:r>
           </w:p>
         </w:tc>
@@ -10112,15 +10353,27 @@
                 <w:bCs/>
               </w:rPr>
             </w:pPr>
-            <w:r>
-              <w:rPr>
-                <w:rFonts w:asciiTheme="minorHAnsi" w:hAnsiTheme="minorHAnsi" w:cstheme="minorHAnsi"/>
-                <w:b/>
-                <w:bCs/>
-                <w:sz w:val="22"/>
-                <w:szCs w:val="22"/>
-              </w:rPr>
-              <w:t>getConnectedRegions()</w:t>
+            <w:proofErr w:type="spellStart"/>
+            <w:r>
+              <w:rPr>
+                <w:rFonts w:asciiTheme="minorHAnsi" w:hAnsiTheme="minorHAnsi" w:cstheme="minorHAnsi"/>
+                <w:b/>
+                <w:bCs/>
+                <w:sz w:val="22"/>
+                <w:szCs w:val="22"/>
+              </w:rPr>
+              <w:t>getConnectedRegions</w:t>
+            </w:r>
+            <w:proofErr w:type="spellEnd"/>
+            <w:r>
+              <w:rPr>
+                <w:rFonts w:asciiTheme="minorHAnsi" w:hAnsiTheme="minorHAnsi" w:cstheme="minorHAnsi"/>
+                <w:b/>
+                <w:bCs/>
+                <w:sz w:val="22"/>
+                <w:szCs w:val="22"/>
+              </w:rPr>
+              <w:t>()</w:t>
             </w:r>
           </w:p>
         </w:tc>
@@ -10255,8 +10508,39 @@
                 <w:sz w:val="22"/>
                 <w:szCs w:val="22"/>
               </w:rPr>
-              <w:t>CR, CRSize, CRCount</w:t>
-            </w:r>
+              <w:t xml:space="preserve">CR, </w:t>
+            </w:r>
+            <w:proofErr w:type="spellStart"/>
+            <w:r>
+              <w:rPr>
+                <w:rFonts w:asciiTheme="minorHAnsi" w:hAnsiTheme="minorHAnsi" w:cstheme="minorHAnsi"/>
+                <w:bCs/>
+                <w:sz w:val="22"/>
+                <w:szCs w:val="22"/>
+              </w:rPr>
+              <w:t>CRSize</w:t>
+            </w:r>
+            <w:proofErr w:type="spellEnd"/>
+            <w:r>
+              <w:rPr>
+                <w:rFonts w:asciiTheme="minorHAnsi" w:hAnsiTheme="minorHAnsi" w:cstheme="minorHAnsi"/>
+                <w:bCs/>
+                <w:sz w:val="22"/>
+                <w:szCs w:val="22"/>
+              </w:rPr>
+              <w:t xml:space="preserve">, </w:t>
+            </w:r>
+            <w:proofErr w:type="spellStart"/>
+            <w:r>
+              <w:rPr>
+                <w:rFonts w:asciiTheme="minorHAnsi" w:hAnsiTheme="minorHAnsi" w:cstheme="minorHAnsi"/>
+                <w:bCs/>
+                <w:sz w:val="22"/>
+                <w:szCs w:val="22"/>
+              </w:rPr>
+              <w:t>CRCount</w:t>
+            </w:r>
+            <w:proofErr w:type="spellEnd"/>
           </w:p>
         </w:tc>
       </w:tr>
@@ -10496,15 +10780,27 @@
                 <w:bCs/>
               </w:rPr>
             </w:pPr>
-            <w:r>
-              <w:rPr>
-                <w:rFonts w:asciiTheme="minorHAnsi" w:hAnsiTheme="minorHAnsi" w:cstheme="minorHAnsi"/>
-                <w:b/>
-                <w:bCs/>
-                <w:sz w:val="22"/>
-                <w:szCs w:val="22"/>
-              </w:rPr>
-              <w:t>getAspectRatio()</w:t>
+            <w:proofErr w:type="spellStart"/>
+            <w:r>
+              <w:rPr>
+                <w:rFonts w:asciiTheme="minorHAnsi" w:hAnsiTheme="minorHAnsi" w:cstheme="minorHAnsi"/>
+                <w:b/>
+                <w:bCs/>
+                <w:sz w:val="22"/>
+                <w:szCs w:val="22"/>
+              </w:rPr>
+              <w:t>getAspectRatio</w:t>
+            </w:r>
+            <w:proofErr w:type="spellEnd"/>
+            <w:r>
+              <w:rPr>
+                <w:rFonts w:asciiTheme="minorHAnsi" w:hAnsiTheme="minorHAnsi" w:cstheme="minorHAnsi"/>
+                <w:b/>
+                <w:bCs/>
+                <w:sz w:val="22"/>
+                <w:szCs w:val="22"/>
+              </w:rPr>
+              <w:t>()</w:t>
             </w:r>
           </w:p>
         </w:tc>
@@ -10568,8 +10864,39 @@
                 <w:sz w:val="22"/>
                 <w:szCs w:val="22"/>
               </w:rPr>
-              <w:t>CR, CRSize, CRCount</w:t>
-            </w:r>
+              <w:t xml:space="preserve">CR, </w:t>
+            </w:r>
+            <w:proofErr w:type="spellStart"/>
+            <w:r>
+              <w:rPr>
+                <w:rFonts w:asciiTheme="minorHAnsi" w:hAnsiTheme="minorHAnsi" w:cstheme="minorHAnsi"/>
+                <w:bCs/>
+                <w:sz w:val="22"/>
+                <w:szCs w:val="22"/>
+              </w:rPr>
+              <w:t>CRSize</w:t>
+            </w:r>
+            <w:proofErr w:type="spellEnd"/>
+            <w:r>
+              <w:rPr>
+                <w:rFonts w:asciiTheme="minorHAnsi" w:hAnsiTheme="minorHAnsi" w:cstheme="minorHAnsi"/>
+                <w:bCs/>
+                <w:sz w:val="22"/>
+                <w:szCs w:val="22"/>
+              </w:rPr>
+              <w:t xml:space="preserve">, </w:t>
+            </w:r>
+            <w:proofErr w:type="spellStart"/>
+            <w:r>
+              <w:rPr>
+                <w:rFonts w:asciiTheme="minorHAnsi" w:hAnsiTheme="minorHAnsi" w:cstheme="minorHAnsi"/>
+                <w:bCs/>
+                <w:sz w:val="22"/>
+                <w:szCs w:val="22"/>
+              </w:rPr>
+              <w:t>CRCount</w:t>
+            </w:r>
+            <w:proofErr w:type="spellEnd"/>
           </w:p>
         </w:tc>
       </w:tr>
@@ -10838,15 +11165,27 @@
                 <w:bCs/>
               </w:rPr>
             </w:pPr>
-            <w:r>
-              <w:rPr>
-                <w:rFonts w:asciiTheme="minorHAnsi" w:hAnsiTheme="minorHAnsi" w:cstheme="minorHAnsi"/>
-                <w:b/>
-                <w:bCs/>
-                <w:sz w:val="22"/>
-                <w:szCs w:val="22"/>
-              </w:rPr>
-              <w:t>removeAberrations()</w:t>
+            <w:proofErr w:type="spellStart"/>
+            <w:r>
+              <w:rPr>
+                <w:rFonts w:asciiTheme="minorHAnsi" w:hAnsiTheme="minorHAnsi" w:cstheme="minorHAnsi"/>
+                <w:b/>
+                <w:bCs/>
+                <w:sz w:val="22"/>
+                <w:szCs w:val="22"/>
+              </w:rPr>
+              <w:t>removeAberrations</w:t>
+            </w:r>
+            <w:proofErr w:type="spellEnd"/>
+            <w:r>
+              <w:rPr>
+                <w:rFonts w:asciiTheme="minorHAnsi" w:hAnsiTheme="minorHAnsi" w:cstheme="minorHAnsi"/>
+                <w:b/>
+                <w:bCs/>
+                <w:sz w:val="22"/>
+                <w:szCs w:val="22"/>
+              </w:rPr>
+              <w:t>()</w:t>
             </w:r>
           </w:p>
         </w:tc>
@@ -10910,7 +11249,27 @@
                 <w:sz w:val="22"/>
                 <w:szCs w:val="22"/>
               </w:rPr>
-              <w:t>CR, CRSize, Index indicating chosen region</w:t>
+              <w:t xml:space="preserve">CR, </w:t>
+            </w:r>
+            <w:proofErr w:type="spellStart"/>
+            <w:r>
+              <w:rPr>
+                <w:rFonts w:asciiTheme="minorHAnsi" w:hAnsiTheme="minorHAnsi" w:cstheme="minorHAnsi"/>
+                <w:bCs/>
+                <w:sz w:val="22"/>
+                <w:szCs w:val="22"/>
+              </w:rPr>
+              <w:t>CRSize</w:t>
+            </w:r>
+            <w:proofErr w:type="spellEnd"/>
+            <w:r>
+              <w:rPr>
+                <w:rFonts w:asciiTheme="minorHAnsi" w:hAnsiTheme="minorHAnsi" w:cstheme="minorHAnsi"/>
+                <w:bCs/>
+                <w:sz w:val="22"/>
+                <w:szCs w:val="22"/>
+              </w:rPr>
+              <w:t>, Index indicating chosen region</w:t>
             </w:r>
           </w:p>
         </w:tc>
@@ -10972,8 +11331,19 @@
                 <w:sz w:val="22"/>
                 <w:szCs w:val="22"/>
               </w:rPr>
-              <w:t>Updated CR and CRSize</w:t>
-            </w:r>
+              <w:t xml:space="preserve">Updated CR and </w:t>
+            </w:r>
+            <w:proofErr w:type="spellStart"/>
+            <w:r>
+              <w:rPr>
+                <w:rFonts w:asciiTheme="minorHAnsi" w:hAnsiTheme="minorHAnsi" w:cstheme="minorHAnsi"/>
+                <w:bCs/>
+                <w:sz w:val="22"/>
+                <w:szCs w:val="22"/>
+              </w:rPr>
+              <w:t>CRSize</w:t>
+            </w:r>
+            <w:proofErr w:type="spellEnd"/>
           </w:p>
         </w:tc>
       </w:tr>
@@ -11202,15 +11572,27 @@
                 <w:bCs/>
               </w:rPr>
             </w:pPr>
-            <w:r>
-              <w:rPr>
-                <w:rFonts w:asciiTheme="minorHAnsi" w:hAnsiTheme="minorHAnsi" w:cstheme="minorHAnsi"/>
-                <w:b/>
-                <w:bCs/>
-                <w:sz w:val="22"/>
-                <w:szCs w:val="22"/>
-              </w:rPr>
-              <w:t>computeCentroid()</w:t>
+            <w:proofErr w:type="spellStart"/>
+            <w:r>
+              <w:rPr>
+                <w:rFonts w:asciiTheme="minorHAnsi" w:hAnsiTheme="minorHAnsi" w:cstheme="minorHAnsi"/>
+                <w:b/>
+                <w:bCs/>
+                <w:sz w:val="22"/>
+                <w:szCs w:val="22"/>
+              </w:rPr>
+              <w:t>computeCentroid</w:t>
+            </w:r>
+            <w:proofErr w:type="spellEnd"/>
+            <w:r>
+              <w:rPr>
+                <w:rFonts w:asciiTheme="minorHAnsi" w:hAnsiTheme="minorHAnsi" w:cstheme="minorHAnsi"/>
+                <w:b/>
+                <w:bCs/>
+                <w:sz w:val="22"/>
+                <w:szCs w:val="22"/>
+              </w:rPr>
+              <w:t>()</w:t>
             </w:r>
           </w:p>
         </w:tc>
@@ -11274,8 +11656,19 @@
                 <w:sz w:val="22"/>
                 <w:szCs w:val="22"/>
               </w:rPr>
-              <w:t>CR, CRSize</w:t>
-            </w:r>
+              <w:t xml:space="preserve">CR, </w:t>
+            </w:r>
+            <w:proofErr w:type="spellStart"/>
+            <w:r>
+              <w:rPr>
+                <w:rFonts w:asciiTheme="minorHAnsi" w:hAnsiTheme="minorHAnsi" w:cstheme="minorHAnsi"/>
+                <w:bCs/>
+                <w:sz w:val="22"/>
+                <w:szCs w:val="22"/>
+              </w:rPr>
+              <w:t>CRSize</w:t>
+            </w:r>
+            <w:proofErr w:type="spellEnd"/>
           </w:p>
         </w:tc>
       </w:tr>
@@ -12795,7 +13188,25 @@
                 <w:sz w:val="22"/>
                 <w:szCs w:val="22"/>
               </w:rPr>
-              <w:t>Once functionality of individual functions has been confirmed also probe camera output of DCLK along with input I2C signals from Stellaris.</w:t>
+              <w:t xml:space="preserve">Once functionality of individual functions has been confirmed also probe camera output of DCLK along with input I2C signals from </w:t>
+            </w:r>
+            <w:proofErr w:type="spellStart"/>
+            <w:r>
+              <w:rPr>
+                <w:rFonts w:asciiTheme="minorHAnsi" w:hAnsiTheme="minorHAnsi" w:cstheme="minorHAnsi"/>
+                <w:sz w:val="22"/>
+                <w:szCs w:val="22"/>
+              </w:rPr>
+              <w:t>Stellaris</w:t>
+            </w:r>
+            <w:proofErr w:type="spellEnd"/>
+            <w:r>
+              <w:rPr>
+                <w:rFonts w:asciiTheme="minorHAnsi" w:hAnsiTheme="minorHAnsi" w:cstheme="minorHAnsi"/>
+                <w:sz w:val="22"/>
+                <w:szCs w:val="22"/>
+              </w:rPr>
+              <w:t>.</w:t>
             </w:r>
           </w:p>
         </w:tc>
@@ -13002,13 +13413,23 @@
                 <w:rFonts w:asciiTheme="minorHAnsi" w:hAnsiTheme="minorHAnsi" w:cstheme="minorHAnsi"/>
               </w:rPr>
             </w:pPr>
-            <w:r>
-              <w:rPr>
-                <w:rFonts w:asciiTheme="minorHAnsi" w:hAnsiTheme="minorHAnsi" w:cstheme="minorHAnsi"/>
-                <w:sz w:val="22"/>
-                <w:szCs w:val="22"/>
-              </w:rPr>
-              <w:t>Stellaris initialized as I2C Master and clock frequency is 100kbps.</w:t>
+            <w:proofErr w:type="spellStart"/>
+            <w:r>
+              <w:rPr>
+                <w:rFonts w:asciiTheme="minorHAnsi" w:hAnsiTheme="minorHAnsi" w:cstheme="minorHAnsi"/>
+                <w:sz w:val="22"/>
+                <w:szCs w:val="22"/>
+              </w:rPr>
+              <w:t>Stellaris</w:t>
+            </w:r>
+            <w:proofErr w:type="spellEnd"/>
+            <w:r>
+              <w:rPr>
+                <w:rFonts w:asciiTheme="minorHAnsi" w:hAnsiTheme="minorHAnsi" w:cstheme="minorHAnsi"/>
+                <w:sz w:val="22"/>
+                <w:szCs w:val="22"/>
+              </w:rPr>
+              <w:t xml:space="preserve"> initialized as I2C Master and clock frequency is 100kbps.</w:t>
             </w:r>
           </w:p>
         </w:tc>
@@ -13065,13 +13486,23 @@
                 <w:rFonts w:asciiTheme="minorHAnsi" w:hAnsiTheme="minorHAnsi" w:cstheme="minorHAnsi"/>
               </w:rPr>
             </w:pPr>
-            <w:r>
-              <w:rPr>
-                <w:rFonts w:asciiTheme="minorHAnsi" w:hAnsiTheme="minorHAnsi" w:cstheme="minorHAnsi"/>
-                <w:sz w:val="22"/>
-                <w:szCs w:val="22"/>
-              </w:rPr>
-              <w:t>Stellaris board I2C initialization. Clock speed is set directly from crystal</w:t>
+            <w:proofErr w:type="spellStart"/>
+            <w:r>
+              <w:rPr>
+                <w:rFonts w:asciiTheme="minorHAnsi" w:hAnsiTheme="minorHAnsi" w:cstheme="minorHAnsi"/>
+                <w:sz w:val="22"/>
+                <w:szCs w:val="22"/>
+              </w:rPr>
+              <w:t>Stellaris</w:t>
+            </w:r>
+            <w:proofErr w:type="spellEnd"/>
+            <w:r>
+              <w:rPr>
+                <w:rFonts w:asciiTheme="minorHAnsi" w:hAnsiTheme="minorHAnsi" w:cstheme="minorHAnsi"/>
+                <w:sz w:val="22"/>
+                <w:szCs w:val="22"/>
+              </w:rPr>
+              <w:t xml:space="preserve"> board I2C initialization. Clock speed is set directly from crystal</w:t>
             </w:r>
             <w:r>
               <w:rPr>
@@ -13103,7 +13534,25 @@
                 <w:sz w:val="22"/>
                 <w:szCs w:val="22"/>
               </w:rPr>
-              <w:t>. GPIOs have been enabled for I2C communication. Master/Slave have been enabled and the I2C SCL speed is set, 100kbps.</w:t>
+              <w:t xml:space="preserve">. GPIOs have been enabled for I2C communication. Master/Slave </w:t>
+            </w:r>
+            <w:proofErr w:type="gramStart"/>
+            <w:r>
+              <w:rPr>
+                <w:rFonts w:asciiTheme="minorHAnsi" w:hAnsiTheme="minorHAnsi" w:cstheme="minorHAnsi"/>
+                <w:sz w:val="22"/>
+                <w:szCs w:val="22"/>
+              </w:rPr>
+              <w:t>have</w:t>
+            </w:r>
+            <w:proofErr w:type="gramEnd"/>
+            <w:r>
+              <w:rPr>
+                <w:rFonts w:asciiTheme="minorHAnsi" w:hAnsiTheme="minorHAnsi" w:cstheme="minorHAnsi"/>
+                <w:sz w:val="22"/>
+                <w:szCs w:val="22"/>
+              </w:rPr>
+              <w:t xml:space="preserve"> been enabled and the I2C SCL speed is set, 100kbps.</w:t>
             </w:r>
           </w:p>
         </w:tc>
@@ -13164,7 +13613,25 @@
                 <w:sz w:val="22"/>
                 <w:szCs w:val="22"/>
               </w:rPr>
-              <w:t>Use logic analyzer to confirm SCL frequency by sending an I2C command across GPIOs.  Hook analyzer up to SDA0, SCL0, and GND on Port B of the Stellaris.</w:t>
+              <w:t xml:space="preserve">Use logic analyzer to confirm SCL frequency by sending an I2C command across GPIOs.  Hook analyzer up to SDA0, SCL0, and GND on Port B of the </w:t>
+            </w:r>
+            <w:proofErr w:type="spellStart"/>
+            <w:r>
+              <w:rPr>
+                <w:rFonts w:asciiTheme="minorHAnsi" w:hAnsiTheme="minorHAnsi" w:cstheme="minorHAnsi"/>
+                <w:sz w:val="22"/>
+                <w:szCs w:val="22"/>
+              </w:rPr>
+              <w:t>Stellaris</w:t>
+            </w:r>
+            <w:proofErr w:type="spellEnd"/>
+            <w:r>
+              <w:rPr>
+                <w:rFonts w:asciiTheme="minorHAnsi" w:hAnsiTheme="minorHAnsi" w:cstheme="minorHAnsi"/>
+                <w:sz w:val="22"/>
+                <w:szCs w:val="22"/>
+              </w:rPr>
+              <w:t>.</w:t>
             </w:r>
           </w:p>
         </w:tc>
@@ -13821,8 +14288,6 @@
                 <w:rFonts w:asciiTheme="minorHAnsi" w:hAnsiTheme="minorHAnsi" w:cstheme="minorHAnsi"/>
               </w:rPr>
             </w:pPr>
-            <w:bookmarkStart w:id="8" w:name="_GoBack"/>
-            <w:bookmarkEnd w:id="8"/>
           </w:p>
           <w:p>
             <w:pPr>
@@ -13860,6 +14325,7 @@
               </w:rPr>
               <w:t xml:space="preserve">Can only be called after </w:t>
             </w:r>
+            <w:proofErr w:type="gramStart"/>
             <w:r>
               <w:rPr>
                 <w:rFonts w:asciiTheme="minorHAnsi" w:eastAsiaTheme="minorHAnsi" w:hAnsiTheme="minorHAnsi" w:cstheme="minorHAnsi"/>
@@ -13867,7 +14333,17 @@
                 <w:sz w:val="20"/>
                 <w:szCs w:val="20"/>
               </w:rPr>
-              <w:t>I2CMCUInit()</w:t>
+              <w:t>I2CMCUInit(</w:t>
+            </w:r>
+            <w:proofErr w:type="gramEnd"/>
+            <w:r>
+              <w:rPr>
+                <w:rFonts w:asciiTheme="minorHAnsi" w:eastAsiaTheme="minorHAnsi" w:hAnsiTheme="minorHAnsi" w:cstheme="minorHAnsi"/>
+                <w:color w:val="000000"/>
+                <w:sz w:val="20"/>
+                <w:szCs w:val="20"/>
+              </w:rPr>
+              <w:t>)</w:t>
             </w:r>
             <w:r>
               <w:rPr>
@@ -14220,7 +14696,25 @@
                 <w:sz w:val="22"/>
                 <w:szCs w:val="22"/>
               </w:rPr>
-              <w:t>Frame rate, Image output format, synchronizations, and output mode. This module calls I2CMasterWrite().</w:t>
+              <w:t xml:space="preserve">Frame rate, Image output format, synchronizations, and output mode. This module calls </w:t>
+            </w:r>
+            <w:proofErr w:type="gramStart"/>
+            <w:r>
+              <w:rPr>
+                <w:rFonts w:asciiTheme="minorHAnsi" w:hAnsiTheme="minorHAnsi" w:cstheme="minorHAnsi"/>
+                <w:sz w:val="22"/>
+                <w:szCs w:val="22"/>
+              </w:rPr>
+              <w:t>I2CMasterWrite(</w:t>
+            </w:r>
+            <w:proofErr w:type="gramEnd"/>
+            <w:r>
+              <w:rPr>
+                <w:rFonts w:asciiTheme="minorHAnsi" w:hAnsiTheme="minorHAnsi" w:cstheme="minorHAnsi"/>
+                <w:sz w:val="22"/>
+                <w:szCs w:val="22"/>
+              </w:rPr>
+              <w:t>).</w:t>
             </w:r>
           </w:p>
         </w:tc>
@@ -14334,44 +14828,7 @@
 
 <file path=word/comments.xml><?xml version="1.0" encoding="utf-8"?>
 <w:comments xmlns:wpc="http://schemas.microsoft.com/office/word/2010/wordprocessingCanvas" xmlns:mc="http://schemas.openxmlformats.org/markup-compatibility/2006" xmlns:o="urn:schemas-microsoft-com:office:office" xmlns:r="http://schemas.openxmlformats.org/officeDocument/2006/relationships" xmlns:m="http://schemas.openxmlformats.org/officeDocument/2006/math" xmlns:v="urn:schemas-microsoft-com:vml" xmlns:wp14="http://schemas.microsoft.com/office/word/2010/wordprocessingDrawing" xmlns:wp="http://schemas.openxmlformats.org/drawingml/2006/wordprocessingDrawing" xmlns:w10="urn:schemas-microsoft-com:office:word" xmlns:w="http://schemas.openxmlformats.org/wordprocessingml/2006/main" xmlns:w14="http://schemas.microsoft.com/office/word/2010/wordml" xmlns:wpg="http://schemas.microsoft.com/office/word/2010/wordprocessingGroup" xmlns:wpi="http://schemas.microsoft.com/office/word/2010/wordprocessingInk" xmlns:wne="http://schemas.microsoft.com/office/word/2006/wordml" xmlns:wps="http://schemas.microsoft.com/office/word/2010/wordprocessingShape" mc:Ignorable="w14 wp14">
-  <w:comment w:id="0" w:author="Gotchi" w:date="2012-03-13T14:13:00Z" w:initials="G">
-    <w:p>
-      <w:pPr>
-        <w:pStyle w:val="CommentText"/>
-      </w:pPr>
-      <w:r>
-        <w:rPr>
-          <w:rStyle w:val="CommentReference"/>
-        </w:rPr>
-        <w:annotationRef/>
-      </w:r>
-      <w:r>
-        <w:t>Carissa says that this is fine for a Level 0 System Overview diagram. However, Armeen was not sure if we would want to include the Camera Control arrow.</w:t>
-      </w:r>
-    </w:p>
-    <w:p>
-      <w:pPr>
-        <w:pStyle w:val="CommentText"/>
-      </w:pPr>
-    </w:p>
-  </w:comment>
-  <w:comment w:id="1" w:author="Digby" w:date="2012-03-13T14:13:00Z" w:initials="D">
-    <w:p>
-      <w:pPr>
-        <w:pStyle w:val="CommentText"/>
-      </w:pPr>
-      <w:r>
-        <w:rPr>
-          <w:rStyle w:val="CommentReference"/>
-        </w:rPr>
-        <w:annotationRef/>
-      </w:r>
-      <w:r>
-        <w:t>[Arielle] – I am not adverse to neglecting the ‘camera control’ here because we are only indicating the flow of information rather than HOW we are controlling the information.</w:t>
-      </w:r>
-    </w:p>
-  </w:comment>
-  <w:comment w:id="2" w:author="Digby" w:date="2012-03-13T14:20:00Z" w:initials="D">
+  <w:comment w:id="0" w:author="Digby" w:date="2012-03-13T14:20:00Z" w:initials="D">
     <w:p>
       <w:pPr>
         <w:pStyle w:val="CommentText"/>
@@ -14387,53 +14844,7 @@
       </w:r>
     </w:p>
   </w:comment>
-  <w:comment w:id="3" w:author="Digby" w:date="2012-03-13T14:26:00Z" w:initials="D">
-    <w:p>
-      <w:pPr>
-        <w:pStyle w:val="CommentText"/>
-      </w:pPr>
-      <w:r>
-        <w:rPr>
-          <w:rStyle w:val="CommentReference"/>
-        </w:rPr>
-        <w:annotationRef/>
-      </w:r>
-      <w:r>
-        <w:t xml:space="preserve">[Arielle] </w:t>
-      </w:r>
-      <w:r>
-        <w:t>–</w:t>
-      </w:r>
-      <w:r>
-        <w:t xml:space="preserve"> Label</w:t>
-      </w:r>
-      <w:r>
-        <w:t xml:space="preserve"> this because at a glance,  it is unclear what it relates to.</w:t>
-      </w:r>
-    </w:p>
-    <w:p>
-      <w:pPr>
-        <w:pStyle w:val="CommentText"/>
-      </w:pPr>
-    </w:p>
-    <w:p>
-      <w:pPr>
-        <w:pStyle w:val="CommentText"/>
-      </w:pPr>
-    </w:p>
-    <w:p>
-      <w:pPr>
-        <w:pStyle w:val="CommentText"/>
-      </w:pPr>
-      <w:r>
-        <w:t>i.e Level 1 Power System</w:t>
-      </w:r>
-      <w:r>
-        <w:t xml:space="preserve"> </w:t>
-      </w:r>
-    </w:p>
-  </w:comment>
-  <w:comment w:id="4" w:author="Digby" w:date="2012-03-13T14:28:00Z" w:initials="D">
+  <w:comment w:id="2" w:author="Digby" w:date="2012-03-13T14:28:00Z" w:initials="D">
     <w:p>
       <w:pPr>
         <w:pStyle w:val="CommentText"/>
@@ -14449,7 +14860,7 @@
       </w:r>
     </w:p>
   </w:comment>
-  <w:comment w:id="5" w:author="Digby" w:date="2012-03-13T14:30:00Z" w:initials="D">
+  <w:comment w:id="3" w:author="Digby" w:date="2012-03-13T14:30:00Z" w:initials="D">
     <w:p>
       <w:pPr>
         <w:pStyle w:val="CommentText"/>
@@ -14468,7 +14879,7 @@
       </w:r>
     </w:p>
   </w:comment>
-  <w:comment w:id="6" w:author="bertrann" w:date="2012-03-13T10:19:00Z" w:initials="b">
+  <w:comment w:id="4" w:author="bertrann" w:date="2012-03-13T10:19:00Z" w:initials="b">
     <w:p>
       <w:pPr>
         <w:pStyle w:val="CommentText"/>
@@ -14480,11 +14891,16 @@
         <w:annotationRef/>
       </w:r>
       <w:r>
-        <w:t>Change format or indicate that is it information to help understanding not functional decomp</w:t>
+        <w:t xml:space="preserve">Change format or indicate that is it information to help understanding not functional </w:t>
       </w:r>
+      <w:proofErr w:type="spellStart"/>
+      <w:r>
+        <w:t>decomp</w:t>
+      </w:r>
+      <w:proofErr w:type="spellEnd"/>
     </w:p>
   </w:comment>
-  <w:comment w:id="7" w:author="Digby" w:date="2012-03-13T14:47:00Z" w:initials="D">
+  <w:comment w:id="5" w:author="Digby" w:date="2012-03-13T14:47:00Z" w:initials="D">
     <w:p>
       <w:pPr>
         <w:pStyle w:val="CommentText"/>
@@ -14505,7 +14921,15 @@
         <w:t>]</w:t>
       </w:r>
       <w:r>
-        <w:t xml:space="preserve"> – in MATLAB?</w:t>
+        <w:t xml:space="preserve"> – </w:t>
+      </w:r>
+      <w:proofErr w:type="gramStart"/>
+      <w:r>
+        <w:t>in</w:t>
+      </w:r>
+      <w:proofErr w:type="gramEnd"/>
+      <w:r>
+        <w:t xml:space="preserve"> MATLAB?</w:t>
       </w:r>
     </w:p>
   </w:comment>
@@ -14706,6 +15130,7 @@
   <w:style w:type="character" w:default="1" w:styleId="DefaultParagraphFont">
     <w:name w:val="Default Paragraph Font"/>
     <w:uiPriority w:val="1"/>
+    <w:semiHidden/>
     <w:unhideWhenUsed/>
   </w:style>
   <w:style w:type="table" w:default="1" w:styleId="TableNormal">
@@ -15076,6 +15501,7 @@
   <w:style w:type="character" w:default="1" w:styleId="DefaultParagraphFont">
     <w:name w:val="Default Paragraph Font"/>
     <w:uiPriority w:val="1"/>
+    <w:semiHidden/>
     <w:unhideWhenUsed/>
   </w:style>
   <w:style w:type="table" w:default="1" w:styleId="TableNormal">
@@ -15542,7 +15968,7 @@
 </file>
 
 <file path=customXml/itemProps1.xml><?xml version="1.0" encoding="utf-8"?>
-<ds:datastoreItem xmlns:ds="http://schemas.openxmlformats.org/officeDocument/2006/customXml" ds:itemID="{6442BA6B-A1F0-4DA0-BEF1-37D603428339}">
+<ds:datastoreItem xmlns:ds="http://schemas.openxmlformats.org/officeDocument/2006/customXml" ds:itemID="{BC4FF10D-BA4D-4B1A-8368-BCE57D3D6FC6}">
   <ds:schemaRefs>
     <ds:schemaRef ds:uri="http://schemas.openxmlformats.org/officeDocument/2006/bibliography"/>
   </ds:schemaRefs>

</xml_diff>

<commit_message>
Functional Decomp: Edited Camera Firmware stuff
</commit_message>
<xml_diff>
--- a/documentation/Functional Decomposition.docx
+++ b/documentation/Functional Decomposition.docx
@@ -2223,8 +2223,6 @@
           </wp:inline>
         </w:drawing>
       </w:r>
-      <w:bookmarkStart w:id="1" w:name="_GoBack"/>
-      <w:bookmarkEnd w:id="1"/>
     </w:p>
     <w:p>
       <w:pPr>
@@ -2606,7 +2604,7 @@
           <w:rFonts w:asciiTheme="minorHAnsi" w:hAnsiTheme="minorHAnsi" w:cstheme="minorHAnsi"/>
         </w:rPr>
       </w:pPr>
-      <w:commentRangeStart w:id="2"/>
+      <w:commentRangeStart w:id="1"/>
       <w:r>
         <w:rPr>
           <w:rFonts w:asciiTheme="minorHAnsi" w:hAnsiTheme="minorHAnsi" w:cstheme="minorHAnsi"/>
@@ -2659,12 +2657,12 @@
           </wp:inline>
         </w:drawing>
       </w:r>
-      <w:commentRangeEnd w:id="2"/>
+      <w:commentRangeEnd w:id="1"/>
       <w:r>
         <w:rPr>
           <w:rStyle w:val="CommentReference"/>
         </w:rPr>
-        <w:commentReference w:id="2"/>
+        <w:commentReference w:id="1"/>
       </w:r>
     </w:p>
     <w:p>
@@ -3371,7 +3369,7 @@
                 <w:bCs/>
               </w:rPr>
             </w:pPr>
-            <w:commentRangeStart w:id="3"/>
+            <w:commentRangeStart w:id="2"/>
             <w:r>
               <w:rPr>
                 <w:rFonts w:asciiTheme="minorHAnsi" w:hAnsiTheme="minorHAnsi" w:cstheme="minorHAnsi"/>
@@ -3382,12 +3380,12 @@
               </w:rPr>
               <w:t>Test Plan</w:t>
             </w:r>
-            <w:commentRangeEnd w:id="3"/>
+            <w:commentRangeEnd w:id="2"/>
             <w:r>
               <w:rPr>
                 <w:rStyle w:val="CommentReference"/>
               </w:rPr>
-              <w:commentReference w:id="3"/>
+              <w:commentReference w:id="2"/>
             </w:r>
           </w:p>
         </w:tc>
@@ -9416,7 +9414,7 @@
               </w:rPr>
               <w:t xml:space="preserve">Data Structure </w:t>
             </w:r>
-            <w:commentRangeStart w:id="4"/>
+            <w:commentRangeStart w:id="3"/>
             <w:r>
               <w:rPr>
                 <w:rFonts w:asciiTheme="minorHAnsi" w:hAnsiTheme="minorHAnsi" w:cstheme="minorHAnsi"/>
@@ -9427,13 +9425,13 @@
               </w:rPr>
               <w:t>Type</w:t>
             </w:r>
-            <w:commentRangeEnd w:id="4"/>
+            <w:commentRangeEnd w:id="3"/>
             <w:r>
               <w:rPr>
                 <w:rStyle w:val="CommentReference"/>
                 <w:rFonts w:asciiTheme="minorHAnsi" w:hAnsiTheme="minorHAnsi" w:cstheme="minorHAnsi"/>
               </w:rPr>
-              <w:commentReference w:id="4"/>
+              <w:commentReference w:id="3"/>
             </w:r>
           </w:p>
         </w:tc>
@@ -10246,7 +10244,7 @@
                 <w:bCs/>
               </w:rPr>
             </w:pPr>
-            <w:commentRangeStart w:id="5"/>
+            <w:commentRangeStart w:id="4"/>
             <w:r>
               <w:rPr>
                 <w:rFonts w:asciiTheme="minorHAnsi" w:hAnsiTheme="minorHAnsi" w:cstheme="minorHAnsi"/>
@@ -10256,12 +10254,12 @@
               </w:rPr>
               <w:t>Color the dark pixels as red, and visually inspect the image to ensure that pixels that meet the threshold requirement have been marked.</w:t>
             </w:r>
-            <w:commentRangeEnd w:id="5"/>
+            <w:commentRangeEnd w:id="4"/>
             <w:r>
               <w:rPr>
                 <w:rStyle w:val="CommentReference"/>
               </w:rPr>
-              <w:commentReference w:id="5"/>
+              <w:commentReference w:id="4"/>
             </w:r>
           </w:p>
         </w:tc>
@@ -12788,7 +12786,7 @@
           <w:sz w:val="36"/>
           <w:szCs w:val="36"/>
         </w:rPr>
-        <w:t>Camera Functions</w:t>
+        <w:t>Camera Firmware</w:t>
       </w:r>
     </w:p>
     <w:p>
@@ -13190,16 +13188,14 @@
               </w:rPr>
               <w:t xml:space="preserve">Once functionality of individual functions has been confirmed also probe camera output of DCLK along with input I2C signals from </w:t>
             </w:r>
-            <w:proofErr w:type="spellStart"/>
-            <w:r>
-              <w:rPr>
-                <w:rFonts w:asciiTheme="minorHAnsi" w:hAnsiTheme="minorHAnsi" w:cstheme="minorHAnsi"/>
-                <w:sz w:val="22"/>
-                <w:szCs w:val="22"/>
-              </w:rPr>
-              <w:t>Stellaris</w:t>
-            </w:r>
-            <w:proofErr w:type="spellEnd"/>
+            <w:r>
+              <w:rPr>
+                <w:rFonts w:asciiTheme="minorHAnsi" w:hAnsiTheme="minorHAnsi" w:cstheme="minorHAnsi"/>
+                <w:sz w:val="22"/>
+                <w:szCs w:val="22"/>
+              </w:rPr>
+              <w:t>Beagle Bone</w:t>
+            </w:r>
             <w:r>
               <w:rPr>
                 <w:rFonts w:asciiTheme="minorHAnsi" w:hAnsiTheme="minorHAnsi" w:cstheme="minorHAnsi"/>
@@ -13413,23 +13409,13 @@
                 <w:rFonts w:asciiTheme="minorHAnsi" w:hAnsiTheme="minorHAnsi" w:cstheme="minorHAnsi"/>
               </w:rPr>
             </w:pPr>
-            <w:proofErr w:type="spellStart"/>
-            <w:r>
-              <w:rPr>
-                <w:rFonts w:asciiTheme="minorHAnsi" w:hAnsiTheme="minorHAnsi" w:cstheme="minorHAnsi"/>
-                <w:sz w:val="22"/>
-                <w:szCs w:val="22"/>
-              </w:rPr>
-              <w:t>Stellaris</w:t>
-            </w:r>
-            <w:proofErr w:type="spellEnd"/>
-            <w:r>
-              <w:rPr>
-                <w:rFonts w:asciiTheme="minorHAnsi" w:hAnsiTheme="minorHAnsi" w:cstheme="minorHAnsi"/>
-                <w:sz w:val="22"/>
-                <w:szCs w:val="22"/>
-              </w:rPr>
-              <w:t xml:space="preserve"> initialized as I2C Master and clock frequency is 100kbps.</w:t>
+            <w:r>
+              <w:rPr>
+                <w:rFonts w:asciiTheme="minorHAnsi" w:hAnsiTheme="minorHAnsi" w:cstheme="minorHAnsi"/>
+                <w:sz w:val="22"/>
+                <w:szCs w:val="22"/>
+              </w:rPr>
+              <w:t>Beagle Bone initialized as I2C Master and clock frequency is 100kbps.</w:t>
             </w:r>
           </w:p>
         </w:tc>
@@ -13486,16 +13472,14 @@
                 <w:rFonts w:asciiTheme="minorHAnsi" w:hAnsiTheme="minorHAnsi" w:cstheme="minorHAnsi"/>
               </w:rPr>
             </w:pPr>
-            <w:proofErr w:type="spellStart"/>
-            <w:r>
-              <w:rPr>
-                <w:rFonts w:asciiTheme="minorHAnsi" w:hAnsiTheme="minorHAnsi" w:cstheme="minorHAnsi"/>
-                <w:sz w:val="22"/>
-                <w:szCs w:val="22"/>
-              </w:rPr>
-              <w:t>Stellaris</w:t>
-            </w:r>
-            <w:proofErr w:type="spellEnd"/>
+            <w:r>
+              <w:rPr>
+                <w:rFonts w:asciiTheme="minorHAnsi" w:hAnsiTheme="minorHAnsi" w:cstheme="minorHAnsi"/>
+                <w:sz w:val="22"/>
+                <w:szCs w:val="22"/>
+              </w:rPr>
+              <w:t>Beagle Bone</w:t>
+            </w:r>
             <w:r>
               <w:rPr>
                 <w:rFonts w:asciiTheme="minorHAnsi" w:hAnsiTheme="minorHAnsi" w:cstheme="minorHAnsi"/>
@@ -13510,23 +13494,7 @@
                 <w:sz w:val="22"/>
                 <w:szCs w:val="22"/>
               </w:rPr>
-              <w:t xml:space="preserve"> on</w:t>
-            </w:r>
-            <w:r>
-              <w:rPr>
-                <w:rFonts w:asciiTheme="minorHAnsi" w:hAnsiTheme="minorHAnsi" w:cstheme="minorHAnsi"/>
-                <w:sz w:val="22"/>
-                <w:szCs w:val="22"/>
-              </w:rPr>
-              <w:t xml:space="preserve"> </w:t>
-            </w:r>
-            <w:r>
-              <w:rPr>
-                <w:rFonts w:asciiTheme="minorHAnsi" w:hAnsiTheme="minorHAnsi" w:cstheme="minorHAnsi"/>
-                <w:sz w:val="22"/>
-                <w:szCs w:val="22"/>
-              </w:rPr>
-              <w:t>evaluation board</w:t>
+              <w:t xml:space="preserve"> on evaluation board</w:t>
             </w:r>
             <w:r>
               <w:rPr>
@@ -13613,25 +13581,41 @@
                 <w:sz w:val="22"/>
                 <w:szCs w:val="22"/>
               </w:rPr>
-              <w:t xml:space="preserve">Use logic analyzer to confirm SCL frequency by sending an I2C command across GPIOs.  Hook analyzer up to SDA0, SCL0, and GND on Port B of the </w:t>
-            </w:r>
-            <w:proofErr w:type="spellStart"/>
-            <w:r>
-              <w:rPr>
-                <w:rFonts w:asciiTheme="minorHAnsi" w:hAnsiTheme="minorHAnsi" w:cstheme="minorHAnsi"/>
-                <w:sz w:val="22"/>
-                <w:szCs w:val="22"/>
-              </w:rPr>
-              <w:t>Stellaris</w:t>
-            </w:r>
-            <w:proofErr w:type="spellEnd"/>
-            <w:r>
-              <w:rPr>
-                <w:rFonts w:asciiTheme="minorHAnsi" w:hAnsiTheme="minorHAnsi" w:cstheme="minorHAnsi"/>
-                <w:sz w:val="22"/>
-                <w:szCs w:val="22"/>
-              </w:rPr>
-              <w:t>.</w:t>
+              <w:t xml:space="preserve">Use logic analyzer to confirm SCL frequency by sending an I2C command across GPIOs.  Hook analyzer up to SDA0, SCL0, and GND on Port B of </w:t>
+            </w:r>
+            <w:proofErr w:type="gramStart"/>
+            <w:r>
+              <w:rPr>
+                <w:rFonts w:asciiTheme="minorHAnsi" w:hAnsiTheme="minorHAnsi" w:cstheme="minorHAnsi"/>
+                <w:sz w:val="22"/>
+                <w:szCs w:val="22"/>
+              </w:rPr>
+              <w:t xml:space="preserve">the </w:t>
+            </w:r>
+            <w:r>
+              <w:rPr>
+                <w:rFonts w:asciiTheme="minorHAnsi" w:hAnsiTheme="minorHAnsi" w:cstheme="minorHAnsi"/>
+                <w:sz w:val="22"/>
+                <w:szCs w:val="22"/>
+              </w:rPr>
+              <w:t xml:space="preserve"> Beagle</w:t>
+            </w:r>
+            <w:proofErr w:type="gramEnd"/>
+            <w:r>
+              <w:rPr>
+                <w:rFonts w:asciiTheme="minorHAnsi" w:hAnsiTheme="minorHAnsi" w:cstheme="minorHAnsi"/>
+                <w:sz w:val="22"/>
+                <w:szCs w:val="22"/>
+              </w:rPr>
+              <w:t xml:space="preserve"> Bone</w:t>
+            </w:r>
+            <w:r>
+              <w:rPr>
+                <w:rFonts w:asciiTheme="minorHAnsi" w:hAnsiTheme="minorHAnsi" w:cstheme="minorHAnsi"/>
+                <w:sz w:val="22"/>
+                <w:szCs w:val="22"/>
+              </w:rPr>
+              <w:t xml:space="preserve"> .</w:t>
             </w:r>
           </w:p>
         </w:tc>
@@ -13817,6 +13801,7 @@
                 <w:sz w:val="22"/>
                 <w:szCs w:val="22"/>
               </w:rPr>
+              <w:lastRenderedPageBreak/>
               <w:t>Outputs</w:t>
             </w:r>
           </w:p>
@@ -13879,7 +13864,6 @@
                 <w:sz w:val="22"/>
                 <w:szCs w:val="22"/>
               </w:rPr>
-              <w:lastRenderedPageBreak/>
               <w:t>Functionality</w:t>
             </w:r>
           </w:p>
@@ -13900,6 +13884,8 @@
             <w:pPr>
               <w:rPr>
                 <w:rFonts w:asciiTheme="minorHAnsi" w:hAnsiTheme="minorHAnsi" w:cstheme="minorHAnsi"/>
+                <w:sz w:val="22"/>
+                <w:szCs w:val="22"/>
               </w:rPr>
             </w:pPr>
             <w:r>
@@ -13915,20 +13901,208 @@
             <w:pPr>
               <w:rPr>
                 <w:rFonts w:asciiTheme="minorHAnsi" w:hAnsiTheme="minorHAnsi" w:cstheme="minorHAnsi"/>
-              </w:rPr>
-            </w:pPr>
-          </w:p>
-          <w:p>
-            <w:pPr>
-              <w:autoSpaceDE w:val="0"/>
-              <w:autoSpaceDN w:val="0"/>
-              <w:adjustRightInd w:val="0"/>
-              <w:rPr>
-                <w:rFonts w:asciiTheme="minorHAnsi" w:eastAsiaTheme="minorHAnsi" w:hAnsiTheme="minorHAnsi" w:cstheme="minorHAnsi"/>
-                <w:sz w:val="20"/>
-                <w:szCs w:val="20"/>
-              </w:rPr>
-            </w:pPr>
+                <w:sz w:val="22"/>
+                <w:szCs w:val="22"/>
+              </w:rPr>
+            </w:pPr>
+          </w:p>
+          <w:p>
+            <w:pPr>
+              <w:rPr>
+                <w:rFonts w:asciiTheme="minorHAnsi" w:hAnsiTheme="minorHAnsi" w:cstheme="minorHAnsi"/>
+                <w:sz w:val="22"/>
+                <w:szCs w:val="22"/>
+              </w:rPr>
+            </w:pPr>
+            <w:r>
+              <w:rPr>
+                <w:rFonts w:asciiTheme="minorHAnsi" w:hAnsiTheme="minorHAnsi" w:cstheme="minorHAnsi"/>
+                <w:sz w:val="22"/>
+                <w:szCs w:val="22"/>
+              </w:rPr>
+              <w:t>The overall sequence for a write to the camera is the following:</w:t>
+            </w:r>
+          </w:p>
+          <w:p>
+            <w:pPr>
+              <w:rPr>
+                <w:rFonts w:asciiTheme="minorHAnsi" w:hAnsiTheme="minorHAnsi" w:cstheme="minorHAnsi"/>
+              </w:rPr>
+            </w:pPr>
+            <w:r>
+              <w:rPr>
+                <w:rFonts w:asciiTheme="minorHAnsi" w:hAnsiTheme="minorHAnsi" w:cstheme="minorHAnsi"/>
+                <w:sz w:val="22"/>
+                <w:szCs w:val="22"/>
+              </w:rPr>
+              <w:t xml:space="preserve">Master sends Start Command, then the 7bit Slave Address (MSB) is sent followed by a zero. The Master then waits for the Slave to generate an Acknowledge. Once the Acknowledge is received, the 8bit register address is sent and the Master waits again for an Acknowledge generated by the Slave. After the Acknowledge, the Master sends n bytes of data, each followed by an Acknowledge from the Slave. Following the nth byte of data and the associated Acknowledge from the Slave, the Master sends a Stop command to the Slave indicating the end of transmission to that particular Slave register address.  </w:t>
+            </w:r>
+          </w:p>
+        </w:tc>
+      </w:tr>
+      <w:tr>
+        <w:tc>
+          <w:tcPr>
+            <w:tcW w:w="1419" w:type="pct"/>
+            <w:tcBorders>
+              <w:top w:val="nil"/>
+              <w:left w:val="nil"/>
+              <w:bottom w:val="single" w:sz="8" w:space="0" w:color="4F81BD"/>
+              <w:right w:val="nil"/>
+            </w:tcBorders>
+            <w:shd w:val="clear" w:color="auto" w:fill="FFFFFF" w:themeFill="background1"/>
+            <w:noWrap/>
+          </w:tcPr>
+          <w:p>
+            <w:pPr>
+              <w:rPr>
+                <w:rFonts w:asciiTheme="minorHAnsi" w:hAnsiTheme="minorHAnsi" w:cstheme="minorHAnsi"/>
+                <w:b/>
+                <w:bCs/>
+              </w:rPr>
+            </w:pPr>
+            <w:r>
+              <w:rPr>
+                <w:rFonts w:asciiTheme="minorHAnsi" w:hAnsiTheme="minorHAnsi" w:cstheme="minorHAnsi"/>
+                <w:b/>
+                <w:bCs/>
+                <w:sz w:val="22"/>
+                <w:szCs w:val="22"/>
+              </w:rPr>
+              <w:t>Test Plan</w:t>
+            </w:r>
+          </w:p>
+        </w:tc>
+        <w:tc>
+          <w:tcPr>
+            <w:tcW w:w="3581" w:type="pct"/>
+            <w:tcBorders>
+              <w:top w:val="nil"/>
+              <w:left w:val="nil"/>
+              <w:bottom w:val="single" w:sz="8" w:space="0" w:color="4F81BD"/>
+              <w:right w:val="nil"/>
+            </w:tcBorders>
+            <w:shd w:val="clear" w:color="auto" w:fill="FFFFFF" w:themeFill="background1"/>
+          </w:tcPr>
+          <w:p>
+            <w:pPr>
+              <w:rPr>
+                <w:rFonts w:asciiTheme="minorHAnsi" w:hAnsiTheme="minorHAnsi" w:cstheme="minorHAnsi"/>
+                <w:sz w:val="22"/>
+                <w:szCs w:val="22"/>
+              </w:rPr>
+            </w:pPr>
+            <w:r>
+              <w:rPr>
+                <w:rFonts w:asciiTheme="minorHAnsi" w:hAnsiTheme="minorHAnsi" w:cstheme="minorHAnsi"/>
+                <w:sz w:val="22"/>
+                <w:szCs w:val="22"/>
+              </w:rPr>
+              <w:t xml:space="preserve">Use logic analyzer to confirm proper data has been sent out on I2C lines </w:t>
+            </w:r>
+            <w:r>
+              <w:rPr>
+                <w:rFonts w:asciiTheme="minorHAnsi" w:hAnsiTheme="minorHAnsi" w:cstheme="minorHAnsi"/>
+                <w:sz w:val="22"/>
+                <w:szCs w:val="22"/>
+              </w:rPr>
+              <w:t>and the addresses are correct. Attach the analyzer to the SCL and SDA lines, making sure that it is properly grounded.</w:t>
+            </w:r>
+            <w:r>
+              <w:rPr>
+                <w:rFonts w:asciiTheme="minorHAnsi" w:hAnsiTheme="minorHAnsi" w:cstheme="minorHAnsi"/>
+                <w:sz w:val="22"/>
+                <w:szCs w:val="22"/>
+              </w:rPr>
+              <w:t xml:space="preserve"> </w:t>
+            </w:r>
+          </w:p>
+          <w:p>
+            <w:pPr>
+              <w:rPr>
+                <w:rFonts w:asciiTheme="minorHAnsi" w:hAnsiTheme="minorHAnsi" w:cstheme="minorHAnsi"/>
+              </w:rPr>
+            </w:pPr>
+          </w:p>
+          <w:p>
+            <w:pPr>
+              <w:rPr>
+                <w:rFonts w:asciiTheme="minorHAnsi" w:hAnsiTheme="minorHAnsi" w:cstheme="minorHAnsi"/>
+              </w:rPr>
+            </w:pPr>
+            <w:r>
+              <w:rPr>
+                <w:rFonts w:asciiTheme="minorHAnsi" w:hAnsiTheme="minorHAnsi" w:cstheme="minorHAnsi"/>
+                <w:sz w:val="22"/>
+                <w:szCs w:val="22"/>
+              </w:rPr>
+              <w:t xml:space="preserve">Use the </w:t>
+            </w:r>
+            <w:proofErr w:type="gramStart"/>
+            <w:r>
+              <w:rPr>
+                <w:rFonts w:asciiTheme="minorHAnsi" w:hAnsiTheme="minorHAnsi" w:cstheme="minorHAnsi"/>
+                <w:sz w:val="22"/>
+                <w:szCs w:val="22"/>
+              </w:rPr>
+              <w:t>I2CMasterRead(</w:t>
+            </w:r>
+            <w:proofErr w:type="gramEnd"/>
+            <w:r>
+              <w:rPr>
+                <w:rFonts w:asciiTheme="minorHAnsi" w:hAnsiTheme="minorHAnsi" w:cstheme="minorHAnsi"/>
+                <w:sz w:val="22"/>
+                <w:szCs w:val="22"/>
+              </w:rPr>
+              <w:t>) function</w:t>
+            </w:r>
+            <w:r>
+              <w:rPr>
+                <w:rFonts w:asciiTheme="minorHAnsi" w:hAnsiTheme="minorHAnsi" w:cstheme="minorHAnsi"/>
+                <w:sz w:val="22"/>
+                <w:szCs w:val="22"/>
+              </w:rPr>
+              <w:t xml:space="preserve"> to check that </w:t>
+            </w:r>
+            <w:r>
+              <w:rPr>
+                <w:rFonts w:asciiTheme="minorHAnsi" w:hAnsiTheme="minorHAnsi" w:cstheme="minorHAnsi"/>
+                <w:sz w:val="22"/>
+                <w:szCs w:val="22"/>
+              </w:rPr>
+              <w:t xml:space="preserve">intended </w:t>
+            </w:r>
+            <w:r>
+              <w:rPr>
+                <w:rFonts w:asciiTheme="minorHAnsi" w:hAnsiTheme="minorHAnsi" w:cstheme="minorHAnsi"/>
+                <w:sz w:val="22"/>
+                <w:szCs w:val="22"/>
+              </w:rPr>
+              <w:t>registers were properly set.</w:t>
+            </w:r>
+          </w:p>
+          <w:p>
+            <w:pPr>
+              <w:rPr>
+                <w:rFonts w:asciiTheme="minorHAnsi" w:hAnsiTheme="minorHAnsi" w:cstheme="minorHAnsi"/>
+              </w:rPr>
+            </w:pPr>
+          </w:p>
+          <w:p>
+            <w:pPr>
+              <w:rPr>
+                <w:rFonts w:asciiTheme="minorHAnsi" w:hAnsiTheme="minorHAnsi" w:cstheme="minorHAnsi"/>
+              </w:rPr>
+            </w:pPr>
+            <w:r>
+              <w:rPr>
+                <w:rFonts w:asciiTheme="minorHAnsi" w:hAnsiTheme="minorHAnsi" w:cstheme="minorHAnsi"/>
+                <w:sz w:val="22"/>
+                <w:szCs w:val="22"/>
+              </w:rPr>
+              <w:t xml:space="preserve">Can only be called after </w:t>
+            </w:r>
+            <w:proofErr w:type="gramStart"/>
             <w:r>
               <w:rPr>
                 <w:rFonts w:asciiTheme="minorHAnsi" w:eastAsiaTheme="minorHAnsi" w:hAnsiTheme="minorHAnsi" w:cstheme="minorHAnsi"/>
@@ -13936,20 +14110,9 @@
                 <w:sz w:val="20"/>
                 <w:szCs w:val="20"/>
               </w:rPr>
-              <w:t xml:space="preserve"> ********* WRITE MODE ********</w:t>
-            </w:r>
-          </w:p>
-          <w:p>
-            <w:pPr>
-              <w:autoSpaceDE w:val="0"/>
-              <w:autoSpaceDN w:val="0"/>
-              <w:adjustRightInd w:val="0"/>
-              <w:rPr>
-                <w:rFonts w:asciiTheme="minorHAnsi" w:eastAsiaTheme="minorHAnsi" w:hAnsiTheme="minorHAnsi" w:cstheme="minorHAnsi"/>
-                <w:sz w:val="20"/>
-                <w:szCs w:val="20"/>
-              </w:rPr>
-            </w:pPr>
+              <w:t>I2CMCUInit(</w:t>
+            </w:r>
+            <w:proofErr w:type="gramEnd"/>
             <w:r>
               <w:rPr>
                 <w:rFonts w:asciiTheme="minorHAnsi" w:eastAsiaTheme="minorHAnsi" w:hAnsiTheme="minorHAnsi" w:cstheme="minorHAnsi"/>
@@ -13957,20 +14120,8 @@
                 <w:sz w:val="20"/>
                 <w:szCs w:val="20"/>
               </w:rPr>
-              <w:t xml:space="preserve"> * Start</w:t>
-            </w:r>
-          </w:p>
-          <w:p>
-            <w:pPr>
-              <w:autoSpaceDE w:val="0"/>
-              <w:autoSpaceDN w:val="0"/>
-              <w:adjustRightInd w:val="0"/>
-              <w:rPr>
-                <w:rFonts w:asciiTheme="minorHAnsi" w:eastAsiaTheme="minorHAnsi" w:hAnsiTheme="minorHAnsi" w:cstheme="minorHAnsi"/>
-                <w:sz w:val="20"/>
-                <w:szCs w:val="20"/>
-              </w:rPr>
-            </w:pPr>
+              <w:t>)</w:t>
+            </w:r>
             <w:r>
               <w:rPr>
                 <w:rFonts w:asciiTheme="minorHAnsi" w:eastAsiaTheme="minorHAnsi" w:hAnsiTheme="minorHAnsi" w:cstheme="minorHAnsi"/>
@@ -13978,7 +14129,7 @@
                 <w:sz w:val="20"/>
                 <w:szCs w:val="20"/>
               </w:rPr>
-              <w:t xml:space="preserve"> * Slave Address (MSB 7bit)</w:t>
+              <w:t xml:space="preserve"> </w:t>
             </w:r>
             <w:r>
               <w:rPr>
@@ -13987,397 +14138,12 @@
                 <w:sz w:val="20"/>
                 <w:szCs w:val="20"/>
               </w:rPr>
-              <w:tab/>
-            </w:r>
-          </w:p>
-          <w:p>
-            <w:pPr>
-              <w:autoSpaceDE w:val="0"/>
-              <w:autoSpaceDN w:val="0"/>
-              <w:adjustRightInd w:val="0"/>
-              <w:rPr>
-                <w:rFonts w:asciiTheme="minorHAnsi" w:eastAsiaTheme="minorHAnsi" w:hAnsiTheme="minorHAnsi" w:cstheme="minorHAnsi"/>
-                <w:sz w:val="20"/>
-                <w:szCs w:val="20"/>
-              </w:rPr>
-            </w:pPr>
-            <w:r>
-              <w:rPr>
-                <w:rFonts w:asciiTheme="minorHAnsi" w:eastAsiaTheme="minorHAnsi" w:hAnsiTheme="minorHAnsi" w:cstheme="minorHAnsi"/>
-                <w:color w:val="000000"/>
-                <w:sz w:val="20"/>
-                <w:szCs w:val="20"/>
-              </w:rPr>
-              <w:t xml:space="preserve"> * 0</w:t>
-            </w:r>
-          </w:p>
-          <w:p>
-            <w:pPr>
-              <w:autoSpaceDE w:val="0"/>
-              <w:autoSpaceDN w:val="0"/>
-              <w:adjustRightInd w:val="0"/>
-              <w:rPr>
-                <w:rFonts w:asciiTheme="minorHAnsi" w:eastAsiaTheme="minorHAnsi" w:hAnsiTheme="minorHAnsi" w:cstheme="minorHAnsi"/>
-                <w:sz w:val="20"/>
-                <w:szCs w:val="20"/>
-              </w:rPr>
-            </w:pPr>
-            <w:r>
-              <w:rPr>
-                <w:rFonts w:asciiTheme="minorHAnsi" w:eastAsiaTheme="minorHAnsi" w:hAnsiTheme="minorHAnsi" w:cstheme="minorHAnsi"/>
-                <w:color w:val="000000"/>
-                <w:sz w:val="20"/>
-                <w:szCs w:val="20"/>
-              </w:rPr>
-              <w:t xml:space="preserve"> * &lt;Acknowledge&gt;</w:t>
-            </w:r>
-          </w:p>
-          <w:p>
-            <w:pPr>
-              <w:autoSpaceDE w:val="0"/>
-              <w:autoSpaceDN w:val="0"/>
-              <w:adjustRightInd w:val="0"/>
-              <w:rPr>
-                <w:rFonts w:asciiTheme="minorHAnsi" w:eastAsiaTheme="minorHAnsi" w:hAnsiTheme="minorHAnsi" w:cstheme="minorHAnsi"/>
-                <w:sz w:val="20"/>
-                <w:szCs w:val="20"/>
-              </w:rPr>
-            </w:pPr>
-            <w:r>
-              <w:rPr>
-                <w:rFonts w:asciiTheme="minorHAnsi" w:eastAsiaTheme="minorHAnsi" w:hAnsiTheme="minorHAnsi" w:cstheme="minorHAnsi"/>
-                <w:color w:val="000000"/>
-                <w:sz w:val="20"/>
-                <w:szCs w:val="20"/>
-              </w:rPr>
-              <w:t xml:space="preserve"> * Sub Address (8 bit)</w:t>
-            </w:r>
-          </w:p>
-          <w:p>
-            <w:pPr>
-              <w:autoSpaceDE w:val="0"/>
-              <w:autoSpaceDN w:val="0"/>
-              <w:adjustRightInd w:val="0"/>
-              <w:rPr>
-                <w:rFonts w:asciiTheme="minorHAnsi" w:eastAsiaTheme="minorHAnsi" w:hAnsiTheme="minorHAnsi" w:cstheme="minorHAnsi"/>
-                <w:sz w:val="20"/>
-                <w:szCs w:val="20"/>
-              </w:rPr>
-            </w:pPr>
-            <w:r>
-              <w:rPr>
-                <w:rFonts w:asciiTheme="minorHAnsi" w:eastAsiaTheme="minorHAnsi" w:hAnsiTheme="minorHAnsi" w:cstheme="minorHAnsi"/>
-                <w:color w:val="000000"/>
-                <w:sz w:val="20"/>
-                <w:szCs w:val="20"/>
-              </w:rPr>
-              <w:t xml:space="preserve"> * &lt;Acknowledge&gt;</w:t>
-            </w:r>
-          </w:p>
-          <w:p>
-            <w:pPr>
-              <w:autoSpaceDE w:val="0"/>
-              <w:autoSpaceDN w:val="0"/>
-              <w:adjustRightInd w:val="0"/>
-              <w:rPr>
-                <w:rFonts w:asciiTheme="minorHAnsi" w:eastAsiaTheme="minorHAnsi" w:hAnsiTheme="minorHAnsi" w:cstheme="minorHAnsi"/>
-                <w:sz w:val="20"/>
-                <w:szCs w:val="20"/>
-              </w:rPr>
-            </w:pPr>
-            <w:r>
-              <w:rPr>
-                <w:rFonts w:asciiTheme="minorHAnsi" w:eastAsiaTheme="minorHAnsi" w:hAnsiTheme="minorHAnsi" w:cstheme="minorHAnsi"/>
-                <w:color w:val="000000"/>
-                <w:sz w:val="20"/>
-                <w:szCs w:val="20"/>
-              </w:rPr>
-              <w:t xml:space="preserve"> * Data 1 (8 bit)</w:t>
-            </w:r>
-          </w:p>
-          <w:p>
-            <w:pPr>
-              <w:autoSpaceDE w:val="0"/>
-              <w:autoSpaceDN w:val="0"/>
-              <w:adjustRightInd w:val="0"/>
-              <w:rPr>
-                <w:rFonts w:asciiTheme="minorHAnsi" w:eastAsiaTheme="minorHAnsi" w:hAnsiTheme="minorHAnsi" w:cstheme="minorHAnsi"/>
-                <w:sz w:val="20"/>
-                <w:szCs w:val="20"/>
-              </w:rPr>
-            </w:pPr>
-            <w:r>
-              <w:rPr>
-                <w:rFonts w:asciiTheme="minorHAnsi" w:eastAsiaTheme="minorHAnsi" w:hAnsiTheme="minorHAnsi" w:cstheme="minorHAnsi"/>
-                <w:color w:val="000000"/>
-                <w:sz w:val="20"/>
-                <w:szCs w:val="20"/>
-              </w:rPr>
-              <w:t xml:space="preserve"> * &lt;Acknowledge&gt;</w:t>
-            </w:r>
-          </w:p>
-          <w:p>
-            <w:pPr>
-              <w:autoSpaceDE w:val="0"/>
-              <w:autoSpaceDN w:val="0"/>
-              <w:adjustRightInd w:val="0"/>
-              <w:rPr>
-                <w:rFonts w:asciiTheme="minorHAnsi" w:eastAsiaTheme="minorHAnsi" w:hAnsiTheme="minorHAnsi" w:cstheme="minorHAnsi"/>
-                <w:sz w:val="20"/>
-                <w:szCs w:val="20"/>
-              </w:rPr>
-            </w:pPr>
-            <w:r>
-              <w:rPr>
-                <w:rFonts w:asciiTheme="minorHAnsi" w:eastAsiaTheme="minorHAnsi" w:hAnsiTheme="minorHAnsi" w:cstheme="minorHAnsi"/>
-                <w:color w:val="000000"/>
-                <w:sz w:val="20"/>
-                <w:szCs w:val="20"/>
-              </w:rPr>
-              <w:t xml:space="preserve"> * Data n (8 bit)</w:t>
-            </w:r>
-          </w:p>
-          <w:p>
-            <w:pPr>
-              <w:autoSpaceDE w:val="0"/>
-              <w:autoSpaceDN w:val="0"/>
-              <w:adjustRightInd w:val="0"/>
-              <w:rPr>
-                <w:rFonts w:asciiTheme="minorHAnsi" w:eastAsiaTheme="minorHAnsi" w:hAnsiTheme="minorHAnsi" w:cstheme="minorHAnsi"/>
-                <w:sz w:val="20"/>
-                <w:szCs w:val="20"/>
-              </w:rPr>
-            </w:pPr>
-            <w:r>
-              <w:rPr>
-                <w:rFonts w:asciiTheme="minorHAnsi" w:eastAsiaTheme="minorHAnsi" w:hAnsiTheme="minorHAnsi" w:cstheme="minorHAnsi"/>
-                <w:color w:val="000000"/>
-                <w:sz w:val="20"/>
-                <w:szCs w:val="20"/>
-              </w:rPr>
-              <w:t xml:space="preserve"> * &lt;Acknowledge&gt;</w:t>
-            </w:r>
-          </w:p>
-          <w:p>
-            <w:pPr>
-              <w:autoSpaceDE w:val="0"/>
-              <w:autoSpaceDN w:val="0"/>
-              <w:adjustRightInd w:val="0"/>
-              <w:rPr>
-                <w:rFonts w:asciiTheme="minorHAnsi" w:eastAsiaTheme="minorHAnsi" w:hAnsiTheme="minorHAnsi" w:cstheme="minorHAnsi"/>
-                <w:sz w:val="20"/>
-                <w:szCs w:val="20"/>
-              </w:rPr>
-            </w:pPr>
-            <w:r>
-              <w:rPr>
-                <w:rFonts w:asciiTheme="minorHAnsi" w:eastAsiaTheme="minorHAnsi" w:hAnsiTheme="minorHAnsi" w:cstheme="minorHAnsi"/>
-                <w:color w:val="000000"/>
-                <w:sz w:val="20"/>
-                <w:szCs w:val="20"/>
-              </w:rPr>
-              <w:t xml:space="preserve"> * Stop</w:t>
-            </w:r>
-          </w:p>
-          <w:p>
-            <w:pPr>
-              <w:rPr>
-                <w:rFonts w:asciiTheme="minorHAnsi" w:hAnsiTheme="minorHAnsi" w:cstheme="minorHAnsi"/>
-              </w:rPr>
-            </w:pPr>
-            <w:r>
-              <w:rPr>
-                <w:rFonts w:asciiTheme="minorHAnsi" w:eastAsiaTheme="minorHAnsi" w:hAnsiTheme="minorHAnsi" w:cstheme="minorHAnsi"/>
-                <w:color w:val="000000"/>
-                <w:sz w:val="20"/>
-                <w:szCs w:val="20"/>
-              </w:rPr>
-              <w:t xml:space="preserve"> ***************************** </w:t>
-            </w:r>
-          </w:p>
-        </w:tc>
-      </w:tr>
-      <w:tr>
-        <w:tc>
-          <w:tcPr>
-            <w:tcW w:w="1419" w:type="pct"/>
-            <w:tcBorders>
-              <w:top w:val="nil"/>
-              <w:left w:val="nil"/>
-              <w:bottom w:val="single" w:sz="8" w:space="0" w:color="4F81BD"/>
-              <w:right w:val="nil"/>
-            </w:tcBorders>
-            <w:shd w:val="clear" w:color="auto" w:fill="FFFFFF" w:themeFill="background1"/>
-            <w:noWrap/>
-          </w:tcPr>
-          <w:p>
-            <w:pPr>
-              <w:rPr>
-                <w:rFonts w:asciiTheme="minorHAnsi" w:hAnsiTheme="minorHAnsi" w:cstheme="minorHAnsi"/>
-                <w:b/>
-                <w:bCs/>
-              </w:rPr>
-            </w:pPr>
-            <w:r>
-              <w:rPr>
-                <w:rFonts w:asciiTheme="minorHAnsi" w:hAnsiTheme="minorHAnsi" w:cstheme="minorHAnsi"/>
-                <w:b/>
-                <w:bCs/>
-                <w:sz w:val="22"/>
-                <w:szCs w:val="22"/>
-              </w:rPr>
-              <w:t>Test Plan</w:t>
-            </w:r>
-          </w:p>
-        </w:tc>
-        <w:tc>
-          <w:tcPr>
-            <w:tcW w:w="3581" w:type="pct"/>
-            <w:tcBorders>
-              <w:top w:val="nil"/>
-              <w:left w:val="nil"/>
-              <w:bottom w:val="single" w:sz="8" w:space="0" w:color="4F81BD"/>
-              <w:right w:val="nil"/>
-            </w:tcBorders>
-            <w:shd w:val="clear" w:color="auto" w:fill="FFFFFF" w:themeFill="background1"/>
-          </w:tcPr>
-          <w:p>
-            <w:pPr>
-              <w:rPr>
-                <w:rFonts w:asciiTheme="minorHAnsi" w:hAnsiTheme="minorHAnsi" w:cstheme="minorHAnsi"/>
-                <w:sz w:val="22"/>
-                <w:szCs w:val="22"/>
-              </w:rPr>
-            </w:pPr>
-            <w:r>
-              <w:rPr>
-                <w:rFonts w:asciiTheme="minorHAnsi" w:hAnsiTheme="minorHAnsi" w:cstheme="minorHAnsi"/>
-                <w:sz w:val="22"/>
-                <w:szCs w:val="22"/>
-              </w:rPr>
-              <w:t xml:space="preserve">Use logic analyzer to confirm proper data has been sent out on I2C lines and the addresses are correct.  </w:t>
-            </w:r>
-            <w:r>
-              <w:rPr>
-                <w:rFonts w:asciiTheme="minorHAnsi" w:hAnsiTheme="minorHAnsi" w:cstheme="minorHAnsi"/>
-                <w:sz w:val="22"/>
-                <w:szCs w:val="22"/>
-              </w:rPr>
-              <w:t xml:space="preserve">. </w:t>
-            </w:r>
-            <w:r>
-              <w:rPr>
-                <w:rFonts w:asciiTheme="minorHAnsi" w:hAnsiTheme="minorHAnsi" w:cstheme="minorHAnsi"/>
-                <w:sz w:val="22"/>
-                <w:szCs w:val="22"/>
-              </w:rPr>
-              <w:t>Attach the analyzer to the SCL and SDA lines, making sure that it is properly grounded.</w:t>
-            </w:r>
-            <w:r>
-              <w:rPr>
-                <w:rFonts w:asciiTheme="minorHAnsi" w:hAnsiTheme="minorHAnsi" w:cstheme="minorHAnsi"/>
-                <w:sz w:val="22"/>
-                <w:szCs w:val="22"/>
-              </w:rPr>
-              <w:t xml:space="preserve"> </w:t>
-            </w:r>
-          </w:p>
-          <w:p>
-            <w:pPr>
-              <w:rPr>
-                <w:rFonts w:asciiTheme="minorHAnsi" w:hAnsiTheme="minorHAnsi" w:cstheme="minorHAnsi"/>
-              </w:rPr>
-            </w:pPr>
-          </w:p>
-          <w:p>
-            <w:pPr>
-              <w:rPr>
-                <w:rFonts w:asciiTheme="minorHAnsi" w:hAnsiTheme="minorHAnsi" w:cstheme="minorHAnsi"/>
-              </w:rPr>
-            </w:pPr>
-            <w:r>
-              <w:rPr>
-                <w:rFonts w:asciiTheme="minorHAnsi" w:hAnsiTheme="minorHAnsi" w:cstheme="minorHAnsi"/>
-                <w:sz w:val="22"/>
-                <w:szCs w:val="22"/>
-              </w:rPr>
-              <w:t>Write a function to read camera registers to check that registers were properly set.</w:t>
-            </w:r>
-          </w:p>
-          <w:p>
-            <w:pPr>
-              <w:rPr>
-                <w:rFonts w:asciiTheme="minorHAnsi" w:hAnsiTheme="minorHAnsi" w:cstheme="minorHAnsi"/>
-              </w:rPr>
-            </w:pPr>
-          </w:p>
-          <w:p>
-            <w:pPr>
-              <w:rPr>
-                <w:rFonts w:asciiTheme="minorHAnsi" w:hAnsiTheme="minorHAnsi" w:cstheme="minorHAnsi"/>
-              </w:rPr>
-            </w:pPr>
-            <w:r>
-              <w:rPr>
-                <w:rFonts w:asciiTheme="minorHAnsi" w:hAnsiTheme="minorHAnsi" w:cstheme="minorHAnsi"/>
-                <w:sz w:val="22"/>
-                <w:szCs w:val="22"/>
-              </w:rPr>
-              <w:t xml:space="preserve">Can only be called after </w:t>
-            </w:r>
-            <w:proofErr w:type="gramStart"/>
-            <w:r>
-              <w:rPr>
-                <w:rFonts w:asciiTheme="minorHAnsi" w:eastAsiaTheme="minorHAnsi" w:hAnsiTheme="minorHAnsi" w:cstheme="minorHAnsi"/>
-                <w:color w:val="000000"/>
-                <w:sz w:val="20"/>
-                <w:szCs w:val="20"/>
-              </w:rPr>
-              <w:t>I2CMCUInit(</w:t>
-            </w:r>
-            <w:proofErr w:type="gramEnd"/>
-            <w:r>
-              <w:rPr>
-                <w:rFonts w:asciiTheme="minorHAnsi" w:eastAsiaTheme="minorHAnsi" w:hAnsiTheme="minorHAnsi" w:cstheme="minorHAnsi"/>
-                <w:color w:val="000000"/>
-                <w:sz w:val="20"/>
-                <w:szCs w:val="20"/>
-              </w:rPr>
-              <w:t>)</w:t>
-            </w:r>
-            <w:r>
-              <w:rPr>
-                <w:rFonts w:asciiTheme="minorHAnsi" w:eastAsiaTheme="minorHAnsi" w:hAnsiTheme="minorHAnsi" w:cstheme="minorHAnsi"/>
-                <w:color w:val="000000"/>
-                <w:sz w:val="20"/>
-                <w:szCs w:val="20"/>
-              </w:rPr>
-              <w:t xml:space="preserve"> </w:t>
-            </w:r>
-            <w:r>
-              <w:rPr>
-                <w:rFonts w:asciiTheme="minorHAnsi" w:eastAsiaTheme="minorHAnsi" w:hAnsiTheme="minorHAnsi" w:cstheme="minorHAnsi"/>
-                <w:color w:val="000000"/>
-                <w:sz w:val="20"/>
-                <w:szCs w:val="20"/>
-              </w:rPr>
               <w:t>has been successfully run.</w:t>
             </w:r>
           </w:p>
         </w:tc>
       </w:tr>
     </w:tbl>
-    <w:p>
-      <w:pPr>
-        <w:rPr>
-          <w:rFonts w:asciiTheme="minorHAnsi" w:hAnsiTheme="minorHAnsi" w:cstheme="minorHAnsi"/>
-          <w:b/>
-          <w:bCs/>
-          <w:sz w:val="22"/>
-          <w:szCs w:val="22"/>
-        </w:rPr>
-      </w:pPr>
-    </w:p>
     <w:p>
       <w:pPr>
         <w:rPr>
@@ -14461,7 +14227,17 @@
                 <w:sz w:val="22"/>
                 <w:szCs w:val="22"/>
               </w:rPr>
-              <w:t>I2CInitCamera()</w:t>
+              <w:t>I2CMasterRead</w:t>
+            </w:r>
+            <w:r>
+              <w:rPr>
+                <w:rFonts w:asciiTheme="minorHAnsi" w:hAnsiTheme="minorHAnsi" w:cstheme="minorHAnsi"/>
+                <w:b/>
+                <w:bCs/>
+                <w:sz w:val="22"/>
+                <w:szCs w:val="22"/>
+              </w:rPr>
+              <w:t>()</w:t>
             </w:r>
           </w:p>
         </w:tc>
@@ -14524,31 +14300,7 @@
                 <w:sz w:val="22"/>
                 <w:szCs w:val="22"/>
               </w:rPr>
-              <w:t>User defined</w:t>
-            </w:r>
-            <w:r>
-              <w:rPr>
-                <w:rFonts w:asciiTheme="minorHAnsi" w:hAnsiTheme="minorHAnsi" w:cstheme="minorHAnsi"/>
-                <w:sz w:val="22"/>
-                <w:szCs w:val="22"/>
-              </w:rPr>
-              <w:t xml:space="preserve"> camera configuration settings (i.e. RGB, VGA,</w:t>
-            </w:r>
-            <w:r>
-              <w:rPr>
-                <w:rFonts w:asciiTheme="minorHAnsi" w:hAnsiTheme="minorHAnsi" w:cstheme="minorHAnsi"/>
-                <w:sz w:val="22"/>
-                <w:szCs w:val="22"/>
-              </w:rPr>
-              <w:t xml:space="preserve"> output mode of synchronization signals</w:t>
-            </w:r>
-            <w:r>
-              <w:rPr>
-                <w:rFonts w:asciiTheme="minorHAnsi" w:hAnsiTheme="minorHAnsi" w:cstheme="minorHAnsi"/>
-                <w:sz w:val="22"/>
-                <w:szCs w:val="22"/>
-              </w:rPr>
-              <w:t>)</w:t>
+              <w:t>Camera register that will be read.</w:t>
             </w:r>
           </w:p>
         </w:tc>
@@ -14609,7 +14361,7 @@
                 <w:sz w:val="22"/>
                 <w:szCs w:val="22"/>
               </w:rPr>
-              <w:t xml:space="preserve">Camera has been configured to output RGB 5:6:5, VGA, and VD/HD are set to output. </w:t>
+              <w:t xml:space="preserve">Byte of data has been read from the camera. </w:t>
             </w:r>
           </w:p>
         </w:tc>
@@ -14664,6 +14416,57 @@
             <w:pPr>
               <w:rPr>
                 <w:rFonts w:asciiTheme="minorHAnsi" w:hAnsiTheme="minorHAnsi" w:cstheme="minorHAnsi"/>
+                <w:sz w:val="22"/>
+                <w:szCs w:val="22"/>
+              </w:rPr>
+            </w:pPr>
+            <w:r>
+              <w:rPr>
+                <w:rFonts w:asciiTheme="minorHAnsi" w:hAnsiTheme="minorHAnsi" w:cstheme="minorHAnsi"/>
+                <w:sz w:val="22"/>
+                <w:szCs w:val="22"/>
+              </w:rPr>
+              <w:t>Performs the necessary protocol to read n bytes of data from registers within the camera.</w:t>
+            </w:r>
+          </w:p>
+          <w:p>
+            <w:pPr>
+              <w:rPr>
+                <w:rFonts w:asciiTheme="minorHAnsi" w:hAnsiTheme="minorHAnsi" w:cstheme="minorHAnsi"/>
+                <w:sz w:val="22"/>
+                <w:szCs w:val="22"/>
+              </w:rPr>
+            </w:pPr>
+            <w:r>
+              <w:rPr>
+                <w:rFonts w:asciiTheme="minorHAnsi" w:hAnsiTheme="minorHAnsi" w:cstheme="minorHAnsi"/>
+                <w:sz w:val="22"/>
+                <w:szCs w:val="22"/>
+              </w:rPr>
+              <w:t>The overall sequence for a read to the camera is the following:</w:t>
+            </w:r>
+          </w:p>
+          <w:p>
+            <w:pPr>
+              <w:rPr>
+                <w:rFonts w:asciiTheme="minorHAnsi" w:hAnsiTheme="minorHAnsi" w:cstheme="minorHAnsi"/>
+                <w:sz w:val="22"/>
+                <w:szCs w:val="22"/>
+              </w:rPr>
+            </w:pPr>
+            <w:r>
+              <w:rPr>
+                <w:rFonts w:asciiTheme="minorHAnsi" w:hAnsiTheme="minorHAnsi" w:cstheme="minorHAnsi"/>
+                <w:sz w:val="22"/>
+                <w:szCs w:val="22"/>
+              </w:rPr>
+              <w:t>Master sends Start Command, then the 7bit Slave Address (MSB) is sent followed by a zero. The Master then waits for the Slave to generate an Acknowledge. Once the Acknowledge is received, the 8bit register address is sent and the Master waits again for an Acknowledge generated by the Slave. After the Acknowledge, the Master sends the Start command followed by the 7bit register address padded at the end with a one. The Slave then sends the first byte of data at that address and then the Slave waits for an Acknowledge generated by the Master. Once all the data at that address has been transmitted from the Slave then the Master sends the Stop command.</w:t>
+            </w:r>
+          </w:p>
+          <w:p>
+            <w:pPr>
+              <w:rPr>
+                <w:rFonts w:asciiTheme="minorHAnsi" w:hAnsiTheme="minorHAnsi" w:cstheme="minorHAnsi"/>
               </w:rPr>
             </w:pPr>
             <w:r>
@@ -14767,31 +14570,25 @@
             <w:pPr>
               <w:rPr>
                 <w:rFonts w:asciiTheme="minorHAnsi" w:hAnsiTheme="minorHAnsi" w:cstheme="minorHAnsi"/>
-              </w:rPr>
-            </w:pPr>
-            <w:r>
-              <w:rPr>
-                <w:rFonts w:asciiTheme="minorHAnsi" w:hAnsiTheme="minorHAnsi" w:cstheme="minorHAnsi"/>
-                <w:sz w:val="22"/>
-                <w:szCs w:val="22"/>
-              </w:rPr>
-              <w:t xml:space="preserve">Use logic analyzer to confirm proper configuration settings have been sent out on I2C lines. </w:t>
-            </w:r>
-            <w:r>
-              <w:rPr>
-                <w:rFonts w:asciiTheme="minorHAnsi" w:hAnsiTheme="minorHAnsi" w:cstheme="minorHAnsi"/>
-                <w:sz w:val="22"/>
-                <w:szCs w:val="22"/>
-              </w:rPr>
-              <w:t>Attach the analyzer to the SCL and SDA lines, making sur</w:t>
-            </w:r>
-            <w:r>
-              <w:rPr>
-                <w:rFonts w:asciiTheme="minorHAnsi" w:hAnsiTheme="minorHAnsi" w:cstheme="minorHAnsi"/>
-                <w:sz w:val="22"/>
-                <w:szCs w:val="22"/>
-              </w:rPr>
-              <w:t>e that it is properly grounded.</w:t>
+                <w:sz w:val="22"/>
+                <w:szCs w:val="22"/>
+              </w:rPr>
+            </w:pPr>
+            <w:r>
+              <w:rPr>
+                <w:rFonts w:asciiTheme="minorHAnsi" w:hAnsiTheme="minorHAnsi" w:cstheme="minorHAnsi"/>
+                <w:sz w:val="22"/>
+                <w:szCs w:val="22"/>
+              </w:rPr>
+              <w:t xml:space="preserve">Use logic analyzer to confirm proper data has been sent out on I2C lines </w:t>
+            </w:r>
+            <w:r>
+              <w:rPr>
+                <w:rFonts w:asciiTheme="minorHAnsi" w:hAnsiTheme="minorHAnsi" w:cstheme="minorHAnsi"/>
+                <w:sz w:val="22"/>
+                <w:szCs w:val="22"/>
+              </w:rPr>
+              <w:t>and the addresses are correct. Attach the analyzer to the SCL and SDA lines, making sure that it is properly grounded.</w:t>
             </w:r>
             <w:r>
               <w:rPr>
@@ -14800,6 +14597,155 @@
                 <w:szCs w:val="22"/>
               </w:rPr>
               <w:t xml:space="preserve"> </w:t>
+            </w:r>
+          </w:p>
+          <w:p>
+            <w:pPr>
+              <w:rPr>
+                <w:rFonts w:asciiTheme="minorHAnsi" w:hAnsiTheme="minorHAnsi" w:cstheme="minorHAnsi"/>
+              </w:rPr>
+            </w:pPr>
+          </w:p>
+          <w:p>
+            <w:pPr>
+              <w:rPr>
+                <w:rFonts w:asciiTheme="minorHAnsi" w:hAnsiTheme="minorHAnsi" w:cstheme="minorHAnsi"/>
+              </w:rPr>
+            </w:pPr>
+            <w:r>
+              <w:rPr>
+                <w:rFonts w:asciiTheme="minorHAnsi" w:hAnsiTheme="minorHAnsi" w:cstheme="minorHAnsi"/>
+                <w:sz w:val="22"/>
+                <w:szCs w:val="22"/>
+              </w:rPr>
+              <w:t xml:space="preserve">Use the </w:t>
+            </w:r>
+            <w:proofErr w:type="gramStart"/>
+            <w:r>
+              <w:rPr>
+                <w:rFonts w:asciiTheme="minorHAnsi" w:hAnsiTheme="minorHAnsi" w:cstheme="minorHAnsi"/>
+                <w:sz w:val="22"/>
+                <w:szCs w:val="22"/>
+              </w:rPr>
+              <w:t>I2CMasterWrite(</w:t>
+            </w:r>
+            <w:proofErr w:type="gramEnd"/>
+            <w:r>
+              <w:rPr>
+                <w:rFonts w:asciiTheme="minorHAnsi" w:hAnsiTheme="minorHAnsi" w:cstheme="minorHAnsi"/>
+                <w:sz w:val="22"/>
+                <w:szCs w:val="22"/>
+              </w:rPr>
+              <w:t>) function</w:t>
+            </w:r>
+            <w:r>
+              <w:rPr>
+                <w:rFonts w:asciiTheme="minorHAnsi" w:hAnsiTheme="minorHAnsi" w:cstheme="minorHAnsi"/>
+                <w:sz w:val="22"/>
+                <w:szCs w:val="22"/>
+              </w:rPr>
+              <w:t xml:space="preserve"> to check that </w:t>
+            </w:r>
+            <w:r>
+              <w:rPr>
+                <w:rFonts w:asciiTheme="minorHAnsi" w:hAnsiTheme="minorHAnsi" w:cstheme="minorHAnsi"/>
+                <w:sz w:val="22"/>
+                <w:szCs w:val="22"/>
+              </w:rPr>
+              <w:t xml:space="preserve">intended </w:t>
+            </w:r>
+            <w:r>
+              <w:rPr>
+                <w:rFonts w:asciiTheme="minorHAnsi" w:hAnsiTheme="minorHAnsi" w:cstheme="minorHAnsi"/>
+                <w:sz w:val="22"/>
+                <w:szCs w:val="22"/>
+              </w:rPr>
+              <w:t xml:space="preserve">registers were </w:t>
+            </w:r>
+            <w:r>
+              <w:rPr>
+                <w:rFonts w:asciiTheme="minorHAnsi" w:hAnsiTheme="minorHAnsi" w:cstheme="minorHAnsi"/>
+                <w:sz w:val="22"/>
+                <w:szCs w:val="22"/>
+              </w:rPr>
+              <w:lastRenderedPageBreak/>
+              <w:t xml:space="preserve">properly </w:t>
+            </w:r>
+            <w:r>
+              <w:rPr>
+                <w:rFonts w:asciiTheme="minorHAnsi" w:hAnsiTheme="minorHAnsi" w:cstheme="minorHAnsi"/>
+                <w:sz w:val="22"/>
+                <w:szCs w:val="22"/>
+              </w:rPr>
+              <w:t>read</w:t>
+            </w:r>
+            <w:r>
+              <w:rPr>
+                <w:rFonts w:asciiTheme="minorHAnsi" w:hAnsiTheme="minorHAnsi" w:cstheme="minorHAnsi"/>
+                <w:sz w:val="22"/>
+                <w:szCs w:val="22"/>
+              </w:rPr>
+              <w:t>.</w:t>
+            </w:r>
+          </w:p>
+          <w:p>
+            <w:pPr>
+              <w:rPr>
+                <w:rFonts w:asciiTheme="minorHAnsi" w:hAnsiTheme="minorHAnsi" w:cstheme="minorHAnsi"/>
+              </w:rPr>
+            </w:pPr>
+          </w:p>
+          <w:p>
+            <w:pPr>
+              <w:rPr>
+                <w:rFonts w:asciiTheme="minorHAnsi" w:hAnsiTheme="minorHAnsi" w:cstheme="minorHAnsi"/>
+              </w:rPr>
+            </w:pPr>
+            <w:r>
+              <w:rPr>
+                <w:rFonts w:asciiTheme="minorHAnsi" w:hAnsiTheme="minorHAnsi" w:cstheme="minorHAnsi"/>
+                <w:sz w:val="22"/>
+                <w:szCs w:val="22"/>
+              </w:rPr>
+              <w:t xml:space="preserve">Can only be called after </w:t>
+            </w:r>
+            <w:proofErr w:type="gramStart"/>
+            <w:r>
+              <w:rPr>
+                <w:rFonts w:asciiTheme="minorHAnsi" w:eastAsiaTheme="minorHAnsi" w:hAnsiTheme="minorHAnsi" w:cstheme="minorHAnsi"/>
+                <w:color w:val="000000"/>
+                <w:sz w:val="20"/>
+                <w:szCs w:val="20"/>
+              </w:rPr>
+              <w:t>I2CMCUInit(</w:t>
+            </w:r>
+            <w:proofErr w:type="gramEnd"/>
+            <w:r>
+              <w:rPr>
+                <w:rFonts w:asciiTheme="minorHAnsi" w:eastAsiaTheme="minorHAnsi" w:hAnsiTheme="minorHAnsi" w:cstheme="minorHAnsi"/>
+                <w:color w:val="000000"/>
+                <w:sz w:val="20"/>
+                <w:szCs w:val="20"/>
+              </w:rPr>
+              <w:t>)</w:t>
+            </w:r>
+            <w:r>
+              <w:rPr>
+                <w:rFonts w:asciiTheme="minorHAnsi" w:eastAsiaTheme="minorHAnsi" w:hAnsiTheme="minorHAnsi" w:cstheme="minorHAnsi"/>
+                <w:color w:val="000000"/>
+                <w:sz w:val="20"/>
+                <w:szCs w:val="20"/>
+              </w:rPr>
+              <w:t xml:space="preserve"> </w:t>
+            </w:r>
+            <w:r>
+              <w:rPr>
+                <w:rFonts w:asciiTheme="minorHAnsi" w:eastAsiaTheme="minorHAnsi" w:hAnsiTheme="minorHAnsi" w:cstheme="minorHAnsi"/>
+                <w:color w:val="000000"/>
+                <w:sz w:val="20"/>
+                <w:szCs w:val="20"/>
+              </w:rPr>
+              <w:t>has been successfully run.</w:t>
             </w:r>
           </w:p>
         </w:tc>
@@ -14815,6 +14761,414 @@
           <w:szCs w:val="22"/>
         </w:rPr>
       </w:pPr>
+    </w:p>
+    <w:tbl>
+      <w:tblPr>
+        <w:tblpPr w:leftFromText="180" w:rightFromText="180" w:vertAnchor="text" w:horzAnchor="margin" w:tblpXSpec="center" w:tblpY="152"/>
+        <w:tblW w:w="5000" w:type="pct"/>
+        <w:tblBorders>
+          <w:top w:val="single" w:sz="8" w:space="0" w:color="4F81BD"/>
+          <w:bottom w:val="single" w:sz="8" w:space="0" w:color="4F81BD"/>
+        </w:tblBorders>
+        <w:tblLook w:val="04A0" w:firstRow="1" w:lastRow="0" w:firstColumn="1" w:lastColumn="0" w:noHBand="0" w:noVBand="1"/>
+      </w:tblPr>
+      <w:tblGrid>
+        <w:gridCol w:w="2718"/>
+        <w:gridCol w:w="6858"/>
+      </w:tblGrid>
+      <w:tr>
+        <w:tc>
+          <w:tcPr>
+            <w:tcW w:w="1419" w:type="pct"/>
+            <w:tcBorders>
+              <w:top w:val="single" w:sz="8" w:space="0" w:color="4F81BD"/>
+              <w:left w:val="nil"/>
+              <w:bottom w:val="single" w:sz="8" w:space="0" w:color="4F81BD"/>
+              <w:right w:val="nil"/>
+            </w:tcBorders>
+            <w:noWrap/>
+            <w:hideMark/>
+          </w:tcPr>
+          <w:p>
+            <w:pPr>
+              <w:rPr>
+                <w:rFonts w:asciiTheme="minorHAnsi" w:hAnsiTheme="minorHAnsi" w:cstheme="minorHAnsi"/>
+                <w:b/>
+                <w:bCs/>
+              </w:rPr>
+            </w:pPr>
+            <w:r>
+              <w:rPr>
+                <w:rFonts w:asciiTheme="minorHAnsi" w:hAnsiTheme="minorHAnsi" w:cstheme="minorHAnsi"/>
+                <w:b/>
+                <w:bCs/>
+                <w:sz w:val="22"/>
+                <w:szCs w:val="22"/>
+              </w:rPr>
+              <w:t>Module</w:t>
+            </w:r>
+          </w:p>
+        </w:tc>
+        <w:tc>
+          <w:tcPr>
+            <w:tcW w:w="3581" w:type="pct"/>
+            <w:tcBorders>
+              <w:top w:val="single" w:sz="8" w:space="0" w:color="4F81BD"/>
+              <w:left w:val="nil"/>
+              <w:bottom w:val="single" w:sz="8" w:space="0" w:color="4F81BD"/>
+              <w:right w:val="nil"/>
+            </w:tcBorders>
+            <w:hideMark/>
+          </w:tcPr>
+          <w:p>
+            <w:pPr>
+              <w:rPr>
+                <w:rFonts w:asciiTheme="minorHAnsi" w:hAnsiTheme="minorHAnsi" w:cstheme="minorHAnsi"/>
+              </w:rPr>
+            </w:pPr>
+            <w:r>
+              <w:rPr>
+                <w:rFonts w:asciiTheme="minorHAnsi" w:hAnsiTheme="minorHAnsi" w:cstheme="minorHAnsi"/>
+                <w:b/>
+                <w:bCs/>
+                <w:sz w:val="22"/>
+                <w:szCs w:val="22"/>
+              </w:rPr>
+              <w:t>I2CInitCamera()</w:t>
+            </w:r>
+          </w:p>
+        </w:tc>
+      </w:tr>
+      <w:tr>
+        <w:tc>
+          <w:tcPr>
+            <w:tcW w:w="1419" w:type="pct"/>
+            <w:tcBorders>
+              <w:top w:val="nil"/>
+              <w:left w:val="nil"/>
+              <w:bottom w:val="nil"/>
+              <w:right w:val="nil"/>
+            </w:tcBorders>
+            <w:shd w:val="clear" w:color="auto" w:fill="auto"/>
+            <w:noWrap/>
+            <w:hideMark/>
+          </w:tcPr>
+          <w:p>
+            <w:pPr>
+              <w:rPr>
+                <w:rFonts w:asciiTheme="minorHAnsi" w:hAnsiTheme="minorHAnsi" w:cstheme="minorHAnsi"/>
+                <w:b/>
+                <w:bCs/>
+              </w:rPr>
+            </w:pPr>
+            <w:r>
+              <w:rPr>
+                <w:rFonts w:asciiTheme="minorHAnsi" w:hAnsiTheme="minorHAnsi" w:cstheme="minorHAnsi"/>
+                <w:b/>
+                <w:bCs/>
+                <w:sz w:val="22"/>
+                <w:szCs w:val="22"/>
+              </w:rPr>
+              <w:t>Inputs</w:t>
+            </w:r>
+          </w:p>
+        </w:tc>
+        <w:tc>
+          <w:tcPr>
+            <w:tcW w:w="3581" w:type="pct"/>
+            <w:tcBorders>
+              <w:top w:val="nil"/>
+              <w:left w:val="nil"/>
+              <w:bottom w:val="nil"/>
+              <w:right w:val="nil"/>
+            </w:tcBorders>
+            <w:shd w:val="clear" w:color="auto" w:fill="auto"/>
+            <w:hideMark/>
+          </w:tcPr>
+          <w:p>
+            <w:pPr>
+              <w:rPr>
+                <w:rFonts w:asciiTheme="minorHAnsi" w:hAnsiTheme="minorHAnsi" w:cstheme="minorHAnsi"/>
+              </w:rPr>
+            </w:pPr>
+            <w:r>
+              <w:rPr>
+                <w:rFonts w:asciiTheme="minorHAnsi" w:hAnsiTheme="minorHAnsi" w:cstheme="minorHAnsi"/>
+                <w:sz w:val="22"/>
+                <w:szCs w:val="22"/>
+              </w:rPr>
+              <w:t>User defined camera configuration settings (i.e. RGB, VGA, output mode of synchronization signals)</w:t>
+            </w:r>
+          </w:p>
+        </w:tc>
+      </w:tr>
+      <w:tr>
+        <w:tc>
+          <w:tcPr>
+            <w:tcW w:w="1419" w:type="pct"/>
+            <w:tcBorders>
+              <w:top w:val="nil"/>
+              <w:left w:val="nil"/>
+              <w:bottom w:val="nil"/>
+              <w:right w:val="nil"/>
+            </w:tcBorders>
+            <w:noWrap/>
+            <w:hideMark/>
+          </w:tcPr>
+          <w:p>
+            <w:pPr>
+              <w:rPr>
+                <w:rFonts w:asciiTheme="minorHAnsi" w:hAnsiTheme="minorHAnsi" w:cstheme="minorHAnsi"/>
+                <w:b/>
+                <w:bCs/>
+              </w:rPr>
+            </w:pPr>
+            <w:r>
+              <w:rPr>
+                <w:rFonts w:asciiTheme="minorHAnsi" w:hAnsiTheme="minorHAnsi" w:cstheme="minorHAnsi"/>
+                <w:b/>
+                <w:bCs/>
+                <w:sz w:val="22"/>
+                <w:szCs w:val="22"/>
+              </w:rPr>
+              <w:t>Outputs</w:t>
+            </w:r>
+          </w:p>
+        </w:tc>
+        <w:tc>
+          <w:tcPr>
+            <w:tcW w:w="3581" w:type="pct"/>
+            <w:tcBorders>
+              <w:top w:val="nil"/>
+              <w:left w:val="nil"/>
+              <w:bottom w:val="nil"/>
+              <w:right w:val="nil"/>
+            </w:tcBorders>
+            <w:hideMark/>
+          </w:tcPr>
+          <w:p>
+            <w:pPr>
+              <w:rPr>
+                <w:rFonts w:asciiTheme="minorHAnsi" w:hAnsiTheme="minorHAnsi" w:cstheme="minorHAnsi"/>
+              </w:rPr>
+            </w:pPr>
+            <w:r>
+              <w:rPr>
+                <w:rFonts w:asciiTheme="minorHAnsi" w:hAnsiTheme="minorHAnsi" w:cstheme="minorHAnsi"/>
+                <w:sz w:val="22"/>
+                <w:szCs w:val="22"/>
+              </w:rPr>
+              <w:t xml:space="preserve">Camera has been configured to output RGB 5:6:5, VGA, and VD/HD are set to output. </w:t>
+            </w:r>
+          </w:p>
+        </w:tc>
+      </w:tr>
+      <w:tr>
+        <w:tc>
+          <w:tcPr>
+            <w:tcW w:w="1419" w:type="pct"/>
+            <w:tcBorders>
+              <w:top w:val="nil"/>
+              <w:left w:val="nil"/>
+              <w:bottom w:val="nil"/>
+              <w:right w:val="nil"/>
+            </w:tcBorders>
+            <w:shd w:val="clear" w:color="auto" w:fill="auto"/>
+            <w:noWrap/>
+            <w:hideMark/>
+          </w:tcPr>
+          <w:p>
+            <w:pPr>
+              <w:rPr>
+                <w:rFonts w:asciiTheme="minorHAnsi" w:hAnsiTheme="minorHAnsi" w:cstheme="minorHAnsi"/>
+                <w:b/>
+                <w:bCs/>
+              </w:rPr>
+            </w:pPr>
+            <w:r>
+              <w:rPr>
+                <w:rFonts w:asciiTheme="minorHAnsi" w:hAnsiTheme="minorHAnsi" w:cstheme="minorHAnsi"/>
+                <w:b/>
+                <w:bCs/>
+                <w:sz w:val="22"/>
+                <w:szCs w:val="22"/>
+              </w:rPr>
+              <w:t>Functionality</w:t>
+            </w:r>
+          </w:p>
+        </w:tc>
+        <w:tc>
+          <w:tcPr>
+            <w:tcW w:w="3581" w:type="pct"/>
+            <w:tcBorders>
+              <w:top w:val="nil"/>
+              <w:left w:val="nil"/>
+              <w:bottom w:val="nil"/>
+              <w:right w:val="nil"/>
+            </w:tcBorders>
+            <w:shd w:val="clear" w:color="auto" w:fill="auto"/>
+            <w:hideMark/>
+          </w:tcPr>
+          <w:p>
+            <w:pPr>
+              <w:rPr>
+                <w:rFonts w:asciiTheme="minorHAnsi" w:hAnsiTheme="minorHAnsi" w:cstheme="minorHAnsi"/>
+              </w:rPr>
+            </w:pPr>
+            <w:r>
+              <w:rPr>
+                <w:rFonts w:asciiTheme="minorHAnsi" w:hAnsiTheme="minorHAnsi" w:cstheme="minorHAnsi"/>
+                <w:sz w:val="22"/>
+                <w:szCs w:val="22"/>
+              </w:rPr>
+              <w:t xml:space="preserve">This module initializes the camera </w:t>
+            </w:r>
+            <w:r>
+              <w:rPr>
+                <w:rFonts w:asciiTheme="minorHAnsi" w:hAnsiTheme="minorHAnsi" w:cstheme="minorHAnsi"/>
+                <w:sz w:val="22"/>
+                <w:szCs w:val="22"/>
+              </w:rPr>
+              <w:t xml:space="preserve">for operation. </w:t>
+            </w:r>
+            <w:r>
+              <w:rPr>
+                <w:rFonts w:asciiTheme="minorHAnsi" w:hAnsiTheme="minorHAnsi" w:cstheme="minorHAnsi"/>
+                <w:sz w:val="22"/>
+                <w:szCs w:val="22"/>
+              </w:rPr>
+              <w:t xml:space="preserve">Parameters that need to be set include; </w:t>
+            </w:r>
+            <w:r>
+              <w:rPr>
+                <w:rFonts w:asciiTheme="minorHAnsi" w:hAnsiTheme="minorHAnsi" w:cstheme="minorHAnsi"/>
+                <w:sz w:val="22"/>
+                <w:szCs w:val="22"/>
+              </w:rPr>
+              <w:t xml:space="preserve">Frame rate, Image output format, synchronizations, and output mode. This module calls </w:t>
+            </w:r>
+            <w:proofErr w:type="gramStart"/>
+            <w:r>
+              <w:rPr>
+                <w:rFonts w:asciiTheme="minorHAnsi" w:hAnsiTheme="minorHAnsi" w:cstheme="minorHAnsi"/>
+                <w:sz w:val="22"/>
+                <w:szCs w:val="22"/>
+              </w:rPr>
+              <w:t>I2CMasterWrite(</w:t>
+            </w:r>
+            <w:proofErr w:type="gramEnd"/>
+            <w:r>
+              <w:rPr>
+                <w:rFonts w:asciiTheme="minorHAnsi" w:hAnsiTheme="minorHAnsi" w:cstheme="minorHAnsi"/>
+                <w:sz w:val="22"/>
+                <w:szCs w:val="22"/>
+              </w:rPr>
+              <w:t>).</w:t>
+            </w:r>
+          </w:p>
+        </w:tc>
+      </w:tr>
+      <w:tr>
+        <w:tc>
+          <w:tcPr>
+            <w:tcW w:w="1419" w:type="pct"/>
+            <w:tcBorders>
+              <w:top w:val="nil"/>
+              <w:left w:val="nil"/>
+              <w:bottom w:val="single" w:sz="8" w:space="0" w:color="4F81BD"/>
+              <w:right w:val="nil"/>
+            </w:tcBorders>
+            <w:shd w:val="clear" w:color="auto" w:fill="FFFFFF" w:themeFill="background1"/>
+            <w:noWrap/>
+          </w:tcPr>
+          <w:p>
+            <w:pPr>
+              <w:rPr>
+                <w:rFonts w:asciiTheme="minorHAnsi" w:hAnsiTheme="minorHAnsi" w:cstheme="minorHAnsi"/>
+                <w:b/>
+                <w:bCs/>
+              </w:rPr>
+            </w:pPr>
+            <w:r>
+              <w:rPr>
+                <w:rFonts w:asciiTheme="minorHAnsi" w:hAnsiTheme="minorHAnsi" w:cstheme="minorHAnsi"/>
+                <w:b/>
+                <w:bCs/>
+                <w:sz w:val="22"/>
+                <w:szCs w:val="22"/>
+              </w:rPr>
+              <w:t>Test Plan</w:t>
+            </w:r>
+          </w:p>
+        </w:tc>
+        <w:tc>
+          <w:tcPr>
+            <w:tcW w:w="3581" w:type="pct"/>
+            <w:tcBorders>
+              <w:top w:val="nil"/>
+              <w:left w:val="nil"/>
+              <w:bottom w:val="single" w:sz="8" w:space="0" w:color="4F81BD"/>
+              <w:right w:val="nil"/>
+            </w:tcBorders>
+            <w:shd w:val="clear" w:color="auto" w:fill="FFFFFF" w:themeFill="background1"/>
+          </w:tcPr>
+          <w:p>
+            <w:pPr>
+              <w:rPr>
+                <w:rFonts w:asciiTheme="minorHAnsi" w:hAnsiTheme="minorHAnsi" w:cstheme="minorHAnsi"/>
+              </w:rPr>
+            </w:pPr>
+            <w:r>
+              <w:rPr>
+                <w:rFonts w:asciiTheme="minorHAnsi" w:hAnsiTheme="minorHAnsi" w:cstheme="minorHAnsi"/>
+                <w:sz w:val="22"/>
+                <w:szCs w:val="22"/>
+              </w:rPr>
+              <w:t xml:space="preserve">Use logic analyzer to confirm proper configuration settings have been sent out on I2C lines. </w:t>
+            </w:r>
+            <w:r>
+              <w:rPr>
+                <w:rFonts w:asciiTheme="minorHAnsi" w:hAnsiTheme="minorHAnsi" w:cstheme="minorHAnsi"/>
+                <w:sz w:val="22"/>
+                <w:szCs w:val="22"/>
+              </w:rPr>
+              <w:t>Attach the analyzer to the SCL and SDA lines, making sure that it is properly grounded.</w:t>
+            </w:r>
+            <w:r>
+              <w:rPr>
+                <w:rFonts w:asciiTheme="minorHAnsi" w:hAnsiTheme="minorHAnsi" w:cstheme="minorHAnsi"/>
+                <w:sz w:val="22"/>
+                <w:szCs w:val="22"/>
+              </w:rPr>
+              <w:t xml:space="preserve"> </w:t>
+            </w:r>
+          </w:p>
+        </w:tc>
+      </w:tr>
+    </w:tbl>
+    <w:p>
+      <w:pPr>
+        <w:rPr>
+          <w:rFonts w:asciiTheme="minorHAnsi" w:hAnsiTheme="minorHAnsi" w:cstheme="minorHAnsi"/>
+          <w:b/>
+          <w:bCs/>
+          <w:sz w:val="22"/>
+          <w:szCs w:val="22"/>
+        </w:rPr>
+      </w:pPr>
+    </w:p>
+    <w:p>
+      <w:pPr>
+        <w:rPr>
+          <w:rFonts w:asciiTheme="minorHAnsi" w:hAnsiTheme="minorHAnsi" w:cstheme="minorHAnsi"/>
+          <w:b/>
+          <w:bCs/>
+          <w:sz w:val="22"/>
+          <w:szCs w:val="22"/>
+        </w:rPr>
+      </w:pPr>
+      <w:bookmarkStart w:id="5" w:name="_GoBack"/>
+      <w:bookmarkEnd w:id="5"/>
     </w:p>
     <w:sectPr>
       <w:pgSz w:w="12240" w:h="15840"/>
@@ -14844,7 +15198,7 @@
       </w:r>
     </w:p>
   </w:comment>
-  <w:comment w:id="2" w:author="Digby" w:date="2012-03-13T14:28:00Z" w:initials="D">
+  <w:comment w:id="1" w:author="Digby" w:date="2012-03-13T14:28:00Z" w:initials="D">
     <w:p>
       <w:pPr>
         <w:pStyle w:val="CommentText"/>
@@ -14860,7 +15214,7 @@
       </w:r>
     </w:p>
   </w:comment>
-  <w:comment w:id="3" w:author="Digby" w:date="2012-03-13T14:30:00Z" w:initials="D">
+  <w:comment w:id="2" w:author="Digby" w:date="2012-03-13T14:30:00Z" w:initials="D">
     <w:p>
       <w:pPr>
         <w:pStyle w:val="CommentText"/>
@@ -14879,7 +15233,7 @@
       </w:r>
     </w:p>
   </w:comment>
-  <w:comment w:id="4" w:author="bertrann" w:date="2012-03-13T10:19:00Z" w:initials="b">
+  <w:comment w:id="3" w:author="bertrann" w:date="2012-03-13T10:19:00Z" w:initials="b">
     <w:p>
       <w:pPr>
         <w:pStyle w:val="CommentText"/>
@@ -14900,7 +15254,7 @@
       <w:proofErr w:type="spellEnd"/>
     </w:p>
   </w:comment>
-  <w:comment w:id="5" w:author="Digby" w:date="2012-03-13T14:47:00Z" w:initials="D">
+  <w:comment w:id="4" w:author="Digby" w:date="2012-03-13T14:47:00Z" w:initials="D">
     <w:p>
       <w:pPr>
         <w:pStyle w:val="CommentText"/>
@@ -15968,7 +16322,7 @@
 </file>
 
 <file path=customXml/itemProps1.xml><?xml version="1.0" encoding="utf-8"?>
-<ds:datastoreItem xmlns:ds="http://schemas.openxmlformats.org/officeDocument/2006/customXml" ds:itemID="{BC4FF10D-BA4D-4B1A-8368-BCE57D3D6FC6}">
+<ds:datastoreItem xmlns:ds="http://schemas.openxmlformats.org/officeDocument/2006/customXml" ds:itemID="{42AD0B49-F8BB-444F-9E24-877553A42FB7}">
   <ds:schemaRefs>
     <ds:schemaRef ds:uri="http://schemas.openxmlformats.org/officeDocument/2006/bibliography"/>
   </ds:schemaRefs>

</xml_diff>

<commit_message>
added labels to figures, we might still be using ethernet in the event we do not have high speed USB so I left it in the descriptions
</commit_message>
<xml_diff>
--- a/documentation/Functional Decomposition.docx
+++ b/documentation/Functional Decomposition.docx
@@ -119,6 +119,13 @@
         </w:rPr>
         <w:t>Figure 1</w:t>
       </w:r>
+      <w:r>
+        <w:rPr>
+          <w:rFonts w:asciiTheme="minorHAnsi" w:hAnsiTheme="minorHAnsi" w:cstheme="minorHAnsi"/>
+          <w:b/>
+        </w:rPr>
+        <w:t>: System Overview</w:t>
+      </w:r>
     </w:p>
     <w:p>
       <w:pPr>
@@ -731,6 +738,13 @@
           <w:b/>
         </w:rPr>
         <w:t>Figure 2</w:t>
+      </w:r>
+      <w:r>
+        <w:rPr>
+          <w:rFonts w:asciiTheme="minorHAnsi" w:hAnsiTheme="minorHAnsi" w:cstheme="minorHAnsi"/>
+          <w:b/>
+        </w:rPr>
+        <w:t>: Hardware overview</w:t>
       </w:r>
     </w:p>
     <w:p>
@@ -828,6 +842,13 @@
         </w:rPr>
         <w:t>Figure 3</w:t>
       </w:r>
+      <w:r>
+        <w:rPr>
+          <w:rFonts w:asciiTheme="minorHAnsi" w:hAnsiTheme="minorHAnsi" w:cstheme="minorHAnsi"/>
+          <w:b/>
+        </w:rPr>
+        <w:t>: Camera board</w:t>
+      </w:r>
     </w:p>
     <w:tbl>
       <w:tblPr>
@@ -1211,23 +1232,23 @@
                 <w:sz w:val="22"/>
                 <w:szCs w:val="22"/>
               </w:rPr>
-              <w:t xml:space="preserve"> the data received on the Beagle Bone and finally streaming the video data over </w:t>
-            </w:r>
-            <w:commentRangeStart w:id="0"/>
-            <w:r>
-              <w:rPr>
-                <w:rFonts w:asciiTheme="minorHAnsi" w:hAnsiTheme="minorHAnsi" w:cstheme="minorHAnsi"/>
-                <w:sz w:val="22"/>
-                <w:szCs w:val="22"/>
-              </w:rPr>
-              <w:t>Ethernet.</w:t>
-            </w:r>
-            <w:commentRangeEnd w:id="0"/>
-            <w:r>
-              <w:rPr>
-                <w:rStyle w:val="CommentReference"/>
-              </w:rPr>
-              <w:commentReference w:id="0"/>
+              <w:t xml:space="preserve"> the data received on the Beagle Bone and finally streaming the video data over Ethernet</w:t>
+            </w:r>
+            <w:r>
+              <w:rPr>
+                <w:rFonts w:asciiTheme="minorHAnsi" w:hAnsiTheme="minorHAnsi" w:cstheme="minorHAnsi"/>
+                <w:sz w:val="22"/>
+                <w:szCs w:val="22"/>
+              </w:rPr>
+              <w:t xml:space="preserve"> or USB</w:t>
+            </w:r>
+            <w:r>
+              <w:rPr>
+                <w:rFonts w:asciiTheme="minorHAnsi" w:hAnsiTheme="minorHAnsi" w:cstheme="minorHAnsi"/>
+                <w:sz w:val="22"/>
+                <w:szCs w:val="22"/>
+              </w:rPr>
+              <w:t>.</w:t>
             </w:r>
           </w:p>
         </w:tc>
@@ -1241,8 +1262,6 @@
           <w:noProof/>
         </w:rPr>
       </w:pPr>
-      <w:bookmarkStart w:id="1" w:name="_GoBack"/>
-      <w:bookmarkEnd w:id="1"/>
     </w:p>
     <w:p>
       <w:pPr>
@@ -1283,7 +1302,7 @@
                     </pic:cNvPicPr>
                   </pic:nvPicPr>
                   <pic:blipFill>
-                    <a:blip r:embed="rId9" cstate="print">
+                    <a:blip r:embed="rId8" cstate="print">
                       <a:extLst>
                         <a:ext uri="{28A0092B-C50C-407E-A947-70E740481C1C}">
                           <a14:useLocalDpi xmlns:a14="http://schemas.microsoft.com/office/drawing/2010/main" val="0"/>
@@ -1362,6 +1381,13 @@
         </w:rPr>
         <w:t>Figure 4</w:t>
       </w:r>
+      <w:r>
+        <w:rPr>
+          <w:rFonts w:asciiTheme="minorHAnsi" w:hAnsiTheme="minorHAnsi" w:cstheme="minorHAnsi"/>
+          <w:b/>
+        </w:rPr>
+        <w:t>: Daughterboard</w:t>
+      </w:r>
     </w:p>
     <w:p>
       <w:pPr>
@@ -1738,25 +1764,7 @@
                 <w:sz w:val="22"/>
                 <w:szCs w:val="22"/>
               </w:rPr>
-              <w:t xml:space="preserve"> algorithms. Serial data will be both sent and received using an </w:t>
-            </w:r>
-            <w:proofErr w:type="spellStart"/>
-            <w:r>
-              <w:rPr>
-                <w:rFonts w:asciiTheme="minorHAnsi" w:hAnsiTheme="minorHAnsi" w:cstheme="minorHAnsi"/>
-                <w:sz w:val="22"/>
-                <w:szCs w:val="22"/>
-              </w:rPr>
-              <w:t>XBee</w:t>
-            </w:r>
-            <w:proofErr w:type="spellEnd"/>
-            <w:r>
-              <w:rPr>
-                <w:rFonts w:asciiTheme="minorHAnsi" w:hAnsiTheme="minorHAnsi" w:cstheme="minorHAnsi"/>
-                <w:sz w:val="22"/>
-                <w:szCs w:val="22"/>
-              </w:rPr>
-              <w:t xml:space="preserve">. </w:t>
+              <w:t xml:space="preserve"> algorithms. Serial data will be both sent and received using an XBee. </w:t>
             </w:r>
           </w:p>
         </w:tc>
@@ -1927,25 +1935,7 @@
                 <w:sz w:val="22"/>
                 <w:szCs w:val="22"/>
               </w:rPr>
-              <w:t xml:space="preserve">The same methods can be used to test the </w:t>
-            </w:r>
-            <w:proofErr w:type="spellStart"/>
-            <w:r>
-              <w:rPr>
-                <w:rFonts w:asciiTheme="minorHAnsi" w:hAnsiTheme="minorHAnsi" w:cstheme="minorHAnsi"/>
-                <w:sz w:val="22"/>
-                <w:szCs w:val="22"/>
-              </w:rPr>
-              <w:t>XBee</w:t>
-            </w:r>
-            <w:proofErr w:type="spellEnd"/>
-            <w:r>
-              <w:rPr>
-                <w:rFonts w:asciiTheme="minorHAnsi" w:hAnsiTheme="minorHAnsi" w:cstheme="minorHAnsi"/>
-                <w:sz w:val="22"/>
-                <w:szCs w:val="22"/>
-              </w:rPr>
-              <w:t xml:space="preserve"> functionality.</w:t>
+              <w:t>The same methods can be used to test the XBee functionality.</w:t>
             </w:r>
           </w:p>
         </w:tc>
@@ -1998,7 +1988,7 @@
                     </pic:cNvPicPr>
                   </pic:nvPicPr>
                   <pic:blipFill>
-                    <a:blip r:embed="rId10">
+                    <a:blip r:embed="rId9">
                       <a:extLst>
                         <a:ext uri="{28A0092B-C50C-407E-A947-70E740481C1C}">
                           <a14:useLocalDpi xmlns:a14="http://schemas.microsoft.com/office/drawing/2010/main" val="0"/>
@@ -2040,6 +2030,13 @@
         </w:rPr>
         <w:t>Figure 5</w:t>
       </w:r>
+      <w:r>
+        <w:rPr>
+          <w:rFonts w:asciiTheme="minorHAnsi" w:hAnsiTheme="minorHAnsi" w:cstheme="minorHAnsi"/>
+          <w:b/>
+        </w:rPr>
+        <w:t>: MSP430 board</w:t>
+      </w:r>
     </w:p>
     <w:p>
       <w:pPr>
@@ -2371,31 +2368,23 @@
                 <w:sz w:val="22"/>
                 <w:szCs w:val="22"/>
               </w:rPr>
-              <w:t xml:space="preserve">ffectively shuffling data from the Beagle to the host computer and </w:t>
-            </w:r>
-            <w:commentRangeStart w:id="2"/>
-            <w:r>
-              <w:rPr>
-                <w:rFonts w:asciiTheme="minorHAnsi" w:hAnsiTheme="minorHAnsi" w:cstheme="minorHAnsi"/>
-                <w:sz w:val="22"/>
-                <w:szCs w:val="22"/>
-              </w:rPr>
-              <w:t>back</w:t>
-            </w:r>
-            <w:commentRangeEnd w:id="2"/>
-            <w:r>
-              <w:rPr>
-                <w:rStyle w:val="CommentReference"/>
-              </w:rPr>
-              <w:commentReference w:id="2"/>
-            </w:r>
-            <w:r>
-              <w:rPr>
-                <w:rFonts w:asciiTheme="minorHAnsi" w:hAnsiTheme="minorHAnsi" w:cstheme="minorHAnsi"/>
-                <w:sz w:val="22"/>
-                <w:szCs w:val="22"/>
-              </w:rPr>
-              <w:t>. The data will already be in the final forms. This board may be extended to have a switching mechanism to turn off/on eye tracking cursor control.</w:t>
+              <w:t>ffectively shuffling data from the Beagle to the host computer and back. The data will already be in</w:t>
+            </w:r>
+            <w:r>
+              <w:rPr>
+                <w:rFonts w:asciiTheme="minorHAnsi" w:hAnsiTheme="minorHAnsi" w:cstheme="minorHAnsi"/>
+                <w:sz w:val="22"/>
+                <w:szCs w:val="22"/>
+              </w:rPr>
+              <w:t xml:space="preserve"> its final form</w:t>
+            </w:r>
+            <w:r>
+              <w:rPr>
+                <w:rFonts w:asciiTheme="minorHAnsi" w:hAnsiTheme="minorHAnsi" w:cstheme="minorHAnsi"/>
+                <w:sz w:val="22"/>
+                <w:szCs w:val="22"/>
+              </w:rPr>
+              <w:t>. This board may be extended to have a switching mechanism to turn off/on eye tracking cursor control.</w:t>
             </w:r>
           </w:p>
         </w:tc>
@@ -2520,25 +2509,7 @@
                 <w:sz w:val="22"/>
                 <w:szCs w:val="22"/>
               </w:rPr>
-              <w:t xml:space="preserve"> To test the </w:t>
-            </w:r>
-            <w:proofErr w:type="spellStart"/>
-            <w:r>
-              <w:rPr>
-                <w:rFonts w:asciiTheme="minorHAnsi" w:hAnsiTheme="minorHAnsi" w:cstheme="minorHAnsi"/>
-                <w:sz w:val="22"/>
-                <w:szCs w:val="22"/>
-              </w:rPr>
-              <w:t>XBee</w:t>
-            </w:r>
-            <w:proofErr w:type="spellEnd"/>
-            <w:r>
-              <w:rPr>
-                <w:rFonts w:asciiTheme="minorHAnsi" w:hAnsiTheme="minorHAnsi" w:cstheme="minorHAnsi"/>
-                <w:sz w:val="22"/>
-                <w:szCs w:val="22"/>
-              </w:rPr>
-              <w:t xml:space="preserve"> connections, we will send and receive packets from the Beagle Bone. The packets will be compared with what we know we are sending to verify no data was lost</w:t>
+              <w:t xml:space="preserve"> To test the XBee connections, we will send and receive packets from the Beagle Bone. The packets will be compared with what we know we are sending to verify no data was lost</w:t>
             </w:r>
             <w:r>
               <w:rPr>
@@ -2611,7 +2582,7 @@
                     </pic:cNvPicPr>
                   </pic:nvPicPr>
                   <pic:blipFill>
-                    <a:blip r:embed="rId11" cstate="print">
+                    <a:blip r:embed="rId10" cstate="print">
                       <a:extLst>
                         <a:ext uri="{28A0092B-C50C-407E-A947-70E740481C1C}">
                           <a14:useLocalDpi xmlns:a14="http://schemas.microsoft.com/office/drawing/2010/main" val="0"/>
@@ -2665,6 +2636,13 @@
         </w:rPr>
         <w:t>Figure 6</w:t>
       </w:r>
+      <w:r>
+        <w:rPr>
+          <w:rFonts w:asciiTheme="minorHAnsi" w:hAnsiTheme="minorHAnsi" w:cstheme="minorHAnsi"/>
+          <w:b/>
+        </w:rPr>
+        <w:t>: Power system overview</w:t>
+      </w:r>
     </w:p>
     <w:p>
       <w:pPr>
@@ -3150,7 +3128,7 @@
                     </pic:cNvPicPr>
                   </pic:nvPicPr>
                   <pic:blipFill>
-                    <a:blip r:embed="rId12">
+                    <a:blip r:embed="rId11">
                       <a:extLst>
                         <a:ext uri="{28A0092B-C50C-407E-A947-70E740481C1C}">
                           <a14:useLocalDpi xmlns:a14="http://schemas.microsoft.com/office/drawing/2010/main" val="0"/>
@@ -3226,21 +3204,12 @@
         </w:rPr>
         <w:t xml:space="preserve">: </w:t>
       </w:r>
-      <w:proofErr w:type="spellStart"/>
       <w:r>
         <w:rPr>
           <w:rFonts w:asciiTheme="minorHAnsi" w:hAnsiTheme="minorHAnsi" w:cstheme="minorHAnsi"/>
           <w:b/>
         </w:rPr>
-        <w:t>eyeCU</w:t>
-      </w:r>
-      <w:proofErr w:type="spellEnd"/>
-      <w:r>
-        <w:rPr>
-          <w:rFonts w:asciiTheme="minorHAnsi" w:hAnsiTheme="minorHAnsi" w:cstheme="minorHAnsi"/>
-          <w:b/>
-        </w:rPr>
-        <w:t xml:space="preserve"> software overview </w:t>
+        <w:t xml:space="preserve">eyeCU software overview </w:t>
       </w:r>
     </w:p>
     <w:p>
@@ -3283,7 +3252,7 @@
                     </pic:cNvPicPr>
                   </pic:nvPicPr>
                   <pic:blipFill>
-                    <a:blip r:embed="rId13" cstate="print">
+                    <a:blip r:embed="rId12" cstate="print">
                       <a:extLst>
                         <a:ext uri="{28A0092B-C50C-407E-A947-70E740481C1C}">
                           <a14:useLocalDpi xmlns:a14="http://schemas.microsoft.com/office/drawing/2010/main" val="0"/>
@@ -4245,19 +4214,11 @@
                 <w:rFonts w:asciiTheme="minorHAnsi" w:hAnsiTheme="minorHAnsi" w:cstheme="minorHAnsi"/>
               </w:rPr>
             </w:pPr>
-            <w:proofErr w:type="spellStart"/>
-            <w:r>
-              <w:rPr>
-                <w:rFonts w:asciiTheme="minorHAnsi" w:hAnsiTheme="minorHAnsi" w:cstheme="minorHAnsi"/>
-              </w:rPr>
-              <w:t>XBee</w:t>
-            </w:r>
-            <w:proofErr w:type="spellEnd"/>
-            <w:r>
-              <w:rPr>
-                <w:rFonts w:asciiTheme="minorHAnsi" w:hAnsiTheme="minorHAnsi" w:cstheme="minorHAnsi"/>
-              </w:rPr>
-              <w:t xml:space="preserve"> receive data</w:t>
+            <w:r>
+              <w:rPr>
+                <w:rFonts w:asciiTheme="minorHAnsi" w:hAnsiTheme="minorHAnsi" w:cstheme="minorHAnsi"/>
+              </w:rPr>
+              <w:t>XBee receive data</w:t>
             </w:r>
           </w:p>
         </w:tc>
@@ -4390,41 +4351,7 @@
               <w:rPr>
                 <w:rFonts w:asciiTheme="minorHAnsi" w:hAnsiTheme="minorHAnsi" w:cstheme="minorHAnsi"/>
               </w:rPr>
-              <w:t xml:space="preserve">The Beagle Bone firmware is in charge of running the camera, providing data to the DSP software handling communication with the </w:t>
-            </w:r>
-            <w:proofErr w:type="spellStart"/>
-            <w:r>
-              <w:rPr>
-                <w:rFonts w:asciiTheme="minorHAnsi" w:hAnsiTheme="minorHAnsi" w:cstheme="minorHAnsi"/>
-              </w:rPr>
-              <w:t>XBee</w:t>
-            </w:r>
-            <w:proofErr w:type="spellEnd"/>
-            <w:r>
-              <w:rPr>
-                <w:rFonts w:asciiTheme="minorHAnsi" w:hAnsiTheme="minorHAnsi" w:cstheme="minorHAnsi"/>
-              </w:rPr>
-              <w:t xml:space="preserve"> module and communicating with a host computer over USB and </w:t>
-            </w:r>
-            <w:commentRangeStart w:id="3"/>
-            <w:r>
-              <w:rPr>
-                <w:rFonts w:asciiTheme="minorHAnsi" w:hAnsiTheme="minorHAnsi" w:cstheme="minorHAnsi"/>
-              </w:rPr>
-              <w:t>Ethernet</w:t>
-            </w:r>
-            <w:commentRangeEnd w:id="3"/>
-            <w:r>
-              <w:rPr>
-                <w:rStyle w:val="CommentReference"/>
-              </w:rPr>
-              <w:commentReference w:id="3"/>
-            </w:r>
-            <w:r>
-              <w:rPr>
-                <w:rFonts w:asciiTheme="minorHAnsi" w:hAnsiTheme="minorHAnsi" w:cstheme="minorHAnsi"/>
-              </w:rPr>
-              <w:t xml:space="preserve"> for debugging purposes.</w:t>
+              <w:t>The Beagle Bone firmware is in charge of running the camera, providing data to the DSP software handling communication with the XBee module and communicating with a host computer over USB and Ethernet for debugging purposes.</w:t>
             </w:r>
           </w:p>
         </w:tc>
@@ -4888,7 +4815,7 @@
                     </pic:cNvPicPr>
                   </pic:nvPicPr>
                   <pic:blipFill>
-                    <a:blip r:embed="rId14" cstate="print">
+                    <a:blip r:embed="rId13" cstate="print">
                       <a:extLst>
                         <a:ext uri="{28A0092B-C50C-407E-A947-70E740481C1C}">
                           <a14:useLocalDpi xmlns:a14="http://schemas.microsoft.com/office/drawing/2010/main" val="0"/>
@@ -4940,7 +4867,7 @@
           <w:rFonts w:asciiTheme="minorHAnsi" w:hAnsiTheme="minorHAnsi" w:cstheme="minorHAnsi"/>
           <w:b/>
         </w:rPr>
-        <w:t xml:space="preserve">Figure 9 </w:t>
+        <w:t>Figure 9: Wireless overview</w:t>
       </w:r>
     </w:p>
     <w:p>
@@ -7108,21 +7035,7 @@
               <w:rPr>
                 <w:rFonts w:asciiTheme="minorHAnsi" w:hAnsiTheme="minorHAnsi" w:cstheme="minorHAnsi"/>
               </w:rPr>
-              <w:t xml:space="preserve">This module is the communications interface for the various UART serial devices we have. These include the </w:t>
-            </w:r>
-            <w:proofErr w:type="spellStart"/>
-            <w:r>
-              <w:rPr>
-                <w:rFonts w:asciiTheme="minorHAnsi" w:hAnsiTheme="minorHAnsi" w:cstheme="minorHAnsi"/>
-              </w:rPr>
-              <w:t>XBee</w:t>
-            </w:r>
-            <w:proofErr w:type="spellEnd"/>
-            <w:r>
-              <w:rPr>
-                <w:rFonts w:asciiTheme="minorHAnsi" w:hAnsiTheme="minorHAnsi" w:cstheme="minorHAnsi"/>
-              </w:rPr>
-              <w:t xml:space="preserve"> and FTDI. Rx signifies data received from the microcontrollers and </w:t>
+              <w:t xml:space="preserve">This module is the communications interface for the various UART serial devices we have. These include the XBee and FTDI. Rx signifies data received from the microcontrollers and </w:t>
             </w:r>
             <w:proofErr w:type="spellStart"/>
             <w:r>
@@ -7247,7 +7160,7 @@
                     </pic:cNvPicPr>
                   </pic:nvPicPr>
                   <pic:blipFill>
-                    <a:blip r:embed="rId15">
+                    <a:blip r:embed="rId14">
                       <a:extLst>
                         <a:ext uri="{28A0092B-C50C-407E-A947-70E740481C1C}">
                           <a14:useLocalDpi xmlns:a14="http://schemas.microsoft.com/office/drawing/2010/main" val="0"/>
@@ -7289,7 +7202,7 @@
           <w:rFonts w:asciiTheme="minorHAnsi" w:hAnsiTheme="minorHAnsi" w:cstheme="minorHAnsi"/>
           <w:b/>
         </w:rPr>
-        <w:t xml:space="preserve">Figure 10 </w:t>
+        <w:t>Figure 10: Beagle Bone wireless</w:t>
       </w:r>
     </w:p>
     <w:p>
@@ -7653,21 +7566,7 @@
               <w:rPr>
                 <w:rFonts w:asciiTheme="minorHAnsi" w:hAnsiTheme="minorHAnsi" w:cstheme="minorHAnsi"/>
               </w:rPr>
-              <w:t xml:space="preserve"> lines going to the </w:t>
-            </w:r>
-            <w:proofErr w:type="spellStart"/>
-            <w:r>
-              <w:rPr>
-                <w:rFonts w:asciiTheme="minorHAnsi" w:hAnsiTheme="minorHAnsi" w:cstheme="minorHAnsi"/>
-              </w:rPr>
-              <w:t>XBee</w:t>
-            </w:r>
-            <w:proofErr w:type="spellEnd"/>
-            <w:r>
-              <w:rPr>
-                <w:rFonts w:asciiTheme="minorHAnsi" w:hAnsiTheme="minorHAnsi" w:cstheme="minorHAnsi"/>
-              </w:rPr>
-              <w:t xml:space="preserve">, </w:t>
+              <w:t xml:space="preserve"> lines going to the XBee, </w:t>
             </w:r>
             <w:proofErr w:type="gramStart"/>
             <w:r>
@@ -7735,7 +7634,7 @@
                     </pic:cNvPicPr>
                   </pic:nvPicPr>
                   <pic:blipFill>
-                    <a:blip r:embed="rId16">
+                    <a:blip r:embed="rId15">
                       <a:extLst>
                         <a:ext uri="{28A0092B-C50C-407E-A947-70E740481C1C}">
                           <a14:useLocalDpi xmlns:a14="http://schemas.microsoft.com/office/drawing/2010/main" val="0"/>
@@ -7777,7 +7676,23 @@
           <w:rFonts w:asciiTheme="minorHAnsi" w:hAnsiTheme="minorHAnsi" w:cstheme="minorHAnsi"/>
           <w:b/>
         </w:rPr>
-        <w:t xml:space="preserve">Figure 11 </w:t>
+        <w:t>Figure 11</w:t>
+      </w:r>
+      <w:r>
+        <w:rPr>
+          <w:rFonts w:asciiTheme="minorHAnsi" w:hAnsiTheme="minorHAnsi" w:cstheme="minorHAnsi"/>
+          <w:b/>
+        </w:rPr>
+        <w:t>: MSP430 wireless</w:t>
+      </w:r>
+      <w:bookmarkStart w:id="0" w:name="_GoBack"/>
+      <w:bookmarkEnd w:id="0"/>
+      <w:r>
+        <w:rPr>
+          <w:rFonts w:asciiTheme="minorHAnsi" w:hAnsiTheme="minorHAnsi" w:cstheme="minorHAnsi"/>
+          <w:b/>
+        </w:rPr>
+        <w:t xml:space="preserve"> </w:t>
       </w:r>
     </w:p>
     <w:p>
@@ -8105,21 +8020,7 @@
               <w:rPr>
                 <w:rFonts w:asciiTheme="minorHAnsi" w:hAnsiTheme="minorHAnsi" w:cstheme="minorHAnsi"/>
               </w:rPr>
-              <w:t xml:space="preserve"> lines going to the </w:t>
-            </w:r>
-            <w:proofErr w:type="spellStart"/>
-            <w:r>
-              <w:rPr>
-                <w:rFonts w:asciiTheme="minorHAnsi" w:hAnsiTheme="minorHAnsi" w:cstheme="minorHAnsi"/>
-              </w:rPr>
-              <w:t>XBee</w:t>
-            </w:r>
-            <w:proofErr w:type="spellEnd"/>
-            <w:r>
-              <w:rPr>
-                <w:rFonts w:asciiTheme="minorHAnsi" w:hAnsiTheme="minorHAnsi" w:cstheme="minorHAnsi"/>
-              </w:rPr>
-              <w:t xml:space="preserve"> from the MSP430 are carrying data by probing them. Then, c</w:t>
+              <w:t xml:space="preserve"> lines going to the XBee from the MSP430 are carrying data by probing them. Then, c</w:t>
             </w:r>
             <w:r>
               <w:rPr>
@@ -15719,59 +15620,6 @@
     </w:sectPr>
   </w:body>
 </w:document>
-</file>
-
-<file path=word/comments.xml><?xml version="1.0" encoding="utf-8"?>
-<w:comments xmlns:wpc="http://schemas.microsoft.com/office/word/2010/wordprocessingCanvas" xmlns:mc="http://schemas.openxmlformats.org/markup-compatibility/2006" xmlns:o="urn:schemas-microsoft-com:office:office" xmlns:r="http://schemas.openxmlformats.org/officeDocument/2006/relationships" xmlns:m="http://schemas.openxmlformats.org/officeDocument/2006/math" xmlns:v="urn:schemas-microsoft-com:vml" xmlns:wp14="http://schemas.microsoft.com/office/word/2010/wordprocessingDrawing" xmlns:wp="http://schemas.openxmlformats.org/drawingml/2006/wordprocessingDrawing" xmlns:w10="urn:schemas-microsoft-com:office:word" xmlns:w="http://schemas.openxmlformats.org/wordprocessingml/2006/main" xmlns:w14="http://schemas.microsoft.com/office/word/2010/wordml" xmlns:wpg="http://schemas.microsoft.com/office/word/2010/wordprocessingGroup" xmlns:wpi="http://schemas.microsoft.com/office/word/2010/wordprocessingInk" xmlns:wne="http://schemas.microsoft.com/office/word/2006/wordml" xmlns:wps="http://schemas.microsoft.com/office/word/2010/wordprocessingShape" mc:Ignorable="w14 wp14">
-  <w:comment w:id="0" w:author="armeentaeb" w:date="2012-03-13T21:15:00Z" w:initials="a">
-    <w:p>
-      <w:pPr>
-        <w:pStyle w:val="CommentText"/>
-      </w:pPr>
-      <w:r>
-        <w:rPr>
-          <w:rStyle w:val="CommentReference"/>
-        </w:rPr>
-        <w:annotationRef/>
-      </w:r>
-      <w:r>
-        <w:t>We are doing USB now. Changed. The main hardware diagram should be changed as a result</w:t>
-      </w:r>
-    </w:p>
-  </w:comment>
-  <w:comment w:id="2" w:author="armeentaeb" w:date="2012-03-13T21:15:00Z" w:initials="a">
-    <w:p>
-      <w:pPr>
-        <w:pStyle w:val="CommentText"/>
-      </w:pPr>
-      <w:r>
-        <w:rPr>
-          <w:rStyle w:val="CommentReference"/>
-        </w:rPr>
-        <w:annotationRef/>
-      </w:r>
-      <w:r>
-        <w:t xml:space="preserve"> I’m not sure what you are trying to say here Mike (“they are already in final forms”, what’s they??</w:t>
-      </w:r>
-    </w:p>
-  </w:comment>
-  <w:comment w:id="3" w:author="armeentaeb" w:date="2012-03-13T21:15:00Z" w:initials="a">
-    <w:p>
-      <w:pPr>
-        <w:pStyle w:val="CommentText"/>
-      </w:pPr>
-      <w:r>
-        <w:rPr>
-          <w:rStyle w:val="CommentReference"/>
-        </w:rPr>
-        <w:annotationRef/>
-      </w:r>
-      <w:r>
-        <w:t>Not anymore, only USB now</w:t>
-      </w:r>
-    </w:p>
-  </w:comment>
-</w:comments>
 </file>
 
 <file path=word/styles.xml><?xml version="1.0" encoding="utf-8"?>

</xml_diff>

<commit_message>
Word had changed the color of the section headers when I added the table of contents; switched that back to black. Also, updated the page numbers on the TOC
</commit_message>
<xml_diff>
--- a/documentation/Functional Decomposition.docx
+++ b/documentation/Functional Decomposition.docx
@@ -310,6 +310,7 @@
                                     <w:dataBinding w:prefixMappings="xmlns:ns0='http://schemas.microsoft.com/office/2006/coverPageProps'" w:xpath="/ns0:CoverPageProperties[1]/ns0:Abstract[1]" w:storeItemID="{55AF091B-3C7A-41E3-B477-F2FDAA23CFDA}"/>
                                     <w:text/>
                                   </w:sdtPr>
+                                  <w:sdtEndPr/>
                                   <w:sdtContent>
                                     <w:r>
                                       <w:rPr>
@@ -580,6 +581,7 @@
                                     <w:dataBinding w:prefixMappings="xmlns:ns0='http://schemas.openxmlformats.org/package/2006/metadata/core-properties' xmlns:ns1='http://purl.org/dc/elements/1.1/'" w:xpath="/ns0:coreProperties[1]/ns1:creator[1]" w:storeItemID="{6C3C8BC8-F283-45AE-878A-BAB7291924A1}"/>
                                     <w:text/>
                                   </w:sdtPr>
+                                  <w:sdtEndPr/>
                                   <w:sdtContent>
                                     <w:r>
                                       <w:rPr>
@@ -734,6 +736,7 @@
                                   <w:dataBinding w:prefixMappings="xmlns:ns0='http://schemas.openxmlformats.org/package/2006/metadata/core-properties' xmlns:ns1='http://purl.org/dc/elements/1.1/'" w:xpath="/ns0:coreProperties[1]/ns1:title[1]" w:storeItemID="{6C3C8BC8-F283-45AE-878A-BAB7291924A1}"/>
                                   <w:text/>
                                 </w:sdtPr>
+                                <w:sdtEndPr/>
                                 <w:sdtContent>
                                   <w:p>
                                     <w:pPr>
@@ -843,6 +846,15 @@
     </w:sdt>
     <w:sdt>
       <w:sdtPr>
+        <w:rPr>
+          <w:rFonts w:ascii="Times New Roman" w:eastAsia="Times New Roman" w:hAnsi="Times New Roman" w:cs="Times New Roman"/>
+          <w:b w:val="0"/>
+          <w:bCs w:val="0"/>
+          <w:color w:val="auto"/>
+          <w:sz w:val="24"/>
+          <w:szCs w:val="24"/>
+          <w:lang w:eastAsia="en-US"/>
+        </w:rPr>
         <w:id w:val="849222897"/>
         <w:docPartObj>
           <w:docPartGallery w:val="Table of Contents"/>
@@ -851,20 +863,21 @@
       </w:sdtPr>
       <w:sdtEndPr>
         <w:rPr>
-          <w:rFonts w:ascii="Times New Roman" w:eastAsia="Times New Roman" w:hAnsi="Times New Roman" w:cs="Times New Roman"/>
           <w:noProof/>
-          <w:color w:val="auto"/>
-          <w:sz w:val="24"/>
-          <w:szCs w:val="24"/>
-          <w:lang w:eastAsia="en-US"/>
         </w:rPr>
       </w:sdtEndPr>
       <w:sdtContent>
         <w:p>
           <w:pPr>
             <w:pStyle w:val="TOCHeading"/>
+            <w:rPr>
+              <w:color w:val="auto"/>
+            </w:rPr>
           </w:pPr>
           <w:r>
+            <w:rPr>
+              <w:color w:val="auto"/>
+            </w:rPr>
             <w:t>Table of Contents</w:t>
           </w:r>
         </w:p>
@@ -953,7 +966,7 @@
                 <w:sz w:val="36"/>
                 <w:szCs w:val="36"/>
               </w:rPr>
-              <w:t>1</w:t>
+              <w:t>2</w:t>
             </w:r>
             <w:r>
               <w:rPr>
@@ -1042,7 +1055,7 @@
                 <w:sz w:val="36"/>
                 <w:szCs w:val="36"/>
               </w:rPr>
-              <w:t>2</w:t>
+              <w:t>3</w:t>
             </w:r>
             <w:r>
               <w:rPr>
@@ -1131,7 +1144,7 @@
                 <w:sz w:val="36"/>
                 <w:szCs w:val="36"/>
               </w:rPr>
-              <w:t>6</w:t>
+              <w:t>7</w:t>
             </w:r>
             <w:r>
               <w:rPr>
@@ -1220,7 +1233,7 @@
                 <w:sz w:val="36"/>
                 <w:szCs w:val="36"/>
               </w:rPr>
-              <w:t>7</w:t>
+              <w:t>9</w:t>
             </w:r>
             <w:r>
               <w:rPr>
@@ -1309,7 +1322,7 @@
                 <w:sz w:val="36"/>
                 <w:szCs w:val="36"/>
               </w:rPr>
-              <w:t>9</w:t>
+              <w:t>10</w:t>
             </w:r>
             <w:r>
               <w:rPr>
@@ -1398,7 +1411,7 @@
                 <w:sz w:val="36"/>
                 <w:szCs w:val="36"/>
               </w:rPr>
-              <w:t>10</w:t>
+              <w:t>12</w:t>
             </w:r>
             <w:r>
               <w:rPr>
@@ -1487,7 +1500,7 @@
                 <w:sz w:val="36"/>
                 <w:szCs w:val="36"/>
               </w:rPr>
-              <w:t>12</w:t>
+              <w:t>14</w:t>
             </w:r>
             <w:r>
               <w:rPr>
@@ -1576,7 +1589,7 @@
                 <w:sz w:val="36"/>
                 <w:szCs w:val="36"/>
               </w:rPr>
-              <w:t>13</w:t>
+              <w:t>15</w:t>
             </w:r>
             <w:r>
               <w:rPr>
@@ -1665,7 +1678,7 @@
                 <w:sz w:val="36"/>
                 <w:szCs w:val="36"/>
               </w:rPr>
-              <w:t>15</w:t>
+              <w:t>17</w:t>
             </w:r>
             <w:r>
               <w:rPr>
@@ -1754,7 +1767,7 @@
                 <w:sz w:val="36"/>
                 <w:szCs w:val="36"/>
               </w:rPr>
-              <w:t>16</w:t>
+              <w:t>18</w:t>
             </w:r>
             <w:r>
               <w:rPr>
@@ -1818,6 +1831,7 @@
         <w:rPr>
           <w:rFonts w:asciiTheme="minorHAnsi" w:hAnsiTheme="minorHAnsi" w:cstheme="minorHAnsi"/>
           <w:b w:val="0"/>
+          <w:color w:val="auto"/>
           <w:sz w:val="36"/>
           <w:szCs w:val="36"/>
         </w:rPr>
@@ -1826,6 +1840,7 @@
         <w:rPr>
           <w:rFonts w:asciiTheme="minorHAnsi" w:hAnsiTheme="minorHAnsi" w:cstheme="minorHAnsi"/>
           <w:b w:val="0"/>
+          <w:color w:val="auto"/>
           <w:sz w:val="36"/>
           <w:szCs w:val="36"/>
         </w:rPr>
@@ -2341,6 +2356,7 @@
         <w:rPr>
           <w:rFonts w:asciiTheme="minorHAnsi" w:hAnsiTheme="minorHAnsi" w:cstheme="minorHAnsi"/>
           <w:b w:val="0"/>
+          <w:color w:val="auto"/>
           <w:sz w:val="36"/>
           <w:szCs w:val="36"/>
         </w:rPr>
@@ -2350,6 +2366,7 @@
         <w:rPr>
           <w:rFonts w:asciiTheme="minorHAnsi" w:hAnsiTheme="minorHAnsi" w:cstheme="minorHAnsi"/>
           <w:b w:val="0"/>
+          <w:color w:val="auto"/>
           <w:sz w:val="36"/>
           <w:szCs w:val="36"/>
         </w:rPr>
@@ -2361,6 +2378,7 @@
         <w:rPr>
           <w:rFonts w:asciiTheme="minorHAnsi" w:hAnsiTheme="minorHAnsi" w:cstheme="minorHAnsi"/>
           <w:b w:val="0"/>
+          <w:color w:val="auto"/>
           <w:sz w:val="36"/>
           <w:szCs w:val="36"/>
         </w:rPr>
@@ -4512,6 +4530,7 @@
         <w:rPr>
           <w:rFonts w:asciiTheme="minorHAnsi" w:hAnsiTheme="minorHAnsi" w:cstheme="minorHAnsi"/>
           <w:b w:val="0"/>
+          <w:color w:val="auto"/>
           <w:sz w:val="36"/>
           <w:szCs w:val="36"/>
         </w:rPr>
@@ -4521,6 +4540,7 @@
         <w:rPr>
           <w:rFonts w:asciiTheme="minorHAnsi" w:hAnsiTheme="minorHAnsi" w:cstheme="minorHAnsi"/>
           <w:b w:val="0"/>
+          <w:color w:val="auto"/>
           <w:sz w:val="36"/>
           <w:szCs w:val="36"/>
         </w:rPr>
@@ -5531,6 +5551,7 @@
         <w:rPr>
           <w:rFonts w:asciiTheme="minorHAnsi" w:hAnsiTheme="minorHAnsi" w:cstheme="minorHAnsi"/>
           <w:b w:val="0"/>
+          <w:color w:val="auto"/>
           <w:sz w:val="36"/>
           <w:szCs w:val="36"/>
         </w:rPr>
@@ -5539,19 +5560,11 @@
         <w:rPr>
           <w:rFonts w:asciiTheme="minorHAnsi" w:hAnsiTheme="minorHAnsi" w:cstheme="minorHAnsi"/>
           <w:b w:val="0"/>
+          <w:color w:val="auto"/>
           <w:sz w:val="36"/>
           <w:szCs w:val="36"/>
         </w:rPr>
-        <w:t xml:space="preserve">Level 1: </w:t>
-      </w:r>
-      <w:r>
-        <w:rPr>
-          <w:rFonts w:asciiTheme="minorHAnsi" w:hAnsiTheme="minorHAnsi" w:cstheme="minorHAnsi"/>
-          <w:b w:val="0"/>
-          <w:sz w:val="36"/>
-          <w:szCs w:val="36"/>
-        </w:rPr>
-        <w:t>Firmware</w:t>
+        <w:t>Level 1: Firmware</w:t>
       </w:r>
       <w:bookmarkEnd w:id="3"/>
     </w:p>
@@ -6678,6 +6691,7 @@
         <w:rPr>
           <w:rFonts w:asciiTheme="minorHAnsi" w:hAnsiTheme="minorHAnsi" w:cstheme="minorHAnsi"/>
           <w:b w:val="0"/>
+          <w:color w:val="auto"/>
           <w:sz w:val="36"/>
           <w:szCs w:val="36"/>
         </w:rPr>
@@ -6687,19 +6701,11 @@
         <w:rPr>
           <w:rFonts w:asciiTheme="minorHAnsi" w:hAnsiTheme="minorHAnsi" w:cstheme="minorHAnsi"/>
           <w:b w:val="0"/>
+          <w:color w:val="auto"/>
           <w:sz w:val="36"/>
           <w:szCs w:val="36"/>
         </w:rPr>
-        <w:t xml:space="preserve">Level 2: </w:t>
-      </w:r>
-      <w:r>
-        <w:rPr>
-          <w:rFonts w:asciiTheme="minorHAnsi" w:hAnsiTheme="minorHAnsi" w:cstheme="minorHAnsi"/>
-          <w:b w:val="0"/>
-          <w:sz w:val="36"/>
-          <w:szCs w:val="36"/>
-        </w:rPr>
-        <w:t>Primary Hardware Components</w:t>
+        <w:t>Level 2: Primary Hardware Components</w:t>
       </w:r>
       <w:bookmarkEnd w:id="4"/>
     </w:p>
@@ -7773,6 +7779,7 @@
         <w:rPr>
           <w:rFonts w:asciiTheme="minorHAnsi" w:hAnsiTheme="minorHAnsi" w:cstheme="minorHAnsi"/>
           <w:b w:val="0"/>
+          <w:color w:val="auto"/>
           <w:sz w:val="36"/>
           <w:szCs w:val="36"/>
         </w:rPr>
@@ -7781,37 +7788,11 @@
         <w:rPr>
           <w:rFonts w:asciiTheme="minorHAnsi" w:hAnsiTheme="minorHAnsi" w:cstheme="minorHAnsi"/>
           <w:b w:val="0"/>
+          <w:color w:val="auto"/>
           <w:sz w:val="36"/>
           <w:szCs w:val="36"/>
         </w:rPr>
-        <w:t xml:space="preserve">Level </w:t>
-      </w:r>
-      <w:r>
-        <w:rPr>
-          <w:rFonts w:asciiTheme="minorHAnsi" w:hAnsiTheme="minorHAnsi" w:cstheme="minorHAnsi"/>
-          <w:b w:val="0"/>
-          <w:sz w:val="36"/>
-          <w:szCs w:val="36"/>
-        </w:rPr>
-        <w:t>2</w:t>
-      </w:r>
-      <w:r>
-        <w:rPr>
-          <w:rFonts w:asciiTheme="minorHAnsi" w:hAnsiTheme="minorHAnsi" w:cstheme="minorHAnsi"/>
-          <w:b w:val="0"/>
-          <w:sz w:val="36"/>
-          <w:szCs w:val="36"/>
-        </w:rPr>
-        <w:t xml:space="preserve">: </w:t>
-      </w:r>
-      <w:r>
-        <w:rPr>
-          <w:rFonts w:asciiTheme="minorHAnsi" w:hAnsiTheme="minorHAnsi" w:cstheme="minorHAnsi"/>
-          <w:b w:val="0"/>
-          <w:sz w:val="36"/>
-          <w:szCs w:val="36"/>
-        </w:rPr>
-        <w:t>Firmware Modules</w:t>
+        <w:t>Level 2: Firmware Modules</w:t>
       </w:r>
       <w:bookmarkEnd w:id="5"/>
     </w:p>
@@ -9455,6 +9436,7 @@
         <w:rPr>
           <w:rFonts w:asciiTheme="minorHAnsi" w:hAnsiTheme="minorHAnsi" w:cstheme="minorHAnsi"/>
           <w:b w:val="0"/>
+          <w:color w:val="auto"/>
           <w:sz w:val="36"/>
           <w:szCs w:val="36"/>
         </w:rPr>
@@ -9463,6 +9445,7 @@
         <w:rPr>
           <w:rFonts w:asciiTheme="minorHAnsi" w:hAnsiTheme="minorHAnsi" w:cstheme="minorHAnsi"/>
           <w:b w:val="0"/>
+          <w:color w:val="auto"/>
           <w:sz w:val="36"/>
           <w:szCs w:val="36"/>
         </w:rPr>
@@ -9472,6 +9455,7 @@
         <w:rPr>
           <w:rFonts w:asciiTheme="minorHAnsi" w:hAnsiTheme="minorHAnsi" w:cstheme="minorHAnsi"/>
           <w:b w:val="0"/>
+          <w:color w:val="auto"/>
           <w:sz w:val="36"/>
           <w:szCs w:val="36"/>
         </w:rPr>
@@ -10467,6 +10451,7 @@
         <w:rPr>
           <w:rFonts w:asciiTheme="minorHAnsi" w:hAnsiTheme="minorHAnsi" w:cstheme="minorHAnsi"/>
           <w:b w:val="0"/>
+          <w:color w:val="auto"/>
           <w:sz w:val="36"/>
           <w:szCs w:val="36"/>
         </w:rPr>
@@ -10476,35 +10461,19 @@
         <w:rPr>
           <w:rFonts w:asciiTheme="minorHAnsi" w:hAnsiTheme="minorHAnsi" w:cstheme="minorHAnsi"/>
           <w:b w:val="0"/>
+          <w:color w:val="auto"/>
           <w:sz w:val="36"/>
           <w:szCs w:val="36"/>
         </w:rPr>
         <w:lastRenderedPageBreak/>
-        <w:t xml:space="preserve">Level </w:t>
-      </w:r>
-      <w:r>
-        <w:rPr>
-          <w:rFonts w:asciiTheme="minorHAnsi" w:hAnsiTheme="minorHAnsi" w:cstheme="minorHAnsi"/>
-          <w:b w:val="0"/>
-          <w:sz w:val="36"/>
-          <w:szCs w:val="36"/>
-        </w:rPr>
-        <w:t>2</w:t>
-      </w:r>
-      <w:r>
-        <w:rPr>
-          <w:rFonts w:asciiTheme="minorHAnsi" w:hAnsiTheme="minorHAnsi" w:cstheme="minorHAnsi"/>
-          <w:b w:val="0"/>
-          <w:sz w:val="36"/>
-          <w:szCs w:val="36"/>
-        </w:rPr>
-        <w:t>: Beagle Bone DSP</w:t>
+        <w:t>Level 2: Beagle Bone DSP</w:t>
       </w:r>
       <w:bookmarkEnd w:id="7"/>
       <w:r>
         <w:rPr>
           <w:rFonts w:asciiTheme="minorHAnsi" w:hAnsiTheme="minorHAnsi" w:cstheme="minorHAnsi"/>
           <w:b w:val="0"/>
+          <w:color w:val="auto"/>
           <w:sz w:val="36"/>
           <w:szCs w:val="36"/>
         </w:rPr>
@@ -13381,6 +13350,7 @@
         <w:rPr>
           <w:rFonts w:asciiTheme="minorHAnsi" w:hAnsiTheme="minorHAnsi" w:cstheme="minorHAnsi"/>
           <w:b w:val="0"/>
+          <w:color w:val="auto"/>
           <w:sz w:val="36"/>
           <w:szCs w:val="36"/>
         </w:rPr>
@@ -13390,6 +13360,7 @@
         <w:rPr>
           <w:rFonts w:asciiTheme="minorHAnsi" w:hAnsiTheme="minorHAnsi" w:cstheme="minorHAnsi"/>
           <w:b w:val="0"/>
+          <w:color w:val="auto"/>
           <w:sz w:val="36"/>
           <w:szCs w:val="36"/>
         </w:rPr>
@@ -14078,6 +14049,7 @@
         <w:rPr>
           <w:rFonts w:asciiTheme="minorHAnsi" w:hAnsiTheme="minorHAnsi" w:cstheme="minorHAnsi"/>
           <w:b w:val="0"/>
+          <w:color w:val="auto"/>
           <w:sz w:val="36"/>
           <w:szCs w:val="36"/>
         </w:rPr>
@@ -14089,6 +14061,7 @@
         <w:rPr>
           <w:rFonts w:asciiTheme="minorHAnsi" w:hAnsiTheme="minorHAnsi" w:cstheme="minorHAnsi"/>
           <w:b w:val="0"/>
+          <w:color w:val="auto"/>
           <w:sz w:val="36"/>
           <w:szCs w:val="36"/>
         </w:rPr>
@@ -14099,37 +14072,11 @@
         <w:rPr>
           <w:rFonts w:asciiTheme="minorHAnsi" w:hAnsiTheme="minorHAnsi" w:cstheme="minorHAnsi"/>
           <w:b w:val="0"/>
+          <w:color w:val="auto"/>
           <w:sz w:val="36"/>
           <w:szCs w:val="36"/>
         </w:rPr>
-        <w:t xml:space="preserve">Level </w:t>
-      </w:r>
-      <w:r>
-        <w:rPr>
-          <w:rFonts w:asciiTheme="minorHAnsi" w:hAnsiTheme="minorHAnsi" w:cstheme="minorHAnsi"/>
-          <w:b w:val="0"/>
-          <w:sz w:val="36"/>
-          <w:szCs w:val="36"/>
-        </w:rPr>
-        <w:t>3</w:t>
-      </w:r>
-      <w:r>
-        <w:rPr>
-          <w:rFonts w:asciiTheme="minorHAnsi" w:hAnsiTheme="minorHAnsi" w:cstheme="minorHAnsi"/>
-          <w:b w:val="0"/>
-          <w:sz w:val="36"/>
-          <w:szCs w:val="36"/>
-        </w:rPr>
-        <w:t xml:space="preserve">: </w:t>
-      </w:r>
-      <w:r>
-        <w:rPr>
-          <w:rFonts w:asciiTheme="minorHAnsi" w:hAnsiTheme="minorHAnsi" w:cstheme="minorHAnsi"/>
-          <w:b w:val="0"/>
-          <w:sz w:val="36"/>
-          <w:szCs w:val="36"/>
-        </w:rPr>
-        <w:t>Camera Firmware</w:t>
+        <w:t>Level 3: Camera Firmware</w:t>
       </w:r>
       <w:bookmarkEnd w:id="9"/>
     </w:p>
@@ -16114,7 +16061,7 @@
           <w:rPr>
             <w:noProof/>
           </w:rPr>
-          <w:t>1</w:t>
+          <w:t>20</w:t>
         </w:r>
         <w:r>
           <w:rPr>
@@ -16186,7 +16133,7 @@
           <w:rPr>
             <w:noProof/>
           </w:rPr>
-          <w:t>1</w:t>
+          <w:t>20</w:t>
         </w:r>
         <w:r>
           <w:rPr>
@@ -17350,7 +17297,7 @@
 </file>
 
 <file path=customXml/itemProps2.xml><?xml version="1.0" encoding="utf-8"?>
-<ds:datastoreItem xmlns:ds="http://schemas.openxmlformats.org/officeDocument/2006/customXml" ds:itemID="{F6E4EDB2-0F70-478B-93E4-1FA3CA312568}">
+<ds:datastoreItem xmlns:ds="http://schemas.openxmlformats.org/officeDocument/2006/customXml" ds:itemID="{B2F23CC2-D1C4-4841-961D-0FF2DDCBABED}">
   <ds:schemaRefs>
     <ds:schemaRef ds:uri="http://schemas.openxmlformats.org/officeDocument/2006/bibliography"/>
   </ds:schemaRefs>

</xml_diff>